<commit_message>
add UML to project documentation
</commit_message>
<xml_diff>
--- a/Dokumentation/Dokumentation_Semesterarbeit.docx
+++ b/Dokumentation/Dokumentation_Semesterarbeit.docx
@@ -304,6 +304,7 @@
                 <w:lang w:val="en-US"/>
               </w:rPr>
             </w:pPr>
+            <w:proofErr w:type="spellStart"/>
             <w:r>
               <w:rPr>
                 <w:rFonts w:cs="Arial"/>
@@ -313,8 +314,9 @@
                 <w:szCs w:val="24"/>
                 <w:lang w:val="en-US"/>
               </w:rPr>
-              <w:t>Rade Ilic</w:t>
-            </w:r>
+              <w:t>Rade</w:t>
+            </w:r>
+            <w:proofErr w:type="spellEnd"/>
             <w:r>
               <w:rPr>
                 <w:rFonts w:cs="Arial"/>
@@ -324,8 +326,9 @@
                 <w:szCs w:val="24"/>
                 <w:lang w:val="en-US"/>
               </w:rPr>
-              <w:t>, Phillip</w:t>
-            </w:r>
+              <w:t xml:space="preserve"> </w:t>
+            </w:r>
+            <w:proofErr w:type="spellStart"/>
             <w:r>
               <w:rPr>
                 <w:rFonts w:cs="Arial"/>
@@ -335,8 +338,9 @@
                 <w:szCs w:val="24"/>
                 <w:lang w:val="en-US"/>
               </w:rPr>
-              <w:t xml:space="preserve"> Tuor</w:t>
-            </w:r>
+              <w:t>Ilic</w:t>
+            </w:r>
+            <w:proofErr w:type="spellEnd"/>
             <w:r>
               <w:rPr>
                 <w:rFonts w:cs="Arial"/>
@@ -346,7 +350,7 @@
                 <w:szCs w:val="24"/>
                 <w:lang w:val="en-US"/>
               </w:rPr>
-              <w:t xml:space="preserve">, </w:t>
+              <w:t>, Phillip</w:t>
             </w:r>
             <w:r>
               <w:rPr>
@@ -357,8 +361,43 @@
                 <w:szCs w:val="24"/>
                 <w:lang w:val="en-US"/>
               </w:rPr>
-              <w:t>Stefan Hutter</w:t>
-            </w:r>
+              <w:t xml:space="preserve"> Tuor</w:t>
+            </w:r>
+            <w:r>
+              <w:rPr>
+                <w:rFonts w:cs="Arial"/>
+                <w:b/>
+                <w:bCs/>
+                <w:sz w:val="24"/>
+                <w:szCs w:val="24"/>
+                <w:lang w:val="en-US"/>
+              </w:rPr>
+              <w:t xml:space="preserve">, </w:t>
+            </w:r>
+            <w:r>
+              <w:rPr>
+                <w:rFonts w:cs="Arial"/>
+                <w:b/>
+                <w:bCs/>
+                <w:sz w:val="24"/>
+                <w:szCs w:val="24"/>
+                <w:lang w:val="en-US"/>
+              </w:rPr>
+              <w:t xml:space="preserve">Stefan </w:t>
+            </w:r>
+            <w:proofErr w:type="spellStart"/>
+            <w:r>
+              <w:rPr>
+                <w:rFonts w:cs="Arial"/>
+                <w:b/>
+                <w:bCs/>
+                <w:sz w:val="24"/>
+                <w:szCs w:val="24"/>
+                <w:lang w:val="en-US"/>
+              </w:rPr>
+              <w:t>Hutter</w:t>
+            </w:r>
+            <w:proofErr w:type="spellEnd"/>
           </w:p>
           <w:p>
             <w:pPr>
@@ -498,11 +537,19 @@
               <w:spacing w:line="240" w:lineRule="auto"/>
               <w:jc w:val="both"/>
             </w:pPr>
+            <w:proofErr w:type="spellStart"/>
             <w:r>
               <w:rPr>
                 <w:rFonts w:cs="Arial"/>
               </w:rPr>
-              <w:t>ibW Höhere Fachhochschule Südostschweiz</w:t>
+              <w:t>ibW</w:t>
+            </w:r>
+            <w:proofErr w:type="spellEnd"/>
+            <w:r>
+              <w:rPr>
+                <w:rFonts w:cs="Arial"/>
+              </w:rPr>
+              <w:t xml:space="preserve"> Höhere Fachhochschule Südostschweiz</w:t>
             </w:r>
           </w:p>
           <w:p>
@@ -1520,10 +1567,12 @@
       <w:bookmarkStart w:id="4" w:name="_Toc29735090"/>
       <w:bookmarkStart w:id="5" w:name="_Toc29735237"/>
       <w:commentRangeStart w:id="6"/>
+      <w:proofErr w:type="spellStart"/>
       <w:r>
         <w:lastRenderedPageBreak/>
         <w:t>Einleitung</w:t>
       </w:r>
+      <w:proofErr w:type="spellEnd"/>
       <w:r>
         <w:t xml:space="preserve"> </w:t>
       </w:r>
@@ -1537,8 +1586,44 @@
         <w:rPr>
           <w:highlight w:val="yellow"/>
         </w:rPr>
-        <w:t>1 Seite, Ziel erwähnen</w:t>
-      </w:r>
+        <w:t xml:space="preserve">1 </w:t>
+      </w:r>
+      <w:proofErr w:type="spellStart"/>
+      <w:r>
+        <w:rPr>
+          <w:highlight w:val="yellow"/>
+        </w:rPr>
+        <w:t>Seite</w:t>
+      </w:r>
+      <w:proofErr w:type="spellEnd"/>
+      <w:r>
+        <w:rPr>
+          <w:highlight w:val="yellow"/>
+        </w:rPr>
+        <w:t xml:space="preserve">, </w:t>
+      </w:r>
+      <w:proofErr w:type="spellStart"/>
+      <w:r>
+        <w:rPr>
+          <w:highlight w:val="yellow"/>
+        </w:rPr>
+        <w:t>Ziel</w:t>
+      </w:r>
+      <w:proofErr w:type="spellEnd"/>
+      <w:r>
+        <w:rPr>
+          <w:highlight w:val="yellow"/>
+        </w:rPr>
+        <w:t xml:space="preserve"> </w:t>
+      </w:r>
+      <w:proofErr w:type="spellStart"/>
+      <w:r>
+        <w:rPr>
+          <w:highlight w:val="yellow"/>
+        </w:rPr>
+        <w:t>erwähnen</w:t>
+      </w:r>
+      <w:proofErr w:type="spellEnd"/>
       <w:r>
         <w:rPr>
           <w:highlight w:val="yellow"/>
@@ -1578,10 +1663,12 @@
       <w:bookmarkStart w:id="7" w:name="_Toc29735091"/>
       <w:bookmarkStart w:id="8" w:name="_Toc29735238"/>
       <w:commentRangeStart w:id="9"/>
+      <w:proofErr w:type="spellStart"/>
       <w:r>
         <w:lastRenderedPageBreak/>
         <w:t>Ausgangslage</w:t>
       </w:r>
+      <w:proofErr w:type="spellEnd"/>
       <w:r>
         <w:t xml:space="preserve"> </w:t>
       </w:r>
@@ -1589,7 +1676,21 @@
         <w:rPr>
           <w:highlight w:val="yellow"/>
         </w:rPr>
-        <w:t>(1 Seite)</w:t>
+        <w:t xml:space="preserve">(1 </w:t>
+      </w:r>
+      <w:proofErr w:type="spellStart"/>
+      <w:r>
+        <w:rPr>
+          <w:highlight w:val="yellow"/>
+        </w:rPr>
+        <w:t>Seite</w:t>
+      </w:r>
+      <w:proofErr w:type="spellEnd"/>
+      <w:r>
+        <w:rPr>
+          <w:highlight w:val="yellow"/>
+        </w:rPr>
+        <w:t>)</w:t>
       </w:r>
       <w:bookmarkEnd w:id="7"/>
       <w:bookmarkEnd w:id="8"/>
@@ -1605,12 +1706,14 @@
       </w:r>
     </w:p>
     <w:p>
+      <w:proofErr w:type="spellStart"/>
       <w:r>
         <w:t>X</w:t>
       </w:r>
       <w:r>
         <w:t>xx</w:t>
       </w:r>
+      <w:proofErr w:type="spellEnd"/>
     </w:p>
     <w:p/>
     <w:p>
@@ -1618,8 +1721,13 @@
         <w:pStyle w:val="berschrift2"/>
       </w:pPr>
       <w:r>
-        <w:t>Gantt-Diagram</w:t>
-      </w:r>
+        <w:t>Gantt-</w:t>
+      </w:r>
+      <w:proofErr w:type="spellStart"/>
+      <w:r>
+        <w:t>Diagram</w:t>
+      </w:r>
+      <w:proofErr w:type="spellEnd"/>
     </w:p>
     <w:p>
       <w:r>
@@ -1650,9 +1758,14 @@
       </w:pPr>
       <w:bookmarkStart w:id="10" w:name="_Toc29735092"/>
       <w:bookmarkStart w:id="11" w:name="_Toc29735239"/>
+      <w:proofErr w:type="spellStart"/>
       <w:r>
         <w:lastRenderedPageBreak/>
-        <w:t xml:space="preserve">Hauptteil </w:t>
+        <w:t>Hauptteil</w:t>
+      </w:r>
+      <w:proofErr w:type="spellEnd"/>
+      <w:r>
+        <w:t xml:space="preserve"> </w:t>
       </w:r>
       <w:r>
         <w:rPr>
@@ -1690,12 +1803,11 @@
       </w:r>
     </w:p>
     <w:p>
-      <w:r>
-        <w:t>X</w:t>
-      </w:r>
-      <w:r>
-        <w:t>xx</w:t>
-      </w:r>
+      <w:proofErr w:type="spellStart"/>
+      <w:r>
+        <w:t>Xxx</w:t>
+      </w:r>
+      <w:proofErr w:type="spellEnd"/>
     </w:p>
     <w:p/>
     <w:p>
@@ -1716,12 +1828,14 @@
       </w:r>
     </w:p>
     <w:p>
+      <w:proofErr w:type="spellStart"/>
       <w:r>
         <w:t>X</w:t>
       </w:r>
       <w:r>
         <w:t>xx</w:t>
       </w:r>
+      <w:proofErr w:type="spellEnd"/>
     </w:p>
     <w:p/>
     <w:p>
@@ -1729,8 +1843,45 @@
         <w:pStyle w:val="berschrift2"/>
       </w:pPr>
       <w:commentRangeStart w:id="14"/>
-      <w:r>
-        <w:t>Vorangehensweise (user storys, kanban, branch-Darstellung)</w:t>
+      <w:proofErr w:type="spellStart"/>
+      <w:r>
+        <w:t>Vorangehensweise</w:t>
+      </w:r>
+      <w:proofErr w:type="spellEnd"/>
+      <w:r>
+        <w:t xml:space="preserve"> (</w:t>
+      </w:r>
+      <w:proofErr w:type="spellStart"/>
+      <w:r>
+        <w:t>user</w:t>
+      </w:r>
+      <w:proofErr w:type="spellEnd"/>
+      <w:r>
+        <w:t xml:space="preserve"> </w:t>
+      </w:r>
+      <w:proofErr w:type="spellStart"/>
+      <w:r>
+        <w:t>storys</w:t>
+      </w:r>
+      <w:proofErr w:type="spellEnd"/>
+      <w:r>
+        <w:t xml:space="preserve">, </w:t>
+      </w:r>
+      <w:proofErr w:type="spellStart"/>
+      <w:r>
+        <w:t>kanban</w:t>
+      </w:r>
+      <w:proofErr w:type="spellEnd"/>
+      <w:r>
+        <w:t xml:space="preserve">, </w:t>
+      </w:r>
+      <w:proofErr w:type="spellStart"/>
+      <w:r>
+        <w:t>branch</w:t>
+      </w:r>
+      <w:proofErr w:type="spellEnd"/>
+      <w:r>
+        <w:t>-Darstellung)</w:t>
       </w:r>
       <w:commentRangeEnd w:id="14"/>
       <w:r>
@@ -1766,20 +1917,982 @@
     </w:p>
     <w:p>
       <w:r>
-        <w:t>Xxx</w:t>
+        <w:t xml:space="preserve">Der Ansatz der Objektorientierten Programmierung besteht darin, Objekte aus der realen Welt im Programm abzubilden wobei Objekte mit gemeinsamen Eigenschaften zusammengefasst werden. </w:t>
+      </w:r>
+    </w:p>
+    <w:p>
+      <w:pPr>
+        <w:jc w:val="center"/>
+      </w:pPr>
+      <w:r>
+        <w:rPr>
+          <w:noProof/>
+        </w:rPr>
+        <w:drawing>
+          <wp:inline distT="0" distB="0" distL="0" distR="0" wp14:anchorId="1FC60674" wp14:editId="0AF2657D">
+            <wp:extent cx="5332781" cy="2377917"/>
+            <wp:effectExtent l="0" t="0" r="1270" b="3810"/>
+            <wp:docPr id="10" name="Grafik 10"/>
+            <wp:cNvGraphicFramePr>
+              <a:graphicFrameLocks xmlns:a="http://schemas.openxmlformats.org/drawingml/2006/main" noChangeAspect="1"/>
+            </wp:cNvGraphicFramePr>
+            <a:graphic xmlns:a="http://schemas.openxmlformats.org/drawingml/2006/main">
+              <a:graphicData uri="http://schemas.openxmlformats.org/drawingml/2006/picture">
+                <pic:pic xmlns:pic="http://schemas.openxmlformats.org/drawingml/2006/picture">
+                  <pic:nvPicPr>
+                    <pic:cNvPr id="0" name="Picture 9"/>
+                    <pic:cNvPicPr>
+                      <a:picLocks noChangeAspect="1" noChangeArrowheads="1"/>
+                    </pic:cNvPicPr>
+                  </pic:nvPicPr>
+                  <pic:blipFill>
+                    <a:blip r:embed="rId12">
+                      <a:extLst>
+                        <a:ext uri="{28A0092B-C50C-407E-A947-70E740481C1C}">
+                          <a14:useLocalDpi xmlns:a14="http://schemas.microsoft.com/office/drawing/2010/main" val="0"/>
+                        </a:ext>
+                      </a:extLst>
+                    </a:blip>
+                    <a:srcRect/>
+                    <a:stretch>
+                      <a:fillRect/>
+                    </a:stretch>
+                  </pic:blipFill>
+                  <pic:spPr bwMode="auto">
+                    <a:xfrm>
+                      <a:off x="0" y="0"/>
+                      <a:ext cx="5348171" cy="2384779"/>
+                    </a:xfrm>
+                    <a:prstGeom prst="rect">
+                      <a:avLst/>
+                    </a:prstGeom>
+                    <a:noFill/>
+                    <a:ln>
+                      <a:noFill/>
+                    </a:ln>
+                  </pic:spPr>
+                </pic:pic>
+              </a:graphicData>
+            </a:graphic>
+          </wp:inline>
+        </w:drawing>
+      </w:r>
+    </w:p>
+    <w:p>
+      <w:r>
+        <w:t>Dieser Ansatz wurde umgesetzt, indem eine abstrakte Klasse «Player» erstellt wurde, welche die gemeinsamen Eigenschaften aller Spieler zusammenfasst. Zudem gibt diese abstrakte Klasse zwei abstrakte Methoden «</w:t>
+      </w:r>
+      <w:proofErr w:type="spellStart"/>
+      <w:r>
+        <w:t>attackField</w:t>
+      </w:r>
+      <w:proofErr w:type="spellEnd"/>
+      <w:r>
+        <w:t>» und «</w:t>
+      </w:r>
+      <w:proofErr w:type="spellStart"/>
+      <w:r>
+        <w:t>getAttack</w:t>
+      </w:r>
+      <w:proofErr w:type="spellEnd"/>
+      <w:r>
+        <w:t>» vor, welche von den Subklassen implementiert werden müssen. Die Implementierung dieser Methoden in den Subklassen kann jedoch individuell umgesetzt werden.</w:t>
       </w:r>
     </w:p>
     <w:p/>
     <w:p>
       <w:pPr>
+        <w:jc w:val="center"/>
+      </w:pPr>
+      <w:r>
+        <w:rPr>
+          <w:noProof/>
+        </w:rPr>
+        <w:lastRenderedPageBreak/>
+        <w:drawing>
+          <wp:inline distT="0" distB="0" distL="0" distR="0" wp14:anchorId="102C1B9E" wp14:editId="072C4083">
+            <wp:extent cx="3167482" cy="1133626"/>
+            <wp:effectExtent l="0" t="0" r="0" b="9525"/>
+            <wp:docPr id="11" name="Grafik 11"/>
+            <wp:cNvGraphicFramePr>
+              <a:graphicFrameLocks xmlns:a="http://schemas.openxmlformats.org/drawingml/2006/main" noChangeAspect="1"/>
+            </wp:cNvGraphicFramePr>
+            <a:graphic xmlns:a="http://schemas.openxmlformats.org/drawingml/2006/main">
+              <a:graphicData uri="http://schemas.openxmlformats.org/drawingml/2006/picture">
+                <pic:pic xmlns:pic="http://schemas.openxmlformats.org/drawingml/2006/picture">
+                  <pic:nvPicPr>
+                    <pic:cNvPr id="0" name="Picture 10"/>
+                    <pic:cNvPicPr>
+                      <a:picLocks noChangeAspect="1" noChangeArrowheads="1"/>
+                    </pic:cNvPicPr>
+                  </pic:nvPicPr>
+                  <pic:blipFill>
+                    <a:blip r:embed="rId13">
+                      <a:extLst>
+                        <a:ext uri="{28A0092B-C50C-407E-A947-70E740481C1C}">
+                          <a14:useLocalDpi xmlns:a14="http://schemas.microsoft.com/office/drawing/2010/main" val="0"/>
+                        </a:ext>
+                      </a:extLst>
+                    </a:blip>
+                    <a:srcRect/>
+                    <a:stretch>
+                      <a:fillRect/>
+                    </a:stretch>
+                  </pic:blipFill>
+                  <pic:spPr bwMode="auto">
+                    <a:xfrm>
+                      <a:off x="0" y="0"/>
+                      <a:ext cx="3197948" cy="1144529"/>
+                    </a:xfrm>
+                    <a:prstGeom prst="rect">
+                      <a:avLst/>
+                    </a:prstGeom>
+                    <a:noFill/>
+                    <a:ln>
+                      <a:noFill/>
+                    </a:ln>
+                  </pic:spPr>
+                </pic:pic>
+              </a:graphicData>
+            </a:graphic>
+          </wp:inline>
+        </w:drawing>
+      </w:r>
+    </w:p>
+    <w:p>
+      <w:r>
+        <w:t>Um den Gegner zu Attackieren oder um vom Gegner attackiert zu werden, benötigt es Objekte, welche die Informationen solcher Attacken speichern. Dafür wurde die Klasse «</w:t>
+      </w:r>
+      <w:proofErr w:type="spellStart"/>
+      <w:r>
+        <w:t>Attack</w:t>
+      </w:r>
+      <w:proofErr w:type="spellEnd"/>
+      <w:r>
+        <w:t>» entworfen, welche die Koordinaten einer Attacke, sowie den Status der Attacke als Attribut implementiert. Wird eine Attacke auf den Gegner ausgeführt, wird die Position der Attacke entsprechend gesetzt und den Status auf «ATTACKING» gesetzt. Der Gegner wertet die Attacke anhand der der Koordinaten aus, verändert anschliessend den Status der Attacke auf «SUCCESSFUL», wenn ein Panzer getroffen wurde oder «UNSUCCESSFUL», falls danebengetroffen wurde. Das veränderte Objekt wird anschliessend wieder zurückgegeben, wodurch der Status der Attacke ausgewertet werden kann. Die Klasse «</w:t>
+      </w:r>
+      <w:proofErr w:type="spellStart"/>
+      <w:r>
+        <w:t>Attack</w:t>
+      </w:r>
+      <w:proofErr w:type="spellEnd"/>
+      <w:r>
+        <w:t>» implementiert das Interface «</w:t>
+      </w:r>
+      <w:proofErr w:type="spellStart"/>
+      <w:r>
+        <w:t>Serializable</w:t>
+      </w:r>
+      <w:proofErr w:type="spellEnd"/>
+      <w:r>
+        <w:t xml:space="preserve">», wodurch dieses Objekt auch </w:t>
+      </w:r>
+      <w:proofErr w:type="gramStart"/>
+      <w:r>
+        <w:t>über eine Client</w:t>
+      </w:r>
+      <w:proofErr w:type="gramEnd"/>
+      <w:r>
+        <w:t xml:space="preserve">/Server Verbindung geschickt werden kann. </w:t>
+      </w:r>
+    </w:p>
+    <w:p>
+      <w:pPr>
+        <w:jc w:val="center"/>
+      </w:pPr>
+      <w:r>
+        <w:rPr>
+          <w:noProof/>
+        </w:rPr>
+        <w:drawing>
+          <wp:inline distT="0" distB="0" distL="0" distR="0" wp14:anchorId="47B39956" wp14:editId="500E577A">
+            <wp:extent cx="3774440" cy="2684780"/>
+            <wp:effectExtent l="0" t="0" r="0" b="1270"/>
+            <wp:docPr id="12" name="Grafik 12"/>
+            <wp:cNvGraphicFramePr>
+              <a:graphicFrameLocks xmlns:a="http://schemas.openxmlformats.org/drawingml/2006/main" noChangeAspect="1"/>
+            </wp:cNvGraphicFramePr>
+            <a:graphic xmlns:a="http://schemas.openxmlformats.org/drawingml/2006/main">
+              <a:graphicData uri="http://schemas.openxmlformats.org/drawingml/2006/picture">
+                <pic:pic xmlns:pic="http://schemas.openxmlformats.org/drawingml/2006/picture">
+                  <pic:nvPicPr>
+                    <pic:cNvPr id="0" name="Picture 11"/>
+                    <pic:cNvPicPr>
+                      <a:picLocks noChangeAspect="1" noChangeArrowheads="1"/>
+                    </pic:cNvPicPr>
+                  </pic:nvPicPr>
+                  <pic:blipFill>
+                    <a:blip r:embed="rId14">
+                      <a:extLst>
+                        <a:ext uri="{28A0092B-C50C-407E-A947-70E740481C1C}">
+                          <a14:useLocalDpi xmlns:a14="http://schemas.microsoft.com/office/drawing/2010/main" val="0"/>
+                        </a:ext>
+                      </a:extLst>
+                    </a:blip>
+                    <a:srcRect/>
+                    <a:stretch>
+                      <a:fillRect/>
+                    </a:stretch>
+                  </pic:blipFill>
+                  <pic:spPr bwMode="auto">
+                    <a:xfrm>
+                      <a:off x="0" y="0"/>
+                      <a:ext cx="3774440" cy="2684780"/>
+                    </a:xfrm>
+                    <a:prstGeom prst="rect">
+                      <a:avLst/>
+                    </a:prstGeom>
+                    <a:noFill/>
+                    <a:ln>
+                      <a:noFill/>
+                    </a:ln>
+                  </pic:spPr>
+                </pic:pic>
+              </a:graphicData>
+            </a:graphic>
+          </wp:inline>
+        </w:drawing>
+      </w:r>
+    </w:p>
+    <w:p>
+      <w:r>
+        <w:t>Wird das Spiel im Einzelspieler Modus gestartet, wird ein virtueller Gegenspieler erstellt, wobei währen der Erzeugung des Objekts die Panzer mit Hilfe der «</w:t>
+      </w:r>
+      <w:proofErr w:type="spellStart"/>
+      <w:r>
+        <w:t>getRandom</w:t>
+      </w:r>
+      <w:proofErr w:type="spellEnd"/>
+      <w:r>
+        <w:t>» Methode zufällig auf dessen Spielfeld platziert werden. Wird der virtuelle Gegner mit der Methode «</w:t>
+      </w:r>
+      <w:proofErr w:type="spellStart"/>
+      <w:r>
+        <w:t>attackField</w:t>
+      </w:r>
+      <w:proofErr w:type="spellEnd"/>
+      <w:r>
+        <w:t>» angegriffen, prüft der virtuelle Gegner ob dieser Angriff einen Panzer auf seinem Feld triff oder nicht. Dementsprechend wird der Status der Attacke gesetzt und wieder zurückgegeben. Wird eine Attacke des Gegners mit der Methode «</w:t>
+      </w:r>
+      <w:proofErr w:type="spellStart"/>
+      <w:r>
+        <w:t>getAttack</w:t>
+      </w:r>
+      <w:proofErr w:type="spellEnd"/>
+      <w:r>
+        <w:t>» angefordert, erzeugt der virtuelle Gegner mit Hilfe der «</w:t>
+      </w:r>
+      <w:proofErr w:type="spellStart"/>
+      <w:r>
+        <w:t>getRandom</w:t>
+      </w:r>
+      <w:proofErr w:type="spellEnd"/>
+      <w:r>
+        <w:t xml:space="preserve">» Methode eine zufällige gewählte Attacke und returniert diese. Anschliessend wird geprüft, ob diese zufällige Attacke einen eigenen Panzer trifft oder nicht. Dementsprechend wird das Ergebnis auf dem GUI angezeigt. </w:t>
+      </w:r>
+    </w:p>
+    <w:p/>
+    <w:p>
+      <w:pPr>
+        <w:jc w:val="center"/>
+      </w:pPr>
+      <w:r>
+        <w:rPr>
+          <w:noProof/>
+        </w:rPr>
+        <w:drawing>
+          <wp:inline distT="0" distB="0" distL="0" distR="0" wp14:anchorId="513EB7FD" wp14:editId="6E25487D">
+            <wp:extent cx="5515610" cy="2706370"/>
+            <wp:effectExtent l="0" t="0" r="8890" b="0"/>
+            <wp:docPr id="13" name="Grafik 13"/>
+            <wp:cNvGraphicFramePr>
+              <a:graphicFrameLocks xmlns:a="http://schemas.openxmlformats.org/drawingml/2006/main" noChangeAspect="1"/>
+            </wp:cNvGraphicFramePr>
+            <a:graphic xmlns:a="http://schemas.openxmlformats.org/drawingml/2006/main">
+              <a:graphicData uri="http://schemas.openxmlformats.org/drawingml/2006/picture">
+                <pic:pic xmlns:pic="http://schemas.openxmlformats.org/drawingml/2006/picture">
+                  <pic:nvPicPr>
+                    <pic:cNvPr id="0" name="Picture 12"/>
+                    <pic:cNvPicPr>
+                      <a:picLocks noChangeAspect="1" noChangeArrowheads="1"/>
+                    </pic:cNvPicPr>
+                  </pic:nvPicPr>
+                  <pic:blipFill>
+                    <a:blip r:embed="rId15">
+                      <a:extLst>
+                        <a:ext uri="{28A0092B-C50C-407E-A947-70E740481C1C}">
+                          <a14:useLocalDpi xmlns:a14="http://schemas.microsoft.com/office/drawing/2010/main" val="0"/>
+                        </a:ext>
+                      </a:extLst>
+                    </a:blip>
+                    <a:srcRect/>
+                    <a:stretch>
+                      <a:fillRect/>
+                    </a:stretch>
+                  </pic:blipFill>
+                  <pic:spPr bwMode="auto">
+                    <a:xfrm>
+                      <a:off x="0" y="0"/>
+                      <a:ext cx="5515610" cy="2706370"/>
+                    </a:xfrm>
+                    <a:prstGeom prst="rect">
+                      <a:avLst/>
+                    </a:prstGeom>
+                    <a:noFill/>
+                    <a:ln>
+                      <a:noFill/>
+                    </a:ln>
+                  </pic:spPr>
+                </pic:pic>
+              </a:graphicData>
+            </a:graphic>
+          </wp:inline>
+        </w:drawing>
+      </w:r>
+    </w:p>
+    <w:p>
+      <w:r>
+        <w:t>Sollte das Spiel im Mehrspieler Modus gestartet werden, wird ein realer Gegenspieler erstellt. Wird der reale Gegner mit der Methode «</w:t>
+      </w:r>
+      <w:proofErr w:type="spellStart"/>
+      <w:r>
+        <w:t>attackField</w:t>
+      </w:r>
+      <w:proofErr w:type="spellEnd"/>
+      <w:r>
+        <w:t xml:space="preserve">» angegriffen, leitet dieser die Attacke über eine Client Verbindung zum Gegenspieler (Server) weiter. Dieser wertet die Attacke aus, indem geprüft wird, ob die Attacke einen selbst platzierten Panzer trifft oder nicht. Dementsprechend wird der Status der Attacke gesetzt und wieder zum Client zurückgeschickt. Dieser muss das Ergebnis nur noch auf dem GUI anzeigen. </w:t>
+      </w:r>
+    </w:p>
+    <w:p>
+      <w:r>
+        <w:t>Wird eine Attacke des Gegners mit der Methode «</w:t>
+      </w:r>
+      <w:proofErr w:type="spellStart"/>
+      <w:r>
+        <w:t>getAttack</w:t>
+      </w:r>
+      <w:proofErr w:type="spellEnd"/>
+      <w:r>
+        <w:t xml:space="preserve">» angefordert, wird eine Server Verbindung gestartet und auf die Attacke des Gegenspielers (Client) gewartet. Sobald die Attacke des Gegenspielers erhalten wurde, wird geprüft ob diese Attacke einen eigenen Panzer trifft oder nicht. Dementsprechend wird dies im GUI angezeigt, sowie den Status der Attacke angepasst und wieder zurückgeschickt. </w:t>
+      </w:r>
+    </w:p>
+    <w:p/>
+    <w:p>
+      <w:r>
+        <w:t xml:space="preserve">Damit beide Spielmodi ordnungsgemäss funktionieren, ist es wichtig die Reihenfolge der Spielzüge sowie Aktionen während des Spiels einzuhalten. Zudem ist es wichtig für den Mehrspieler Modus, festzulegen </w:t>
+      </w:r>
+      <w:proofErr w:type="spellStart"/>
+      <w:r>
+        <w:t>wer den</w:t>
+      </w:r>
+      <w:proofErr w:type="spellEnd"/>
+      <w:r>
+        <w:t xml:space="preserve"> nun den ersten Zug machen darf. Um dies zu garantieren wurde eine Klasse entwickelt, welche mit der Methode «</w:t>
+      </w:r>
+      <w:proofErr w:type="spellStart"/>
+      <w:r>
+        <w:t>run</w:t>
+      </w:r>
+      <w:proofErr w:type="spellEnd"/>
+      <w:r>
+        <w:t>» als eigenständiger Thread gestartet werden kann. Diese «</w:t>
+      </w:r>
+      <w:proofErr w:type="spellStart"/>
+      <w:r>
+        <w:t>run</w:t>
+      </w:r>
+      <w:proofErr w:type="spellEnd"/>
+      <w:r>
+        <w:t>» Methode läuft so lange in einer Dauerschleife, bis das Spiel entweder gewonnen, verloren oder abgebrochen wird. Die einzelnen Schritte, die eingehalten werden müssen, wurden zur besseren Lesbarkeit des Codes in einem Enumerationstyp «</w:t>
+      </w:r>
+      <w:proofErr w:type="spellStart"/>
+      <w:r>
+        <w:t>GameSequencer</w:t>
+      </w:r>
+      <w:proofErr w:type="spellEnd"/>
+      <w:r>
+        <w:t xml:space="preserve">» definiert. </w:t>
+      </w:r>
+    </w:p>
+    <w:p>
+      <w:pPr>
+        <w:jc w:val="center"/>
+      </w:pPr>
+      <w:r>
+        <w:rPr>
+          <w:noProof/>
+        </w:rPr>
+        <w:lastRenderedPageBreak/>
+        <w:drawing>
+          <wp:inline distT="0" distB="0" distL="0" distR="0" wp14:anchorId="275ACC9C" wp14:editId="61685769">
+            <wp:extent cx="5332780" cy="1396762"/>
+            <wp:effectExtent l="0" t="0" r="1270" b="0"/>
+            <wp:docPr id="14" name="Grafik 14"/>
+            <wp:cNvGraphicFramePr>
+              <a:graphicFrameLocks xmlns:a="http://schemas.openxmlformats.org/drawingml/2006/main" noChangeAspect="1"/>
+            </wp:cNvGraphicFramePr>
+            <a:graphic xmlns:a="http://schemas.openxmlformats.org/drawingml/2006/main">
+              <a:graphicData uri="http://schemas.openxmlformats.org/drawingml/2006/picture">
+                <pic:pic xmlns:pic="http://schemas.openxmlformats.org/drawingml/2006/picture">
+                  <pic:nvPicPr>
+                    <pic:cNvPr id="0" name="Picture 13"/>
+                    <pic:cNvPicPr>
+                      <a:picLocks noChangeAspect="1" noChangeArrowheads="1"/>
+                    </pic:cNvPicPr>
+                  </pic:nvPicPr>
+                  <pic:blipFill>
+                    <a:blip r:embed="rId16">
+                      <a:extLst>
+                        <a:ext uri="{28A0092B-C50C-407E-A947-70E740481C1C}">
+                          <a14:useLocalDpi xmlns:a14="http://schemas.microsoft.com/office/drawing/2010/main" val="0"/>
+                        </a:ext>
+                      </a:extLst>
+                    </a:blip>
+                    <a:srcRect/>
+                    <a:stretch>
+                      <a:fillRect/>
+                    </a:stretch>
+                  </pic:blipFill>
+                  <pic:spPr bwMode="auto">
+                    <a:xfrm>
+                      <a:off x="0" y="0"/>
+                      <a:ext cx="5384891" cy="1410411"/>
+                    </a:xfrm>
+                    <a:prstGeom prst="rect">
+                      <a:avLst/>
+                    </a:prstGeom>
+                    <a:noFill/>
+                    <a:ln>
+                      <a:noFill/>
+                    </a:ln>
+                  </pic:spPr>
+                </pic:pic>
+              </a:graphicData>
+            </a:graphic>
+          </wp:inline>
+        </w:drawing>
+      </w:r>
+    </w:p>
+    <w:p>
+      <w:pPr>
+        <w:spacing w:line="240" w:lineRule="auto"/>
+      </w:pPr>
+      <w:r>
+        <w:br w:type="page"/>
+      </w:r>
+    </w:p>
+    <w:p>
+      <w:pPr>
+        <w:jc w:val="center"/>
+      </w:pPr>
+    </w:p>
+    <w:tbl>
+      <w:tblPr>
+        <w:tblStyle w:val="Tabellenraster"/>
+        <w:tblW w:w="0" w:type="auto"/>
+        <w:tblBorders>
+          <w:top w:val="none" w:sz="0" w:space="0" w:color="auto"/>
+          <w:left w:val="none" w:sz="0" w:space="0" w:color="auto"/>
+          <w:bottom w:val="none" w:sz="0" w:space="0" w:color="auto"/>
+          <w:right w:val="none" w:sz="0" w:space="0" w:color="auto"/>
+          <w:insideH w:val="none" w:sz="0" w:space="0" w:color="auto"/>
+          <w:insideV w:val="none" w:sz="0" w:space="0" w:color="auto"/>
+        </w:tblBorders>
+        <w:tblLook w:val="04A0" w:firstRow="1" w:lastRow="0" w:firstColumn="1" w:lastColumn="0" w:noHBand="0" w:noVBand="1"/>
+      </w:tblPr>
+      <w:tblGrid>
+        <w:gridCol w:w="4672"/>
+        <w:gridCol w:w="4672"/>
+      </w:tblGrid>
+      <w:tr>
+        <w:tc>
+          <w:tcPr>
+            <w:tcW w:w="4672" w:type="dxa"/>
+            <w:vMerge w:val="restart"/>
+          </w:tcPr>
+          <w:p>
+            <w:r>
+              <w:rPr>
+                <w:noProof/>
+              </w:rPr>
+              <w:drawing>
+                <wp:inline distT="0" distB="0" distL="0" distR="0" wp14:anchorId="7AEE2FB5" wp14:editId="1EA9276B">
+                  <wp:extent cx="2780030" cy="7007860"/>
+                  <wp:effectExtent l="0" t="0" r="1270" b="2540"/>
+                  <wp:docPr id="9" name="Grafik 9"/>
+                  <wp:cNvGraphicFramePr>
+                    <a:graphicFrameLocks xmlns:a="http://schemas.openxmlformats.org/drawingml/2006/main" noChangeAspect="1"/>
+                  </wp:cNvGraphicFramePr>
+                  <a:graphic xmlns:a="http://schemas.openxmlformats.org/drawingml/2006/main">
+                    <a:graphicData uri="http://schemas.openxmlformats.org/drawingml/2006/picture">
+                      <pic:pic xmlns:pic="http://schemas.openxmlformats.org/drawingml/2006/picture">
+                        <pic:nvPicPr>
+                          <pic:cNvPr id="0" name="Picture 8"/>
+                          <pic:cNvPicPr>
+                            <a:picLocks noChangeAspect="1" noChangeArrowheads="1"/>
+                          </pic:cNvPicPr>
+                        </pic:nvPicPr>
+                        <pic:blipFill>
+                          <a:blip r:embed="rId17">
+                            <a:extLst>
+                              <a:ext uri="{28A0092B-C50C-407E-A947-70E740481C1C}">
+                                <a14:useLocalDpi xmlns:a14="http://schemas.microsoft.com/office/drawing/2010/main" val="0"/>
+                              </a:ext>
+                            </a:extLst>
+                          </a:blip>
+                          <a:srcRect/>
+                          <a:stretch>
+                            <a:fillRect/>
+                          </a:stretch>
+                        </pic:blipFill>
+                        <pic:spPr bwMode="auto">
+                          <a:xfrm>
+                            <a:off x="0" y="0"/>
+                            <a:ext cx="2780030" cy="7007860"/>
+                          </a:xfrm>
+                          <a:prstGeom prst="rect">
+                            <a:avLst/>
+                          </a:prstGeom>
+                          <a:noFill/>
+                          <a:ln>
+                            <a:noFill/>
+                          </a:ln>
+                        </pic:spPr>
+                      </pic:pic>
+                    </a:graphicData>
+                  </a:graphic>
+                </wp:inline>
+              </w:drawing>
+            </w:r>
+          </w:p>
+        </w:tc>
+        <w:tc>
+          <w:tcPr>
+            <w:tcW w:w="4672" w:type="dxa"/>
+          </w:tcPr>
+          <w:p>
+            <w:pPr>
+              <w:pStyle w:val="Listenabsatz"/>
+              <w:numPr>
+                <w:ilvl w:val="0"/>
+                <w:numId w:val="27"/>
+              </w:numPr>
+            </w:pPr>
+            <w:r>
+              <w:t>Start der «</w:t>
+            </w:r>
+            <w:proofErr w:type="spellStart"/>
+            <w:r>
+              <w:t>run</w:t>
+            </w:r>
+            <w:proofErr w:type="spellEnd"/>
+            <w:r>
+              <w:t>» Methode</w:t>
+            </w:r>
+          </w:p>
+        </w:tc>
+      </w:tr>
+      <w:tr>
+        <w:tc>
+          <w:tcPr>
+            <w:tcW w:w="4672" w:type="dxa"/>
+            <w:vMerge/>
+          </w:tcPr>
+          <w:p/>
+        </w:tc>
+        <w:tc>
+          <w:tcPr>
+            <w:tcW w:w="4672" w:type="dxa"/>
+          </w:tcPr>
+          <w:p/>
+          <w:p>
+            <w:pPr>
+              <w:pStyle w:val="Listenabsatz"/>
+              <w:numPr>
+                <w:ilvl w:val="0"/>
+                <w:numId w:val="27"/>
+              </w:numPr>
+            </w:pPr>
+            <w:r>
+              <w:t>Warten bis alle eigenen Panzer platziert wurden</w:t>
+            </w:r>
+          </w:p>
+          <w:p>
+            <w:pPr>
+              <w:pStyle w:val="Listenabsatz"/>
+            </w:pPr>
+          </w:p>
+        </w:tc>
+      </w:tr>
+      <w:tr>
+        <w:tc>
+          <w:tcPr>
+            <w:tcW w:w="4672" w:type="dxa"/>
+            <w:vMerge/>
+          </w:tcPr>
+          <w:p/>
+        </w:tc>
+        <w:tc>
+          <w:tcPr>
+            <w:tcW w:w="4672" w:type="dxa"/>
+          </w:tcPr>
+          <w:p>
+            <w:pPr>
+              <w:pStyle w:val="Listenabsatz"/>
+              <w:numPr>
+                <w:ilvl w:val="0"/>
+                <w:numId w:val="27"/>
+              </w:numPr>
+            </w:pPr>
+            <w:r>
+              <w:t>Ist Mehrspielermodus aktiv?</w:t>
+            </w:r>
+          </w:p>
+          <w:p>
+            <w:pPr>
+              <w:pStyle w:val="Listenabsatz"/>
+            </w:pPr>
+            <w:r>
+              <w:t xml:space="preserve">Nein </w:t>
+            </w:r>
+            <w:r>
+              <w:sym w:font="Wingdings" w:char="F0E0"/>
+            </w:r>
+            <w:r>
+              <w:t xml:space="preserve"> Starte Spiel mit eigenem Zug</w:t>
+            </w:r>
+          </w:p>
+          <w:p>
+            <w:pPr>
+              <w:pStyle w:val="Listenabsatz"/>
+            </w:pPr>
+            <w:r>
+              <w:t xml:space="preserve">Ja </w:t>
+            </w:r>
+            <w:r>
+              <w:sym w:font="Wingdings" w:char="F0E0"/>
+            </w:r>
+            <w:r>
+              <w:t xml:space="preserve"> Verbindung zum Gegner prüfen</w:t>
+            </w:r>
+          </w:p>
+        </w:tc>
+      </w:tr>
+      <w:tr>
+        <w:tc>
+          <w:tcPr>
+            <w:tcW w:w="4672" w:type="dxa"/>
+            <w:vMerge/>
+          </w:tcPr>
+          <w:p/>
+        </w:tc>
+        <w:tc>
+          <w:tcPr>
+            <w:tcW w:w="4672" w:type="dxa"/>
+          </w:tcPr>
+          <w:p>
+            <w:pPr>
+              <w:pStyle w:val="Listenabsatz"/>
+              <w:numPr>
+                <w:ilvl w:val="0"/>
+                <w:numId w:val="27"/>
+              </w:numPr>
+            </w:pPr>
+            <w:r>
+              <w:t>Kann eine Verbindung zum Gegner hergestellt werden.</w:t>
+            </w:r>
+          </w:p>
+          <w:p>
+            <w:pPr>
+              <w:pStyle w:val="Listenabsatz"/>
+            </w:pPr>
+            <w:r>
+              <w:t xml:space="preserve">Nein </w:t>
+            </w:r>
+            <w:r>
+              <w:sym w:font="Wingdings" w:char="F0E0"/>
+            </w:r>
+            <w:r>
+              <w:t xml:space="preserve"> Warte auf Verbindung</w:t>
+            </w:r>
+          </w:p>
+          <w:p>
+            <w:pPr>
+              <w:pStyle w:val="Listenabsatz"/>
+            </w:pPr>
+            <w:r>
+              <w:t xml:space="preserve">Ja </w:t>
+            </w:r>
+            <w:r>
+              <w:sym w:font="Wingdings" w:char="F0E0"/>
+            </w:r>
+            <w:r>
+              <w:t xml:space="preserve"> Starte Spiel mit eigenem Zug</w:t>
+            </w:r>
+          </w:p>
+        </w:tc>
+      </w:tr>
+      <w:tr>
+        <w:tc>
+          <w:tcPr>
+            <w:tcW w:w="4672" w:type="dxa"/>
+            <w:vMerge/>
+          </w:tcPr>
+          <w:p/>
+        </w:tc>
+        <w:tc>
+          <w:tcPr>
+            <w:tcW w:w="4672" w:type="dxa"/>
+          </w:tcPr>
+          <w:p>
+            <w:pPr>
+              <w:pStyle w:val="Listenabsatz"/>
+              <w:numPr>
+                <w:ilvl w:val="0"/>
+                <w:numId w:val="27"/>
+              </w:numPr>
+            </w:pPr>
+            <w:r>
+              <w:t>Warten, bis der Gegner sich verbindet. Sobald Verbindung akzeptiert wurde, wird Spiel mit gegnerischem Zug gestartet</w:t>
+            </w:r>
+          </w:p>
+        </w:tc>
+      </w:tr>
+      <w:tr>
+        <w:tc>
+          <w:tcPr>
+            <w:tcW w:w="4672" w:type="dxa"/>
+            <w:vMerge/>
+          </w:tcPr>
+          <w:p/>
+        </w:tc>
+        <w:tc>
+          <w:tcPr>
+            <w:tcW w:w="4672" w:type="dxa"/>
+          </w:tcPr>
+          <w:p>
+            <w:pPr>
+              <w:pStyle w:val="Listenabsatz"/>
+              <w:numPr>
+                <w:ilvl w:val="0"/>
+                <w:numId w:val="27"/>
+              </w:numPr>
+            </w:pPr>
+            <w:r>
+              <w:t>Eigener Zug (</w:t>
+            </w:r>
+            <w:proofErr w:type="spellStart"/>
+            <w:r>
+              <w:t>user</w:t>
+            </w:r>
+            <w:proofErr w:type="spellEnd"/>
+            <w:r>
+              <w:t xml:space="preserve"> </w:t>
+            </w:r>
+            <w:proofErr w:type="spellStart"/>
+            <w:r>
+              <w:t>input</w:t>
+            </w:r>
+            <w:proofErr w:type="spellEnd"/>
+            <w:r>
+              <w:t>)</w:t>
+            </w:r>
+          </w:p>
+        </w:tc>
+      </w:tr>
+      <w:tr>
+        <w:tc>
+          <w:tcPr>
+            <w:tcW w:w="4672" w:type="dxa"/>
+            <w:vMerge/>
+          </w:tcPr>
+          <w:p/>
+        </w:tc>
+        <w:tc>
+          <w:tcPr>
+            <w:tcW w:w="4672" w:type="dxa"/>
+          </w:tcPr>
+          <w:p>
+            <w:pPr>
+              <w:pStyle w:val="Listenabsatz"/>
+              <w:numPr>
+                <w:ilvl w:val="0"/>
+                <w:numId w:val="27"/>
+              </w:numPr>
+            </w:pPr>
+            <w:r>
+              <w:t>Wurde Spiel nach eigenem Zug gewonnen?</w:t>
+            </w:r>
+          </w:p>
+          <w:p>
+            <w:pPr>
+              <w:pStyle w:val="Listenabsatz"/>
+            </w:pPr>
+            <w:r>
+              <w:t xml:space="preserve">Nein </w:t>
+            </w:r>
+            <w:r>
+              <w:sym w:font="Wingdings" w:char="F0E0"/>
+            </w:r>
+            <w:r>
+              <w:t xml:space="preserve"> Gegner ist am Zug</w:t>
+            </w:r>
+          </w:p>
+          <w:p>
+            <w:pPr>
+              <w:pStyle w:val="Listenabsatz"/>
+            </w:pPr>
+            <w:r>
+              <w:t xml:space="preserve">Ja </w:t>
+            </w:r>
+            <w:r>
+              <w:sym w:font="Wingdings" w:char="F0E0"/>
+            </w:r>
+            <w:r>
+              <w:t xml:space="preserve"> Spiel ist zu Ende</w:t>
+            </w:r>
+          </w:p>
+        </w:tc>
+      </w:tr>
+      <w:tr>
+        <w:tc>
+          <w:tcPr>
+            <w:tcW w:w="4672" w:type="dxa"/>
+            <w:vMerge/>
+          </w:tcPr>
+          <w:p/>
+        </w:tc>
+        <w:tc>
+          <w:tcPr>
+            <w:tcW w:w="4672" w:type="dxa"/>
+          </w:tcPr>
+          <w:p>
+            <w:pPr>
+              <w:pStyle w:val="Listenabsatz"/>
+              <w:numPr>
+                <w:ilvl w:val="0"/>
+                <w:numId w:val="27"/>
+              </w:numPr>
+            </w:pPr>
+            <w:r>
+              <w:t>Gegnerischer Zug</w:t>
+            </w:r>
+          </w:p>
+          <w:p>
+            <w:pPr>
+              <w:pStyle w:val="Listenabsatz"/>
+            </w:pPr>
+          </w:p>
+        </w:tc>
+      </w:tr>
+      <w:tr>
+        <w:trPr>
+          <w:trHeight w:val="905"/>
+        </w:trPr>
+        <w:tc>
+          <w:tcPr>
+            <w:tcW w:w="4672" w:type="dxa"/>
+            <w:vMerge/>
+          </w:tcPr>
+          <w:p/>
+        </w:tc>
+        <w:tc>
+          <w:tcPr>
+            <w:tcW w:w="4672" w:type="dxa"/>
+          </w:tcPr>
+          <w:p>
+            <w:pPr>
+              <w:pStyle w:val="Listenabsatz"/>
+              <w:numPr>
+                <w:ilvl w:val="0"/>
+                <w:numId w:val="27"/>
+              </w:numPr>
+            </w:pPr>
+            <w:r>
+              <w:t>Wurde Spiel nach gegnerischem Zug verloren?</w:t>
+            </w:r>
+          </w:p>
+          <w:p>
+            <w:pPr>
+              <w:pStyle w:val="Listenabsatz"/>
+            </w:pPr>
+            <w:r>
+              <w:t xml:space="preserve">Nein </w:t>
+            </w:r>
+            <w:r>
+              <w:sym w:font="Wingdings" w:char="F0E0"/>
+            </w:r>
+            <w:r>
+              <w:t xml:space="preserve"> setze das Spiel mit eigenem Zug fort.</w:t>
+            </w:r>
+          </w:p>
+          <w:p>
+            <w:pPr>
+              <w:pStyle w:val="Listenabsatz"/>
+            </w:pPr>
+            <w:r>
+              <w:t xml:space="preserve">Ja </w:t>
+            </w:r>
+            <w:r>
+              <w:sym w:font="Wingdings" w:char="F0E0"/>
+            </w:r>
+            <w:r>
+              <w:t xml:space="preserve"> Spiel ist zu Ende</w:t>
+            </w:r>
+          </w:p>
+        </w:tc>
+      </w:tr>
+      <w:tr>
+        <w:trPr>
+          <w:trHeight w:val="904"/>
+        </w:trPr>
+        <w:tc>
+          <w:tcPr>
+            <w:tcW w:w="4672" w:type="dxa"/>
+            <w:vMerge/>
+          </w:tcPr>
+          <w:p/>
+        </w:tc>
+        <w:tc>
+          <w:tcPr>
+            <w:tcW w:w="4672" w:type="dxa"/>
+          </w:tcPr>
+          <w:p>
+            <w:pPr>
+              <w:pStyle w:val="Listenabsatz"/>
+              <w:numPr>
+                <w:ilvl w:val="0"/>
+                <w:numId w:val="27"/>
+              </w:numPr>
+            </w:pPr>
+            <w:r>
+              <w:t>Ende des Spiels, verlassen der Dauerschleife</w:t>
+            </w:r>
+          </w:p>
+        </w:tc>
+      </w:tr>
+    </w:tbl>
+    <w:p/>
+    <w:p>
+      <w:pPr>
         <w:pStyle w:val="berschrift2"/>
       </w:pPr>
       <w:commentRangeStart w:id="16"/>
       <w:r>
-        <w:t xml:space="preserve">Realisierung </w:t>
-      </w:r>
-      <w:r>
-        <w:t>JavaFX-Darstellung (Stage, Scene, x-Pane..)</w:t>
+        <w:t>Realisierung JavaFX-Darstellung (Stage, Scene, x-</w:t>
+      </w:r>
+      <w:proofErr w:type="spellStart"/>
+      <w:proofErr w:type="gramStart"/>
+      <w:r>
+        <w:t>Pane</w:t>
+      </w:r>
+      <w:proofErr w:type="spellEnd"/>
+      <w:r>
+        <w:t>..</w:t>
+      </w:r>
+      <w:proofErr w:type="gramEnd"/>
+      <w:r>
+        <w:t>)</w:t>
       </w:r>
       <w:commentRangeEnd w:id="16"/>
       <w:r>
@@ -1802,6 +2915,7 @@
       </w:pPr>
       <w:commentRangeStart w:id="17"/>
       <w:r>
+        <w:lastRenderedPageBreak/>
         <w:t>Unit Tests</w:t>
       </w:r>
       <w:commentRangeEnd w:id="17"/>
@@ -1825,7 +2939,15 @@
       </w:pPr>
       <w:commentRangeStart w:id="18"/>
       <w:r>
-        <w:t>Code Diverses ( Java, JavaFX)</w:t>
+        <w:t xml:space="preserve">Code Diverses </w:t>
+      </w:r>
+      <w:proofErr w:type="gramStart"/>
+      <w:r>
+        <w:t>( Java</w:t>
+      </w:r>
+      <w:proofErr w:type="gramEnd"/>
+      <w:r>
+        <w:t>, JavaFX)</w:t>
       </w:r>
       <w:commentRangeEnd w:id="18"/>
       <w:r>
@@ -1862,10 +2984,20 @@
       <w:bookmarkStart w:id="19" w:name="_Toc29735094"/>
       <w:bookmarkStart w:id="20" w:name="_Toc29735241"/>
       <w:commentRangeStart w:id="21"/>
+      <w:proofErr w:type="spellStart"/>
       <w:r>
         <w:lastRenderedPageBreak/>
-        <w:t>Fazit und Schlussfolgerung</w:t>
-      </w:r>
+        <w:t>Fazit</w:t>
+      </w:r>
+      <w:proofErr w:type="spellEnd"/>
+      <w:r>
+        <w:t xml:space="preserve"> und </w:t>
+      </w:r>
+      <w:proofErr w:type="spellStart"/>
+      <w:r>
+        <w:t>Schlussfolgerung</w:t>
+      </w:r>
+      <w:proofErr w:type="spellEnd"/>
       <w:r>
         <w:t xml:space="preserve"> </w:t>
       </w:r>
@@ -1890,16 +3022,41 @@
     </w:p>
     <w:p>
       <w:r>
-        <w:t>x</w:t>
-      </w:r>
-      <w:r>
-        <w:t>xx</w:t>
+        <w:t>Ende des ersten Semesters in unserem Nachdiplomstudium HF Applikationsentwicklung absolvieren wir eine Praxisarbeit, mit der wir das erste Modul abschliessen. Die erlernten Kenntnisse aus dem Unterricht konnten wir nun nutzen, um ein erstes Objektorientiertes Programm selbst zu entwickeln.</w:t>
+      </w:r>
+    </w:p>
+    <w:p/>
+    <w:p/>
+    <w:p>
+      <w:r>
+        <w:t xml:space="preserve">In einem ersten Schritt haben wir die Projektskizze erarbeitet, bei der wir auch User Stories einbinden mussten. Dies war eine schwierige Aufgabe, da man sich Gedanken über das Endprodukt aus einer völlig neuen Perspektive machen musste. Obwohl es schwierig war passende User Stories zu erarbeiten, hat es dennoch sehr geholfen, einen Überblick über die eigenen Vorstellungen, sowie die Vorstellungen des gesamten Teams zu erlangen. </w:t>
+      </w:r>
+    </w:p>
+    <w:p/>
+    <w:p>
+      <w:r>
+        <w:t xml:space="preserve">Eines der grössten Schwierigkeiten bei der Umsetzung der Arbeit war es, eine passende Programmstruktur zu finden. Im vergangenen Semester hatten wir diverse Unterrichtsthemen wie </w:t>
+      </w:r>
+      <w:proofErr w:type="spellStart"/>
+      <w:r>
+        <w:t>Git</w:t>
+      </w:r>
+      <w:proofErr w:type="spellEnd"/>
+      <w:r>
+        <w:t>, Unit Test, Client/Server, Parallele Programmierung, I/O und Grafische Benutzeroberfläche. Jedoch hatten wir nie mit einem Projekt zu tun, bei dem alle Themen kombiniert werden. Dies erhöht zum einen die Komplexität, jedoch stellt sich auch die Frage nach der Gliederung des Programms. Welche Aktionen sollen in JavaFX gelöst werden welche besser nicht? Welche Attribute einer Klasse sollten statisch sein, und welche nicht? Wie soll eine Grafische Benutzeroberfläche gegliedert werden? Da wir keinerlei Erfahrung haben, waren dies schwierige Fragen, die wir uns stellen mussten.</w:t>
+      </w:r>
+    </w:p>
+    <w:p>
+      <w:r>
+        <w:t>Wir denken jedoch, gerade weil wir auf solche Fragen gestossen sind, brachte uns dies persönlich weiter und weckte das Verständnis für die erlernte Theorie. Uns ist bewusst, dass wir die Programmstrukturierung noch weiter optimieren können, jedoch konnten wir dies aufgrund des Umfangs des Projekts nicht mehr realisieren.</w:t>
       </w:r>
     </w:p>
     <w:p>
       <w:pPr>
         <w:spacing w:line="240" w:lineRule="auto"/>
       </w:pPr>
+      <w:bookmarkStart w:id="22" w:name="_GoBack"/>
+      <w:bookmarkEnd w:id="22"/>
       <w:r>
         <w:br w:type="page"/>
       </w:r>
@@ -1981,9 +3138,11 @@
             <w:vAlign w:val="center"/>
           </w:tcPr>
           <w:p>
+            <w:proofErr w:type="spellStart"/>
             <w:r>
               <w:t>xxxxx</w:t>
             </w:r>
+            <w:proofErr w:type="spellEnd"/>
           </w:p>
         </w:tc>
       </w:tr>
@@ -2105,7 +3264,31 @@
         <w:t>Kann automatisch eingefügt werden mit M</w:t>
       </w:r>
       <w:r>
-        <w:t>endeley – Bitte alle Literatur wenn möglich im pdf-format an Hutti senden)</w:t>
+        <w:t xml:space="preserve">endeley – Bitte alle </w:t>
+      </w:r>
+      <w:proofErr w:type="gramStart"/>
+      <w:r>
+        <w:t>Literatur</w:t>
+      </w:r>
+      <w:proofErr w:type="gramEnd"/>
+      <w:r>
+        <w:t xml:space="preserve"> wenn möglich im </w:t>
+      </w:r>
+      <w:proofErr w:type="spellStart"/>
+      <w:r>
+        <w:t>pdf-format</w:t>
+      </w:r>
+      <w:proofErr w:type="spellEnd"/>
+      <w:r>
+        <w:t xml:space="preserve"> an </w:t>
+      </w:r>
+      <w:proofErr w:type="spellStart"/>
+      <w:r>
+        <w:t>Hutti</w:t>
+      </w:r>
+      <w:proofErr w:type="spellEnd"/>
+      <w:r>
+        <w:t xml:space="preserve"> senden)</w:t>
       </w:r>
     </w:p>
     <w:p/>
@@ -2167,9 +3350,9 @@
     <w:bookmarkEnd w:id="0"/>
     <w:p/>
     <w:sectPr>
-      <w:headerReference w:type="default" r:id="rId12"/>
-      <w:footerReference w:type="default" r:id="rId13"/>
-      <w:footerReference w:type="first" r:id="rId14"/>
+      <w:headerReference w:type="default" r:id="rId18"/>
+      <w:footerReference w:type="default" r:id="rId19"/>
+      <w:footerReference w:type="first" r:id="rId20"/>
       <w:type w:val="continuous"/>
       <w:pgSz w:w="11906" w:h="16838" w:code="9"/>
       <w:pgMar w:top="1134" w:right="1134" w:bottom="1418" w:left="1418" w:header="578" w:footer="459" w:gutter="0"/>
@@ -2394,8 +3577,6 @@
         </w:rPr>
         <w:t>tefan</w:t>
       </w:r>
-      <w:bookmarkStart w:id="22" w:name="_GoBack"/>
-      <w:bookmarkEnd w:id="22"/>
     </w:p>
   </w:comment>
   <w:comment w:id="25" w:author="Stefan Hutter" w:date="2020-01-18T11:38:00Z" w:initials="SH">
@@ -2781,14 +3962,52 @@
             </w:rPr>
             <w:fldChar w:fldCharType="separate"/>
           </w:r>
+          <w:proofErr w:type="spellStart"/>
           <w:r>
             <w:rPr>
               <w:sz w:val="14"/>
               <w:szCs w:val="14"/>
               <w:lang w:val="en-US"/>
             </w:rPr>
-            <w:t>Rade Ilic, Phillip Tuor, Stefan Hutter</w:t>
+            <w:t>Rade</w:t>
           </w:r>
+          <w:proofErr w:type="spellEnd"/>
+          <w:r>
+            <w:rPr>
+              <w:sz w:val="14"/>
+              <w:szCs w:val="14"/>
+              <w:lang w:val="en-US"/>
+            </w:rPr>
+            <w:t xml:space="preserve"> </w:t>
+          </w:r>
+          <w:proofErr w:type="spellStart"/>
+          <w:r>
+            <w:rPr>
+              <w:sz w:val="14"/>
+              <w:szCs w:val="14"/>
+              <w:lang w:val="en-US"/>
+            </w:rPr>
+            <w:t>Ilic</w:t>
+          </w:r>
+          <w:proofErr w:type="spellEnd"/>
+          <w:r>
+            <w:rPr>
+              <w:sz w:val="14"/>
+              <w:szCs w:val="14"/>
+              <w:lang w:val="en-US"/>
+            </w:rPr>
+            <w:t xml:space="preserve">, Phillip Tuor, Stefan </w:t>
+          </w:r>
+          <w:proofErr w:type="spellStart"/>
+          <w:r>
+            <w:rPr>
+              <w:sz w:val="14"/>
+              <w:szCs w:val="14"/>
+              <w:lang w:val="en-US"/>
+            </w:rPr>
+            <w:t>Hutter</w:t>
+          </w:r>
+          <w:proofErr w:type="spellEnd"/>
           <w:r>
             <w:rPr>
               <w:sz w:val="14"/>
@@ -4026,6 +5245,95 @@
     </w:lvl>
   </w:abstractNum>
   <w:abstractNum w:abstractNumId="21" w15:restartNumberingAfterBreak="0">
+    <w:nsid w:val="65ED711A"/>
+    <w:multiLevelType w:val="hybridMultilevel"/>
+    <w:tmpl w:val="65A259B4"/>
+    <w:lvl w:ilvl="0" w:tplc="0807000F">
+      <w:start w:val="1"/>
+      <w:numFmt w:val="decimal"/>
+      <w:lvlText w:val="%1."/>
+      <w:lvlJc w:val="left"/>
+      <w:pPr>
+        <w:ind w:left="720" w:hanging="360"/>
+      </w:pPr>
+      <w:rPr>
+        <w:rFonts w:hint="default"/>
+      </w:rPr>
+    </w:lvl>
+    <w:lvl w:ilvl="1" w:tplc="08070019" w:tentative="1">
+      <w:start w:val="1"/>
+      <w:numFmt w:val="lowerLetter"/>
+      <w:lvlText w:val="%2."/>
+      <w:lvlJc w:val="left"/>
+      <w:pPr>
+        <w:ind w:left="1440" w:hanging="360"/>
+      </w:pPr>
+    </w:lvl>
+    <w:lvl w:ilvl="2" w:tplc="0807001B" w:tentative="1">
+      <w:start w:val="1"/>
+      <w:numFmt w:val="lowerRoman"/>
+      <w:lvlText w:val="%3."/>
+      <w:lvlJc w:val="right"/>
+      <w:pPr>
+        <w:ind w:left="2160" w:hanging="180"/>
+      </w:pPr>
+    </w:lvl>
+    <w:lvl w:ilvl="3" w:tplc="0807000F" w:tentative="1">
+      <w:start w:val="1"/>
+      <w:numFmt w:val="decimal"/>
+      <w:lvlText w:val="%4."/>
+      <w:lvlJc w:val="left"/>
+      <w:pPr>
+        <w:ind w:left="2880" w:hanging="360"/>
+      </w:pPr>
+    </w:lvl>
+    <w:lvl w:ilvl="4" w:tplc="08070019" w:tentative="1">
+      <w:start w:val="1"/>
+      <w:numFmt w:val="lowerLetter"/>
+      <w:lvlText w:val="%5."/>
+      <w:lvlJc w:val="left"/>
+      <w:pPr>
+        <w:ind w:left="3600" w:hanging="360"/>
+      </w:pPr>
+    </w:lvl>
+    <w:lvl w:ilvl="5" w:tplc="0807001B" w:tentative="1">
+      <w:start w:val="1"/>
+      <w:numFmt w:val="lowerRoman"/>
+      <w:lvlText w:val="%6."/>
+      <w:lvlJc w:val="right"/>
+      <w:pPr>
+        <w:ind w:left="4320" w:hanging="180"/>
+      </w:pPr>
+    </w:lvl>
+    <w:lvl w:ilvl="6" w:tplc="0807000F" w:tentative="1">
+      <w:start w:val="1"/>
+      <w:numFmt w:val="decimal"/>
+      <w:lvlText w:val="%7."/>
+      <w:lvlJc w:val="left"/>
+      <w:pPr>
+        <w:ind w:left="5040" w:hanging="360"/>
+      </w:pPr>
+    </w:lvl>
+    <w:lvl w:ilvl="7" w:tplc="08070019" w:tentative="1">
+      <w:start w:val="1"/>
+      <w:numFmt w:val="lowerLetter"/>
+      <w:lvlText w:val="%8."/>
+      <w:lvlJc w:val="left"/>
+      <w:pPr>
+        <w:ind w:left="5760" w:hanging="360"/>
+      </w:pPr>
+    </w:lvl>
+    <w:lvl w:ilvl="8" w:tplc="0807001B" w:tentative="1">
+      <w:start w:val="1"/>
+      <w:numFmt w:val="lowerRoman"/>
+      <w:lvlText w:val="%9."/>
+      <w:lvlJc w:val="right"/>
+      <w:pPr>
+        <w:ind w:left="6480" w:hanging="180"/>
+      </w:pPr>
+    </w:lvl>
+  </w:abstractNum>
+  <w:abstractNum w:abstractNumId="22" w15:restartNumberingAfterBreak="0">
     <w:nsid w:val="6AF16FD3"/>
     <w:multiLevelType w:val="singleLevel"/>
     <w:tmpl w:val="80640712"/>
@@ -4045,7 +5353,7 @@
       </w:rPr>
     </w:lvl>
   </w:abstractNum>
-  <w:abstractNum w:abstractNumId="22" w15:restartNumberingAfterBreak="0">
+  <w:abstractNum w:abstractNumId="23" w15:restartNumberingAfterBreak="0">
     <w:nsid w:val="6B062553"/>
     <w:multiLevelType w:val="multilevel"/>
     <w:tmpl w:val="04090025"/>
@@ -4140,7 +5448,7 @@
       </w:pPr>
     </w:lvl>
   </w:abstractNum>
-  <w:abstractNum w:abstractNumId="23" w15:restartNumberingAfterBreak="0">
+  <w:abstractNum w:abstractNumId="24" w15:restartNumberingAfterBreak="0">
     <w:nsid w:val="6D8C531F"/>
     <w:multiLevelType w:val="multilevel"/>
     <w:tmpl w:val="C9EE5B1C"/>
@@ -4253,7 +5561,7 @@
       </w:pPr>
     </w:lvl>
   </w:abstractNum>
-  <w:abstractNum w:abstractNumId="24" w15:restartNumberingAfterBreak="0">
+  <w:abstractNum w:abstractNumId="25" w15:restartNumberingAfterBreak="0">
     <w:nsid w:val="74E7176C"/>
     <w:multiLevelType w:val="hybridMultilevel"/>
     <w:tmpl w:val="5B6E092C"/>
@@ -4366,7 +5674,7 @@
       </w:rPr>
     </w:lvl>
   </w:abstractNum>
-  <w:abstractNum w:abstractNumId="25" w15:restartNumberingAfterBreak="0">
+  <w:abstractNum w:abstractNumId="26" w15:restartNumberingAfterBreak="0">
     <w:nsid w:val="7B61127C"/>
     <w:multiLevelType w:val="multilevel"/>
     <w:tmpl w:val="980EC742"/>
@@ -4462,7 +5770,7 @@
     </w:lvl>
   </w:abstractNum>
   <w:num w:numId="1">
-    <w:abstractNumId w:val="21"/>
+    <w:abstractNumId w:val="22"/>
   </w:num>
   <w:num w:numId="2">
     <w:abstractNumId w:val="10"/>
@@ -4483,7 +5791,7 @@
     <w:abstractNumId w:val="18"/>
   </w:num>
   <w:num w:numId="4">
-    <w:abstractNumId w:val="23"/>
+    <w:abstractNumId w:val="24"/>
   </w:num>
   <w:num w:numId="5">
     <w:abstractNumId w:val="19"/>
@@ -4492,7 +5800,7 @@
     <w:abstractNumId w:val="14"/>
   </w:num>
   <w:num w:numId="7">
-    <w:abstractNumId w:val="25"/>
+    <w:abstractNumId w:val="26"/>
   </w:num>
   <w:num w:numId="8">
     <w:abstractNumId w:val="9"/>
@@ -4525,7 +5833,7 @@
     <w:abstractNumId w:val="0"/>
   </w:num>
   <w:num w:numId="18">
-    <w:abstractNumId w:val="22"/>
+    <w:abstractNumId w:val="23"/>
   </w:num>
   <w:num w:numId="19">
     <w:abstractNumId w:val="15"/>
@@ -4540,7 +5848,7 @@
     <w:abstractNumId w:val="20"/>
   </w:num>
   <w:num w:numId="23">
-    <w:abstractNumId w:val="24"/>
+    <w:abstractNumId w:val="25"/>
   </w:num>
   <w:num w:numId="24">
     <w:abstractNumId w:val="16"/>
@@ -4550,6 +5858,9 @@
   </w:num>
   <w:num w:numId="26">
     <w:abstractNumId w:val="11"/>
+  </w:num>
+  <w:num w:numId="27">
+    <w:abstractNumId w:val="21"/>
   </w:num>
 </w:numbering>
 </file>
@@ -4573,7 +5884,7 @@
     </w:rPrDefault>
     <w:pPrDefault/>
   </w:docDefaults>
-  <w:latentStyles w:defLockedState="0" w:defUIPriority="0" w:defSemiHidden="0" w:defUnhideWhenUsed="0" w:defQFormat="0" w:count="376">
+  <w:latentStyles w:defLockedState="0" w:defUIPriority="0" w:defSemiHidden="0" w:defUnhideWhenUsed="0" w:defQFormat="0" w:count="377">
     <w:lsdException w:name="Normal" w:qFormat="1"/>
     <w:lsdException w:name="heading 1" w:qFormat="1"/>
     <w:lsdException w:name="heading 2" w:qFormat="1"/>
@@ -4670,7 +5981,6 @@
     <w:lsdException w:name="HTML Sample" w:semiHidden="1" w:unhideWhenUsed="1"/>
     <w:lsdException w:name="HTML Typewriter" w:semiHidden="1" w:unhideWhenUsed="1"/>
     <w:lsdException w:name="HTML Variable" w:semiHidden="1" w:unhideWhenUsed="1"/>
-    <w:lsdException w:name="Normal Table" w:semiHidden="1" w:unhideWhenUsed="1"/>
     <w:lsdException w:name="annotation subject" w:semiHidden="1" w:unhideWhenUsed="1"/>
     <w:lsdException w:name="No List" w:semiHidden="1" w:unhideWhenUsed="1"/>
     <w:lsdException w:name="Outline List 1" w:semiHidden="1" w:unhideWhenUsed="1"/>
@@ -4717,9 +6027,7 @@
     <w:lsdException w:name="Table Subtle 2" w:semiHidden="1" w:unhideWhenUsed="1"/>
     <w:lsdException w:name="Table Web 1" w:semiHidden="1" w:unhideWhenUsed="1"/>
     <w:lsdException w:name="Table Web 2" w:semiHidden="1" w:unhideWhenUsed="1"/>
-    <w:lsdException w:name="Table Web 3" w:semiHidden="1" w:unhideWhenUsed="1"/>
     <w:lsdException w:name="Balloon Text" w:semiHidden="1" w:unhideWhenUsed="1"/>
-    <w:lsdException w:name="Table Theme" w:semiHidden="1" w:unhideWhenUsed="1"/>
     <w:lsdException w:name="Placeholder Text" w:semiHidden="1" w:uiPriority="99"/>
     <w:lsdException w:name="No Spacing" w:uiPriority="1"/>
     <w:lsdException w:name="Light Shading" w:uiPriority="60"/>
@@ -4940,6 +6248,7 @@
     <w:lsdException w:name="Hashtag" w:semiHidden="1" w:uiPriority="99" w:unhideWhenUsed="1"/>
     <w:lsdException w:name="Unresolved Mention" w:semiHidden="1" w:uiPriority="99" w:unhideWhenUsed="1"/>
     <w:lsdException w:name="Smart Link" w:semiHidden="1" w:uiPriority="99" w:unhideWhenUsed="1"/>
+    <w:lsdException w:name="Smart Link Error" w:semiHidden="1" w:uiPriority="99" w:unhideWhenUsed="1"/>
   </w:latentStyles>
   <w:style w:type="paragraph" w:default="1" w:styleId="Standard">
     <w:name w:val="Normal"/>
@@ -6079,7 +7388,7 @@
 </file>
 
 <file path=customXml/itemProps1.xml><?xml version="1.0" encoding="utf-8"?>
-<ds:datastoreItem xmlns:ds="http://schemas.openxmlformats.org/officeDocument/2006/customXml" ds:itemID="{275646AD-59F8-4B71-B2E0-5BA2EA7A9E89}">
+<ds:datastoreItem xmlns:ds="http://schemas.openxmlformats.org/officeDocument/2006/customXml" ds:itemID="{2E6ACB24-4B81-4CB6-B903-64E81C353705}">
   <ds:schemaRefs>
     <ds:schemaRef ds:uri="http://schemas.openxmlformats.org/officeDocument/2006/bibliography"/>
   </ds:schemaRefs>

</xml_diff>

<commit_message>
Added documentation and presentation
</commit_message>
<xml_diff>
--- a/Dokumentation/Dokumentation_Semesterarbeit.docx
+++ b/Dokumentation/Dokumentation_Semesterarbeit.docx
@@ -604,7 +604,7 @@
         <w:pStyle w:val="Titel"/>
       </w:pPr>
       <w:bookmarkStart w:id="2" w:name="_Toc29735089"/>
-      <w:bookmarkStart w:id="3" w:name="_Toc31317213"/>
+      <w:bookmarkStart w:id="3" w:name="_Toc31389322"/>
       <w:r>
         <w:lastRenderedPageBreak/>
         <w:t>Management</w:t>
@@ -753,7 +753,7 @@
         <w:rPr>
           <w:lang w:val="de-DE"/>
         </w:rPr>
-        <w:t>wiederspiegelt. Als Grundbasis zur Erstellung der Applikation dient die</w:t>
+        <w:t>widerspiegelt. Als Grundbasis zur Erstellung der Applikation dient die</w:t>
       </w:r>
       <w:r>
         <w:rPr>
@@ -927,7 +927,6 @@
         </w:rPr>
         <w:t xml:space="preserve">wurde </w:t>
       </w:r>
-      <w:proofErr w:type="spellStart"/>
       <w:r>
         <w:rPr>
           <w:lang w:val="de-DE"/>
@@ -944,9 +943,14 @@
         <w:rPr>
           <w:lang w:val="de-DE"/>
         </w:rPr>
-        <w:t>Fx</w:t>
-      </w:r>
-      <w:proofErr w:type="spellEnd"/>
+        <w:t>F</w:t>
+      </w:r>
+      <w:r>
+        <w:rPr>
+          <w:lang w:val="de-DE"/>
+        </w:rPr>
+        <w:t>X</w:t>
+      </w:r>
       <w:r>
         <w:rPr>
           <w:lang w:val="de-DE"/>
@@ -1300,7 +1304,7 @@
           <w:r>
             <w:fldChar w:fldCharType="separate"/>
           </w:r>
-          <w:hyperlink w:anchor="_Toc31317213" w:history="1">
+          <w:hyperlink w:anchor="_Toc31389322" w:history="1">
             <w:r>
               <w:rPr>
                 <w:rStyle w:val="Hyperlink"/>
@@ -1327,7 +1331,7 @@
                 <w:noProof/>
                 <w:webHidden/>
               </w:rPr>
-              <w:instrText xml:space="preserve"> PAGEREF _Toc31317213 \h </w:instrText>
+              <w:instrText xml:space="preserve"> PAGEREF _Toc31389322 \h </w:instrText>
             </w:r>
             <w:r>
               <w:rPr>
@@ -1371,7 +1375,7 @@
               <w:lang w:eastAsia="de-CH"/>
             </w:rPr>
           </w:pPr>
-          <w:hyperlink w:anchor="_Toc31317214" w:history="1">
+          <w:hyperlink w:anchor="_Toc31389323" w:history="1">
             <w:r>
               <w:rPr>
                 <w:rStyle w:val="Hyperlink"/>
@@ -1414,7 +1418,7 @@
                 <w:noProof/>
                 <w:webHidden/>
               </w:rPr>
-              <w:instrText xml:space="preserve"> PAGEREF _Toc31317214 \h </w:instrText>
+              <w:instrText xml:space="preserve"> PAGEREF _Toc31389323 \h </w:instrText>
             </w:r>
             <w:r>
               <w:rPr>
@@ -1458,7 +1462,7 @@
               <w:lang w:eastAsia="de-CH"/>
             </w:rPr>
           </w:pPr>
-          <w:hyperlink w:anchor="_Toc31317215" w:history="1">
+          <w:hyperlink w:anchor="_Toc31389324" w:history="1">
             <w:r>
               <w:rPr>
                 <w:rStyle w:val="Hyperlink"/>
@@ -1501,7 +1505,7 @@
                 <w:noProof/>
                 <w:webHidden/>
               </w:rPr>
-              <w:instrText xml:space="preserve"> PAGEREF _Toc31317215 \h </w:instrText>
+              <w:instrText xml:space="preserve"> PAGEREF _Toc31389324 \h </w:instrText>
             </w:r>
             <w:r>
               <w:rPr>
@@ -1546,7 +1550,7 @@
               <w:lang w:eastAsia="de-CH"/>
             </w:rPr>
           </w:pPr>
-          <w:hyperlink w:anchor="_Toc31317216" w:history="1">
+          <w:hyperlink w:anchor="_Toc31389325" w:history="1">
             <w:r>
               <w:rPr>
                 <w:rStyle w:val="Hyperlink"/>
@@ -1589,7 +1593,7 @@
                 <w:noProof/>
                 <w:webHidden/>
               </w:rPr>
-              <w:instrText xml:space="preserve"> PAGEREF _Toc31317216 \h </w:instrText>
+              <w:instrText xml:space="preserve"> PAGEREF _Toc31389325 \h </w:instrText>
             </w:r>
             <w:r>
               <w:rPr>
@@ -1634,7 +1638,7 @@
               <w:lang w:eastAsia="de-CH"/>
             </w:rPr>
           </w:pPr>
-          <w:hyperlink w:anchor="_Toc31317217" w:history="1">
+          <w:hyperlink w:anchor="_Toc31389326" w:history="1">
             <w:r>
               <w:rPr>
                 <w:rStyle w:val="Hyperlink"/>
@@ -1677,7 +1681,7 @@
                 <w:noProof/>
                 <w:webHidden/>
               </w:rPr>
-              <w:instrText xml:space="preserve"> PAGEREF _Toc31317217 \h </w:instrText>
+              <w:instrText xml:space="preserve"> PAGEREF _Toc31389326 \h </w:instrText>
             </w:r>
             <w:r>
               <w:rPr>
@@ -1722,7 +1726,7 @@
               <w:lang w:eastAsia="de-CH"/>
             </w:rPr>
           </w:pPr>
-          <w:hyperlink w:anchor="_Toc31317218" w:history="1">
+          <w:hyperlink w:anchor="_Toc31389327" w:history="1">
             <w:r>
               <w:rPr>
                 <w:rStyle w:val="Hyperlink"/>
@@ -1765,7 +1769,7 @@
                 <w:noProof/>
                 <w:webHidden/>
               </w:rPr>
-              <w:instrText xml:space="preserve"> PAGEREF _Toc31317218 \h </w:instrText>
+              <w:instrText xml:space="preserve"> PAGEREF _Toc31389327 \h </w:instrText>
             </w:r>
             <w:r>
               <w:rPr>
@@ -1810,7 +1814,7 @@
               <w:lang w:eastAsia="de-CH"/>
             </w:rPr>
           </w:pPr>
-          <w:hyperlink w:anchor="_Toc31317219" w:history="1">
+          <w:hyperlink w:anchor="_Toc31389328" w:history="1">
             <w:r>
               <w:rPr>
                 <w:rStyle w:val="Hyperlink"/>
@@ -1853,7 +1857,7 @@
                 <w:noProof/>
                 <w:webHidden/>
               </w:rPr>
-              <w:instrText xml:space="preserve"> PAGEREF _Toc31317219 \h </w:instrText>
+              <w:instrText xml:space="preserve"> PAGEREF _Toc31389328 \h </w:instrText>
             </w:r>
             <w:r>
               <w:rPr>
@@ -1897,7 +1901,7 @@
               <w:lang w:eastAsia="de-CH"/>
             </w:rPr>
           </w:pPr>
-          <w:hyperlink w:anchor="_Toc31317220" w:history="1">
+          <w:hyperlink w:anchor="_Toc31389329" w:history="1">
             <w:r>
               <w:rPr>
                 <w:rStyle w:val="Hyperlink"/>
@@ -1940,7 +1944,7 @@
                 <w:noProof/>
                 <w:webHidden/>
               </w:rPr>
-              <w:instrText xml:space="preserve"> PAGEREF _Toc31317220 \h </w:instrText>
+              <w:instrText xml:space="preserve"> PAGEREF _Toc31389329 \h </w:instrText>
             </w:r>
             <w:r>
               <w:rPr>
@@ -1985,7 +1989,7 @@
               <w:lang w:eastAsia="de-CH"/>
             </w:rPr>
           </w:pPr>
-          <w:hyperlink w:anchor="_Toc31317221" w:history="1">
+          <w:hyperlink w:anchor="_Toc31389330" w:history="1">
             <w:r>
               <w:rPr>
                 <w:rStyle w:val="Hyperlink"/>
@@ -2028,7 +2032,7 @@
                 <w:noProof/>
                 <w:webHidden/>
               </w:rPr>
-              <w:instrText xml:space="preserve"> PAGEREF _Toc31317221 \h </w:instrText>
+              <w:instrText xml:space="preserve"> PAGEREF _Toc31389330 \h </w:instrText>
             </w:r>
             <w:r>
               <w:rPr>
@@ -2073,7 +2077,7 @@
               <w:lang w:eastAsia="de-CH"/>
             </w:rPr>
           </w:pPr>
-          <w:hyperlink w:anchor="_Toc31317222" w:history="1">
+          <w:hyperlink w:anchor="_Toc31389331" w:history="1">
             <w:r>
               <w:rPr>
                 <w:rStyle w:val="Hyperlink"/>
@@ -2116,7 +2120,7 @@
                 <w:noProof/>
                 <w:webHidden/>
               </w:rPr>
-              <w:instrText xml:space="preserve"> PAGEREF _Toc31317222 \h </w:instrText>
+              <w:instrText xml:space="preserve"> PAGEREF _Toc31389331 \h </w:instrText>
             </w:r>
             <w:r>
               <w:rPr>
@@ -2161,7 +2165,7 @@
               <w:lang w:eastAsia="de-CH"/>
             </w:rPr>
           </w:pPr>
-          <w:hyperlink w:anchor="_Toc31317223" w:history="1">
+          <w:hyperlink w:anchor="_Toc31389332" w:history="1">
             <w:r>
               <w:rPr>
                 <w:rStyle w:val="Hyperlink"/>
@@ -2204,7 +2208,7 @@
                 <w:noProof/>
                 <w:webHidden/>
               </w:rPr>
-              <w:instrText xml:space="preserve"> PAGEREF _Toc31317223 \h </w:instrText>
+              <w:instrText xml:space="preserve"> PAGEREF _Toc31389332 \h </w:instrText>
             </w:r>
             <w:r>
               <w:rPr>
@@ -2249,7 +2253,7 @@
               <w:lang w:eastAsia="de-CH"/>
             </w:rPr>
           </w:pPr>
-          <w:hyperlink w:anchor="_Toc31317224" w:history="1">
+          <w:hyperlink w:anchor="_Toc31389333" w:history="1">
             <w:r>
               <w:rPr>
                 <w:rStyle w:val="Hyperlink"/>
@@ -2292,7 +2296,7 @@
                 <w:noProof/>
                 <w:webHidden/>
               </w:rPr>
-              <w:instrText xml:space="preserve"> PAGEREF _Toc31317224 \h </w:instrText>
+              <w:instrText xml:space="preserve"> PAGEREF _Toc31389333 \h </w:instrText>
             </w:r>
             <w:r>
               <w:rPr>
@@ -2337,7 +2341,7 @@
               <w:lang w:eastAsia="de-CH"/>
             </w:rPr>
           </w:pPr>
-          <w:hyperlink w:anchor="_Toc31317225" w:history="1">
+          <w:hyperlink w:anchor="_Toc31389334" w:history="1">
             <w:r>
               <w:rPr>
                 <w:rStyle w:val="Hyperlink"/>
@@ -2380,7 +2384,7 @@
                 <w:noProof/>
                 <w:webHidden/>
               </w:rPr>
-              <w:instrText xml:space="preserve"> PAGEREF _Toc31317225 \h </w:instrText>
+              <w:instrText xml:space="preserve"> PAGEREF _Toc31389334 \h </w:instrText>
             </w:r>
             <w:r>
               <w:rPr>
@@ -2425,7 +2429,7 @@
               <w:lang w:eastAsia="de-CH"/>
             </w:rPr>
           </w:pPr>
-          <w:hyperlink w:anchor="_Toc31317226" w:history="1">
+          <w:hyperlink w:anchor="_Toc31389335" w:history="1">
             <w:r>
               <w:rPr>
                 <w:rStyle w:val="Hyperlink"/>
@@ -2447,7 +2451,7 @@
                 <w:rStyle w:val="Hyperlink"/>
                 <w:noProof/>
               </w:rPr>
-              <w:t>Realisierung JavaFX-Darstellung (Stage, Scene, x-Pane..)</w:t>
+              <w:t>Realisierung JavaFX-Darstellung</w:t>
             </w:r>
             <w:r>
               <w:rPr>
@@ -2468,7 +2472,7 @@
                 <w:noProof/>
                 <w:webHidden/>
               </w:rPr>
-              <w:instrText xml:space="preserve"> PAGEREF _Toc31317226 \h </w:instrText>
+              <w:instrText xml:space="preserve"> PAGEREF _Toc31389335 \h </w:instrText>
             </w:r>
             <w:r>
               <w:rPr>
@@ -2513,7 +2517,7 @@
               <w:lang w:eastAsia="de-CH"/>
             </w:rPr>
           </w:pPr>
-          <w:hyperlink w:anchor="_Toc31317227" w:history="1">
+          <w:hyperlink w:anchor="_Toc31389336" w:history="1">
             <w:r>
               <w:rPr>
                 <w:rStyle w:val="Hyperlink"/>
@@ -2556,7 +2560,7 @@
                 <w:noProof/>
                 <w:webHidden/>
               </w:rPr>
-              <w:instrText xml:space="preserve"> PAGEREF _Toc31317227 \h </w:instrText>
+              <w:instrText xml:space="preserve"> PAGEREF _Toc31389336 \h </w:instrText>
             </w:r>
             <w:r>
               <w:rPr>
@@ -2601,7 +2605,7 @@
               <w:lang w:eastAsia="de-CH"/>
             </w:rPr>
           </w:pPr>
-          <w:hyperlink w:anchor="_Toc31317228" w:history="1">
+          <w:hyperlink w:anchor="_Toc31389337" w:history="1">
             <w:r>
               <w:rPr>
                 <w:rStyle w:val="Hyperlink"/>
@@ -2644,7 +2648,7 @@
                 <w:noProof/>
                 <w:webHidden/>
               </w:rPr>
-              <w:instrText xml:space="preserve"> PAGEREF _Toc31317228 \h </w:instrText>
+              <w:instrText xml:space="preserve"> PAGEREF _Toc31389337 \h </w:instrText>
             </w:r>
             <w:r>
               <w:rPr>
@@ -2688,7 +2692,7 @@
               <w:lang w:eastAsia="de-CH"/>
             </w:rPr>
           </w:pPr>
-          <w:hyperlink w:anchor="_Toc31317229" w:history="1">
+          <w:hyperlink w:anchor="_Toc31389338" w:history="1">
             <w:r>
               <w:rPr>
                 <w:rStyle w:val="Hyperlink"/>
@@ -2731,7 +2735,7 @@
                 <w:noProof/>
                 <w:webHidden/>
               </w:rPr>
-              <w:instrText xml:space="preserve"> PAGEREF _Toc31317229 \h </w:instrText>
+              <w:instrText xml:space="preserve"> PAGEREF _Toc31389338 \h </w:instrText>
             </w:r>
             <w:r>
               <w:rPr>
@@ -2772,7 +2776,7 @@
               <w:lang w:eastAsia="de-CH"/>
             </w:rPr>
           </w:pPr>
-          <w:hyperlink w:anchor="_Toc31317230" w:history="1">
+          <w:hyperlink w:anchor="_Toc31389339" w:history="1">
             <w:r>
               <w:rPr>
                 <w:rStyle w:val="Hyperlink"/>
@@ -2799,7 +2803,7 @@
                 <w:noProof/>
                 <w:webHidden/>
               </w:rPr>
-              <w:instrText xml:space="preserve"> PAGEREF _Toc31317230 \h </w:instrText>
+              <w:instrText xml:space="preserve"> PAGEREF _Toc31389339 \h </w:instrText>
             </w:r>
             <w:r>
               <w:rPr>
@@ -2840,7 +2844,7 @@
               <w:lang w:eastAsia="de-CH"/>
             </w:rPr>
           </w:pPr>
-          <w:hyperlink w:anchor="_Toc31317231" w:history="1">
+          <w:hyperlink w:anchor="_Toc31389340" w:history="1">
             <w:r>
               <w:rPr>
                 <w:rStyle w:val="Hyperlink"/>
@@ -2867,7 +2871,7 @@
                 <w:noProof/>
                 <w:webHidden/>
               </w:rPr>
-              <w:instrText xml:space="preserve"> PAGEREF _Toc31317231 \h </w:instrText>
+              <w:instrText xml:space="preserve"> PAGEREF _Toc31389340 \h </w:instrText>
             </w:r>
             <w:r>
               <w:rPr>
@@ -2908,7 +2912,7 @@
               <w:lang w:eastAsia="de-CH"/>
             </w:rPr>
           </w:pPr>
-          <w:hyperlink w:anchor="_Toc31317232" w:history="1">
+          <w:hyperlink w:anchor="_Toc31389341" w:history="1">
             <w:r>
               <w:rPr>
                 <w:rStyle w:val="Hyperlink"/>
@@ -2935,7 +2939,7 @@
                 <w:noProof/>
                 <w:webHidden/>
               </w:rPr>
-              <w:instrText xml:space="preserve"> PAGEREF _Toc31317232 \h </w:instrText>
+              <w:instrText xml:space="preserve"> PAGEREF _Toc31389341 \h </w:instrText>
             </w:r>
             <w:r>
               <w:rPr>
@@ -2976,7 +2980,7 @@
               <w:lang w:eastAsia="de-CH"/>
             </w:rPr>
           </w:pPr>
-          <w:hyperlink w:anchor="_Toc31317233" w:history="1">
+          <w:hyperlink w:anchor="_Toc31389342" w:history="1">
             <w:r>
               <w:rPr>
                 <w:rStyle w:val="Hyperlink"/>
@@ -3003,75 +3007,7 @@
                 <w:noProof/>
                 <w:webHidden/>
               </w:rPr>
-              <w:instrText xml:space="preserve"> PAGEREF _Toc31317233 \h </w:instrText>
-            </w:r>
-            <w:r>
-              <w:rPr>
-                <w:noProof/>
-                <w:webHidden/>
-              </w:rPr>
-            </w:r>
-            <w:r>
-              <w:rPr>
-                <w:noProof/>
-                <w:webHidden/>
-              </w:rPr>
-              <w:fldChar w:fldCharType="separate"/>
-            </w:r>
-            <w:r>
-              <w:rPr>
-                <w:noProof/>
-                <w:webHidden/>
-              </w:rPr>
-              <w:t>20</w:t>
-            </w:r>
-            <w:r>
-              <w:rPr>
-                <w:noProof/>
-                <w:webHidden/>
-              </w:rPr>
-              <w:fldChar w:fldCharType="end"/>
-            </w:r>
-          </w:hyperlink>
-        </w:p>
-        <w:p>
-          <w:pPr>
-            <w:pStyle w:val="Verzeichnis1"/>
-            <w:rPr>
-              <w:rFonts w:asciiTheme="minorHAnsi" w:eastAsiaTheme="minorEastAsia" w:hAnsiTheme="minorHAnsi" w:cstheme="minorBidi"/>
-              <w:noProof/>
-              <w:szCs w:val="22"/>
-              <w:lang w:eastAsia="de-CH"/>
-            </w:rPr>
-          </w:pPr>
-          <w:hyperlink w:anchor="_Toc31317234" w:history="1">
-            <w:r>
-              <w:rPr>
-                <w:rStyle w:val="Hyperlink"/>
-                <w:noProof/>
-              </w:rPr>
-              <w:t>Anhänge</w:t>
-            </w:r>
-            <w:r>
-              <w:rPr>
-                <w:noProof/>
-                <w:webHidden/>
-              </w:rPr>
-              <w:tab/>
-            </w:r>
-            <w:r>
-              <w:rPr>
-                <w:noProof/>
-                <w:webHidden/>
-              </w:rPr>
-              <w:fldChar w:fldCharType="begin"/>
-            </w:r>
-            <w:r>
-              <w:rPr>
-                <w:noProof/>
-                <w:webHidden/>
-              </w:rPr>
-              <w:instrText xml:space="preserve"> PAGEREF _Toc31317234 \h </w:instrText>
+              <w:instrText xml:space="preserve"> PAGEREF _Toc31389342 \h </w:instrText>
             </w:r>
             <w:r>
               <w:rPr>
@@ -3129,7 +3065,7 @@
         <w:pStyle w:val="berschrift1"/>
       </w:pPr>
       <w:bookmarkStart w:id="4" w:name="_Toc29735090"/>
-      <w:bookmarkStart w:id="5" w:name="_Toc31317214"/>
+      <w:bookmarkStart w:id="5" w:name="_Toc31389323"/>
       <w:proofErr w:type="spellStart"/>
       <w:r>
         <w:lastRenderedPageBreak/>
@@ -3144,10 +3080,10 @@
         <w:t xml:space="preserve">Immer mehr </w:t>
       </w:r>
       <w:r>
-        <w:t>wird</w:t>
-      </w:r>
-      <w:r>
-        <w:t xml:space="preserve"> nach kostengünstigen Apps/Spielen mit möglichst hohem Spassfaktor, welche vor allem in kurzen Wartezeiten spielbar sind, jedoch auch generell </w:t>
+        <w:t>steigt die Nachfrage nach</w:t>
+      </w:r>
+      <w:r>
+        <w:t xml:space="preserve"> kostengünstigen Apps/Spielen mit möglichst hohem Spassfaktor, welche vor allem in kurzen Wartezeiten spielbar sind, jedoch auch generell </w:t>
       </w:r>
       <w:r>
         <w:t xml:space="preserve">über einen längeren Zeitraum </w:t>
@@ -3156,7 +3092,19 @@
         <w:t xml:space="preserve">Spielspass versprechen. </w:t>
       </w:r>
       <w:r>
-        <w:t xml:space="preserve">Die Dimensionen der Spielentwicklung sind sehr vielfältig und unterscheiden sich erheblich im Spielkonzept, Spieldesign etc. der Zielgruppe entsprechend. </w:t>
+        <w:t>Die Dimensionen der Spielentwicklung sind sehr vielfältig und unterscheiden sich erheblich im Spielkonzept</w:t>
+      </w:r>
+      <w:r>
+        <w:t xml:space="preserve"> und Spieldesign, je nachdem welche</w:t>
+      </w:r>
+      <w:r>
+        <w:t xml:space="preserve"> Zielgruppe </w:t>
+      </w:r>
+      <w:r>
+        <w:t>angesprochen werden möchte</w:t>
+      </w:r>
+      <w:r>
+        <w:t xml:space="preserve">. </w:t>
       </w:r>
       <w:r>
         <w:t xml:space="preserve">Dabei bieten sich zahlreiche Entwicklungsebenen an zur </w:t>
@@ -3259,7 +3207,7 @@
         <w:t>Das Ziel der Arbeit ist</w:t>
       </w:r>
       <w:r>
-        <w:t>, eine eigenständige und funktionsfähige Applikation zu entwickeln, welche die oben genannten Eigenschaften wiederspiegelt. Des Weiteren sollen umfangreiche Eigenschaften zur Befriedigung des S</w:t>
+        <w:t>, eine funktionsfähige Applikation zu entwickeln, welche die oben genannten Eigenschaften widerspiegelt. Des Weiteren sollen umfangreiche Eigenschaften zur Befriedigung des S</w:t>
       </w:r>
       <w:r>
         <w:t xml:space="preserve">pielers umgesetzt werden, wie z.B. variantenreiche Spieleinstellungen (Einzel-, Mehrspielermodus, </w:t>
@@ -3289,253 +3237,255 @@
         <w:t>.</w:t>
       </w:r>
     </w:p>
+    <w:p>
+      <w:r>
+        <w:t>D</w:t>
+      </w:r>
+      <w:r>
+        <w:t>a</w:t>
+      </w:r>
+      <w:r>
+        <w:t>s Zeitmanagement</w:t>
+      </w:r>
+      <w:r>
+        <w:t xml:space="preserve"> der Arbeit wird mithilfe eines Gantt-Diagram</w:t>
+      </w:r>
+      <w:r>
+        <w:t>m</w:t>
+      </w:r>
+      <w:r>
+        <w:t xml:space="preserve">s </w:t>
+      </w:r>
+      <w:r>
+        <w:t>realisiert</w:t>
+      </w:r>
+      <w:r>
+        <w:t xml:space="preserve">. Zu Beginn </w:t>
+      </w:r>
+      <w:r>
+        <w:t xml:space="preserve">wurde </w:t>
+      </w:r>
+      <w:r>
+        <w:t>eine Projektskizze erstellt mit relevanten Inhalten zur Implementation. Dabei wird besonderen Wert auf den Use Case und die Mockups gelegt, welche die Basis der Applikation visualisier</w:t>
+      </w:r>
+      <w:r>
+        <w:t>en.</w:t>
+      </w:r>
+      <w:r>
+        <w:t xml:space="preserve"> Ein Teil der Projektorganisation richtet sich nach dem </w:t>
+      </w:r>
+      <w:proofErr w:type="spellStart"/>
+      <w:r>
+        <w:t>Scrum</w:t>
+      </w:r>
+      <w:proofErr w:type="spellEnd"/>
+      <w:r>
+        <w:t xml:space="preserve"> Rahmenwerk, jedoch wird nicht komplett </w:t>
+      </w:r>
+      <w:r>
+        <w:t xml:space="preserve">nach </w:t>
+      </w:r>
+      <w:proofErr w:type="spellStart"/>
+      <w:r>
+        <w:t>Scrum</w:t>
+      </w:r>
+      <w:proofErr w:type="spellEnd"/>
+      <w:r>
+        <w:t xml:space="preserve"> gearbeitet, da sich diese Form von agilem Projektmanagement nicht in allen Bereichen für Projekte mit sehr engem Zeitrahmen eignet. Allerdings wird </w:t>
+      </w:r>
+      <w:r>
+        <w:t>gemäss</w:t>
+      </w:r>
+      <w:r>
+        <w:t xml:space="preserve"> </w:t>
+      </w:r>
+      <w:proofErr w:type="spellStart"/>
+      <w:r>
+        <w:t>Scrum</w:t>
+      </w:r>
+      <w:proofErr w:type="spellEnd"/>
+      <w:r>
+        <w:t xml:space="preserve"> Rahmenwerk ein </w:t>
+      </w:r>
+      <w:r>
+        <w:t>Backlog erstellt mit funktionalen und nicht funktionalen, prioris</w:t>
+      </w:r>
+      <w:r>
+        <w:t>i</w:t>
+      </w:r>
+      <w:r>
+        <w:t xml:space="preserve">erten User Storys. Zur Versionsverwaltung wird </w:t>
+      </w:r>
+      <w:proofErr w:type="spellStart"/>
+      <w:r>
+        <w:t>Git</w:t>
+      </w:r>
+      <w:proofErr w:type="spellEnd"/>
+      <w:r>
+        <w:t xml:space="preserve"> verwendet. </w:t>
+      </w:r>
+      <w:r>
+        <w:t xml:space="preserve">Das </w:t>
+      </w:r>
+      <w:r>
+        <w:t>R</w:t>
+      </w:r>
+      <w:r>
+        <w:t xml:space="preserve">emote Repository wird auf </w:t>
+      </w:r>
+      <w:proofErr w:type="spellStart"/>
+      <w:r>
+        <w:t>Github</w:t>
+      </w:r>
+      <w:proofErr w:type="spellEnd"/>
+      <w:r>
+        <w:t xml:space="preserve"> eingerichtet. Die Regeln zur Nutzung des Repositor</w:t>
+      </w:r>
+      <w:r>
+        <w:t>y</w:t>
+      </w:r>
+      <w:r>
+        <w:t xml:space="preserve"> sind im readme.txt-file niedergeschrieben und die User </w:t>
+      </w:r>
+      <w:r>
+        <w:t>S</w:t>
+      </w:r>
+      <w:r>
+        <w:t xml:space="preserve">torys werden in einem </w:t>
+      </w:r>
+      <w:proofErr w:type="spellStart"/>
+      <w:r>
+        <w:t>Scrum</w:t>
+      </w:r>
+      <w:proofErr w:type="spellEnd"/>
+      <w:r>
+        <w:t xml:space="preserve"> </w:t>
+      </w:r>
+      <w:r>
+        <w:t>Bo</w:t>
+      </w:r>
+      <w:r>
+        <w:t>ard visualisiert.</w:t>
+      </w:r>
+      <w:r>
+        <w:t xml:space="preserve"> </w:t>
+      </w:r>
+      <w:r>
+        <w:fldChar w:fldCharType="begin" w:fldLock="1"/>
+      </w:r>
+      <w:r>
+        <w:instrText>ADDIN CSL_CITATION {"citationItems":[{"id":"ITEM-1","itemData":{"author":[{"dropping-particle":"","family":"Schwaber","given":"Ken","non-dropping-particle":"","parse-names":false,"suffix":""},{"dropping-particle":"","family":"Sutherland","given":"Jeff","non-dropping-particle":"","parse-names":false,"suffix":""}],"id":"ITEM-1","issued":{"date-parts":[["2017"]]},"page":"22","title":"Scrum Guide Downloads | Scrum Guides","type":"article-journal"},"uris":["http://www.mendeley.com/documents/?uuid=4be09e3e-757d-48a1-a8f0-7df36519918c"]}],"mendeley":{"formattedCitation":"(Schwaber &amp; Sutherland, 2017)","plainTextFormattedCitation":"(Schwaber &amp; Sutherland, 2017)","previouslyFormattedCitation":"(Schwaber &amp; Sutherland, 2017)"},"properties":{"noteIndex":0},"schema":"https://github.com/citation-style-language/schema/raw/master/csl-citation.json"}</w:instrText>
+      </w:r>
+      <w:r>
+        <w:fldChar w:fldCharType="separate"/>
+      </w:r>
+      <w:r>
+        <w:rPr>
+          <w:noProof/>
+        </w:rPr>
+        <w:t>(Schwaber &amp; Sutherland, 2017)</w:t>
+      </w:r>
+      <w:r>
+        <w:fldChar w:fldCharType="end"/>
+      </w:r>
+    </w:p>
+    <w:p>
+      <w:r>
+        <w:t>Parallel zur Erstellung der Projektskizze und Aufsetzung des Repositor</w:t>
+      </w:r>
+      <w:r>
+        <w:t>y</w:t>
+      </w:r>
+      <w:r>
+        <w:t xml:space="preserve"> </w:t>
+      </w:r>
+      <w:r>
+        <w:t>wird die Testphase eingeleitet. D</w:t>
+      </w:r>
+      <w:r>
+        <w:t>abei</w:t>
+      </w:r>
+      <w:r>
+        <w:t xml:space="preserve"> werden die Klassen</w:t>
+      </w:r>
+      <w:r>
+        <w:t xml:space="preserve"> gemäss</w:t>
+      </w:r>
+      <w:r>
+        <w:t xml:space="preserve"> UML-</w:t>
+      </w:r>
+      <w:r>
+        <w:t xml:space="preserve">Konzeption programmiert </w:t>
+      </w:r>
+      <w:r>
+        <w:t xml:space="preserve">und erste Testphasen durchgeführt. Ebenfalls werden Unit </w:t>
+      </w:r>
+      <w:r>
+        <w:t>T</w:t>
+      </w:r>
+      <w:r>
+        <w:t>est</w:t>
+      </w:r>
+      <w:r>
+        <w:t xml:space="preserve">s </w:t>
+      </w:r>
+      <w:r>
+        <w:t xml:space="preserve">mit </w:t>
+      </w:r>
+      <w:proofErr w:type="spellStart"/>
+      <w:r>
+        <w:t>J</w:t>
+      </w:r>
+      <w:r>
+        <w:t>U</w:t>
+      </w:r>
+      <w:r>
+        <w:t>nit</w:t>
+      </w:r>
+      <w:proofErr w:type="spellEnd"/>
+      <w:r>
+        <w:t xml:space="preserve"> implementiert</w:t>
+      </w:r>
+      <w:r>
+        <w:t>,</w:t>
+      </w:r>
+      <w:r>
+        <w:t xml:space="preserve"> u</w:t>
+      </w:r>
+      <w:r>
+        <w:t xml:space="preserve">m </w:t>
+      </w:r>
+      <w:r>
+        <w:t xml:space="preserve">die Codequalität jederzeit </w:t>
+      </w:r>
+      <w:r>
+        <w:t>testen zu können</w:t>
+      </w:r>
+      <w:r>
+        <w:t xml:space="preserve">. Nach der Testphase wird die Entwicklungsphase eingeleitet, in welcher die Applikation im Detail </w:t>
+      </w:r>
+      <w:r>
+        <w:t>optimiert wird.</w:t>
+      </w:r>
+    </w:p>
     <w:p/>
     <w:p>
       <w:r>
-        <w:t>D</w:t>
-      </w:r>
-      <w:r>
-        <w:t>a</w:t>
-      </w:r>
-      <w:r>
-        <w:t>s Zeitmanagement</w:t>
-      </w:r>
-      <w:r>
-        <w:t xml:space="preserve"> der Arbeit wird mithilfe eines Gantt-</w:t>
-      </w:r>
-      <w:proofErr w:type="spellStart"/>
-      <w:r>
-        <w:t>Diagrams</w:t>
-      </w:r>
-      <w:proofErr w:type="spellEnd"/>
+        <w:t xml:space="preserve">Im ersten Teil der Arbeit </w:t>
+      </w:r>
+      <w:r>
+        <w:t>wird die Ausgangslage des Projekts beschrieben.</w:t>
+      </w:r>
+      <w:r>
+        <w:t xml:space="preserve"> Darauf aufbauend w</w:t>
+      </w:r>
+      <w:r>
+        <w:t>ird</w:t>
+      </w:r>
       <w:r>
         <w:t xml:space="preserve"> </w:t>
       </w:r>
       <w:r>
-        <w:t>realisiert</w:t>
-      </w:r>
-      <w:r>
-        <w:t xml:space="preserve">. Zu Beginn </w:t>
-      </w:r>
-      <w:r>
-        <w:t xml:space="preserve">wurde </w:t>
-      </w:r>
-      <w:r>
-        <w:t>eine Projektskizze erstellt mit relevanten Inhalten zur Implementation. Dabei wird besonderen Wert auf den Use Case und die Mockups gelegt, welche die Basis der Applikation visualisier</w:t>
-      </w:r>
-      <w:r>
-        <w:t>en.</w:t>
-      </w:r>
-      <w:r>
-        <w:t xml:space="preserve"> Ein Teil der Projektorganisation richtet sich nach dem </w:t>
-      </w:r>
-      <w:proofErr w:type="spellStart"/>
-      <w:r>
-        <w:t>Scrum</w:t>
-      </w:r>
-      <w:proofErr w:type="spellEnd"/>
-      <w:r>
-        <w:t xml:space="preserve"> Rahmenwerk, jedoch wird nicht komplett </w:t>
-      </w:r>
-      <w:r>
-        <w:t xml:space="preserve">nach </w:t>
-      </w:r>
-      <w:proofErr w:type="spellStart"/>
-      <w:r>
-        <w:t>Scrum</w:t>
-      </w:r>
-      <w:proofErr w:type="spellEnd"/>
-      <w:r>
-        <w:t xml:space="preserve"> gearbeitet, da sich diese Form von agilem Projektmanagement nicht in allen Bereichen für Projekte mit sehr engem Zeitrahmen eignet. Allerdings wird </w:t>
-      </w:r>
-      <w:r>
-        <w:t>gemäss</w:t>
-      </w:r>
-      <w:r>
-        <w:t xml:space="preserve"> </w:t>
-      </w:r>
-      <w:proofErr w:type="spellStart"/>
-      <w:r>
-        <w:t>Scrum</w:t>
-      </w:r>
-      <w:proofErr w:type="spellEnd"/>
-      <w:r>
-        <w:t xml:space="preserve"> Rahmenwerk ein </w:t>
-      </w:r>
-      <w:r>
-        <w:t>Backlog erstellt mit funktionalen und nicht funktionalen, prioris</w:t>
-      </w:r>
-      <w:r>
-        <w:t>i</w:t>
-      </w:r>
-      <w:r>
-        <w:t xml:space="preserve">erten User Storys. Zur Versionsverwaltung wird </w:t>
-      </w:r>
-      <w:proofErr w:type="spellStart"/>
-      <w:r>
-        <w:t>Git</w:t>
-      </w:r>
-      <w:proofErr w:type="spellEnd"/>
-      <w:r>
-        <w:t xml:space="preserve"> verwendet. </w:t>
-      </w:r>
-      <w:r>
-        <w:t xml:space="preserve">Das remote Repository wird auf </w:t>
-      </w:r>
-      <w:proofErr w:type="spellStart"/>
-      <w:r>
-        <w:t>Github</w:t>
-      </w:r>
-      <w:proofErr w:type="spellEnd"/>
-      <w:r>
-        <w:t xml:space="preserve"> eingerichtet. Die Regeln zur Nutzung des </w:t>
-      </w:r>
-      <w:proofErr w:type="spellStart"/>
-      <w:r>
-        <w:t>Repositorys</w:t>
-      </w:r>
-      <w:proofErr w:type="spellEnd"/>
-      <w:r>
-        <w:t xml:space="preserve"> sind im readme.txt-file niedergeschrieben und die User </w:t>
-      </w:r>
-      <w:r>
-        <w:t>S</w:t>
-      </w:r>
-      <w:r>
-        <w:t xml:space="preserve">torys werden in einem </w:t>
-      </w:r>
-      <w:proofErr w:type="spellStart"/>
-      <w:r>
-        <w:t>Scrum</w:t>
-      </w:r>
-      <w:proofErr w:type="spellEnd"/>
-      <w:r>
-        <w:t xml:space="preserve"> </w:t>
-      </w:r>
-      <w:r>
-        <w:t>Bo</w:t>
-      </w:r>
-      <w:r>
-        <w:t>ard visualisiert.</w:t>
-      </w:r>
-      <w:r>
-        <w:t xml:space="preserve"> </w:t>
-      </w:r>
-      <w:r>
-        <w:fldChar w:fldCharType="begin" w:fldLock="1"/>
-      </w:r>
-      <w:r>
-        <w:instrText>ADDIN CSL_CITATION {"citationItems":[{"id":"ITEM-1","itemData":{"author":[{"dropping-particle":"","family":"Schwaber","given":"Ken","non-dropping-particle":"","parse-names":false,"suffix":""},{"dropping-particle":"","family":"Sutherland","given":"Jeff","non-dropping-particle":"","parse-names":false,"suffix":""}],"id":"ITEM-1","issued":{"date-parts":[["2017"]]},"page":"22","title":"Scrum Guide Downloads | Scrum Guides","type":"article-journal"},"uris":["http://www.mendeley.com/documents/?uuid=4be09e3e-757d-48a1-a8f0-7df36519918c"]}],"mendeley":{"formattedCitation":"(Schwaber &amp; Sutherland, 2017)","plainTextFormattedCitation":"(Schwaber &amp; Sutherland, 2017)","previouslyFormattedCitation":"(Schwaber &amp; Sutherland, 2017)"},"properties":{"noteIndex":0},"schema":"https://github.com/citation-style-language/schema/raw/master/csl-citation.json"}</w:instrText>
-      </w:r>
-      <w:r>
-        <w:fldChar w:fldCharType="separate"/>
-      </w:r>
-      <w:r>
-        <w:rPr>
-          <w:noProof/>
-        </w:rPr>
-        <w:t>(Schwaber &amp; Sutherland, 2017)</w:t>
-      </w:r>
-      <w:r>
-        <w:fldChar w:fldCharType="end"/>
-      </w:r>
-    </w:p>
-    <w:p>
-      <w:r>
-        <w:t xml:space="preserve">Parallel zur Erstellung der Projektskizze und Aufsetzung des </w:t>
-      </w:r>
-      <w:proofErr w:type="spellStart"/>
-      <w:r>
-        <w:t>Repositor</w:t>
-      </w:r>
-      <w:r>
-        <w:t>y</w:t>
-      </w:r>
-      <w:r>
-        <w:t>s</w:t>
-      </w:r>
-      <w:proofErr w:type="spellEnd"/>
-      <w:r>
-        <w:t xml:space="preserve"> wird die Testphase eingeleitet. D</w:t>
-      </w:r>
-      <w:r>
-        <w:t>abei</w:t>
-      </w:r>
-      <w:r>
-        <w:t xml:space="preserve"> werden die Klassen</w:t>
-      </w:r>
-      <w:r>
-        <w:t xml:space="preserve"> gemäss</w:t>
-      </w:r>
-      <w:r>
-        <w:t xml:space="preserve"> UML-</w:t>
-      </w:r>
-      <w:r>
-        <w:t xml:space="preserve">Konzeption programmiert </w:t>
-      </w:r>
-      <w:r>
-        <w:t xml:space="preserve">und erste Testphasen durchgeführt. Ebenfalls werden Unit </w:t>
-      </w:r>
-      <w:r>
-        <w:t>T</w:t>
-      </w:r>
-      <w:r>
-        <w:t>est</w:t>
-      </w:r>
-      <w:r>
-        <w:t xml:space="preserve">s </w:t>
-      </w:r>
-      <w:r>
-        <w:t xml:space="preserve">mit </w:t>
-      </w:r>
-      <w:proofErr w:type="spellStart"/>
-      <w:r>
-        <w:t>Junit</w:t>
-      </w:r>
-      <w:proofErr w:type="spellEnd"/>
-      <w:r>
-        <w:t xml:space="preserve"> implementiert</w:t>
-      </w:r>
-      <w:r>
-        <w:t>,</w:t>
-      </w:r>
-      <w:r>
-        <w:t xml:space="preserve"> u</w:t>
-      </w:r>
-      <w:r>
-        <w:t xml:space="preserve">m </w:t>
-      </w:r>
-      <w:r>
-        <w:t xml:space="preserve">die Codequalität jederzeit </w:t>
-      </w:r>
-      <w:r>
-        <w:t>testen zu können</w:t>
-      </w:r>
-      <w:r>
-        <w:t xml:space="preserve">. Nach der Testphase wird die Entwicklungsphase eingeleitet, in welcher die Applikation im Detail </w:t>
-      </w:r>
-      <w:r>
-        <w:t>optimiert wird.</w:t>
-      </w:r>
-    </w:p>
-    <w:p/>
-    <w:p>
-      <w:r>
-        <w:t xml:space="preserve">Im ersten Teil der Arbeit </w:t>
-      </w:r>
-      <w:r>
-        <w:t>wird die Ausgangslage des Projekts beschrieben.</w:t>
-      </w:r>
-      <w:r>
-        <w:t xml:space="preserve"> Darauf aufbauend w</w:t>
-      </w:r>
-      <w:r>
-        <w:t>ird</w:t>
-      </w:r>
-      <w:r>
-        <w:t xml:space="preserve"> </w:t>
-      </w:r>
-      <w:r>
         <w:t>der Hauptteil bestehend aus Vorbereitung bis Umsetzung der Applikation dargestellt. Zum Schluss wird anhand der Schlussfolgerungen die Arbeit abgerundet.</w:t>
       </w:r>
       <w:r>
@@ -3547,7 +3497,7 @@
         <w:pStyle w:val="berschrift1"/>
       </w:pPr>
       <w:bookmarkStart w:id="6" w:name="_Toc29735091"/>
-      <w:bookmarkStart w:id="7" w:name="_Toc31317215"/>
+      <w:bookmarkStart w:id="7" w:name="_Toc31389324"/>
       <w:proofErr w:type="spellStart"/>
       <w:r>
         <w:lastRenderedPageBreak/>
@@ -3562,178 +3512,142 @@
         <w:pStyle w:val="Textbody"/>
       </w:pPr>
       <w:r>
-        <w:t xml:space="preserve">Dieser Abschnitt beschreibt, wie die Aufgabenstellung und Ausgangssituation aussehen. Die Aufgabenstellung zeigt die Grundvoraussetzungen für das Projekt. Um die Ausgangssituation zu verstehen, wird die Projektidee zusätzlich erklärt. Nach diesen Informationen wird die Vorgehensweise aufgezeigt. In der Vorgehensweise sind die Methoden zur Erreichung der </w:t>
+        <w:t>Dieser Abschnitt beschreibt, wie die Aufgabenstellung und Ausgangssituation aussehen. Die Aufgabenstellung zeigt die Grundvoraussetzungen für das Projekt. Um die Ausgangssituation zu verstehen, wird die Projektidee zusätzlich erklärt. Nach diesen Informationen wird die Vorgehensweise aufgezeigt. In der Vorgehensweise sind die Methoden zur Erreichung der User</w:t>
+      </w:r>
+      <w:r>
+        <w:t xml:space="preserve"> S</w:t>
+      </w:r>
+      <w:r>
+        <w:t xml:space="preserve">tories erläutert. </w:t>
+      </w:r>
+    </w:p>
+    <w:p>
+      <w:pPr>
+        <w:pStyle w:val="Textbody"/>
+      </w:pPr>
+      <w:r>
+        <w:t xml:space="preserve">Nach der definierten Ausgangslage kann das Projekt </w:t>
       </w:r>
       <w:proofErr w:type="spellStart"/>
       <w:r>
-        <w:t>Userstories</w:t>
+        <w:t>gemäss</w:t>
       </w:r>
       <w:proofErr w:type="spellEnd"/>
       <w:r>
-        <w:t xml:space="preserve"> erläutert. Die Projektarbeit ist in </w:t>
+        <w:t xml:space="preserve"> Zeitplan gestartet werden.</w:t>
+      </w:r>
+    </w:p>
+    <w:p>
+      <w:pPr>
+        <w:pStyle w:val="Textbody"/>
+      </w:pPr>
+      <w:r>
+        <w:t>Weitere Informationen zum Thema Projektstart und Planung sind in der Projektskizze dokumentiert.</w:t>
+      </w:r>
+    </w:p>
+    <w:p>
+      <w:pPr>
+        <w:pStyle w:val="Textbody"/>
+      </w:pPr>
+    </w:p>
+    <w:p>
+      <w:pPr>
+        <w:pStyle w:val="berschrift2"/>
+      </w:pPr>
+      <w:bookmarkStart w:id="8" w:name="_Toc31389325"/>
+      <w:r>
+        <w:t>Aufgabenstellung</w:t>
+      </w:r>
+      <w:bookmarkEnd w:id="8"/>
+    </w:p>
+    <w:p>
+      <w:pPr>
+        <w:pStyle w:val="Textbody"/>
+      </w:pPr>
+      <w:r>
+        <w:t xml:space="preserve">Im Nachdiplomstudium HF Applikationsentwickler wird nach dem ersten Modul eine Semesterarbeit erwartet. Die Semesterarbeit wird in einer Gruppe erarbeitet. Der Umfang der Arbeit beträgt </w:t>
+      </w:r>
+      <w:proofErr w:type="gramStart"/>
+      <w:r>
+        <w:t>pro Student</w:t>
+      </w:r>
+      <w:proofErr w:type="gramEnd"/>
+      <w:r>
+        <w:t xml:space="preserve"> mindestens 20 Arbeitsstunden. Folgende technischen Rahmenbedingungen sind verbindlich für die Semesterarbeit:</w:t>
+      </w:r>
+    </w:p>
+    <w:p>
+      <w:pPr>
+        <w:pStyle w:val="Textbody"/>
+      </w:pPr>
+      <w:r>
+        <w:t>● Entwicklung einer objektorientierten Java Applikation</w:t>
+      </w:r>
+    </w:p>
+    <w:p>
+      <w:pPr>
+        <w:pStyle w:val="Textbody"/>
+      </w:pPr>
+      <w:r>
+        <w:t>● Weitere Technologien möglich (z.B. Datenbank)</w:t>
+      </w:r>
+    </w:p>
+    <w:p>
+      <w:pPr>
+        <w:pStyle w:val="Textbody"/>
+      </w:pPr>
+      <w:r>
+        <w:t xml:space="preserve">● Einsatz von </w:t>
       </w:r>
       <w:proofErr w:type="spellStart"/>
       <w:r>
-        <w:t>Userstories</w:t>
+        <w:t>Git</w:t>
       </w:r>
       <w:proofErr w:type="spellEnd"/>
-      <w:r>
-        <w:t xml:space="preserve"> aufgeteilt und wird von den Projektmitgliedern erledigt.</w:t>
-      </w:r>
     </w:p>
     <w:p>
       <w:pPr>
         <w:pStyle w:val="Textbody"/>
       </w:pPr>
       <w:r>
-        <w:t xml:space="preserve">Nach der definierten Ausgangslage kann das Projekt </w:t>
+        <w:t>● Testabdeckung mit Unit Tests</w:t>
+      </w:r>
+    </w:p>
+    <w:p>
+      <w:pPr>
+        <w:pStyle w:val="Textbody"/>
+      </w:pPr>
+    </w:p>
+    <w:p>
+      <w:pPr>
+        <w:pStyle w:val="berschrift2"/>
+      </w:pPr>
+      <w:bookmarkStart w:id="9" w:name="_Toc31389326"/>
+      <w:r>
+        <w:t>Projektidee</w:t>
+      </w:r>
+      <w:bookmarkEnd w:id="9"/>
+    </w:p>
+    <w:p>
+      <w:pPr>
+        <w:pStyle w:val="Textbody"/>
+      </w:pPr>
+      <w:r>
+        <w:t xml:space="preserve">Mit der Aufgabenstellung als Grundlage wurden verschiedene Projektideen gesammelt. Diese Ideen wurden </w:t>
       </w:r>
       <w:proofErr w:type="spellStart"/>
       <w:r>
-        <w:t>gemäss</w:t>
+        <w:t>anschliessend</w:t>
       </w:r>
       <w:proofErr w:type="spellEnd"/>
       <w:r>
-        <w:t xml:space="preserve"> Zeitplan gestartet werden.</w:t>
-      </w:r>
-    </w:p>
-    <w:p>
-      <w:pPr>
-        <w:pStyle w:val="Textbody"/>
-      </w:pPr>
-      <w:r>
-        <w:t>Weitere Informationen zum Thema Projektstart und Planung sind in der Projektskizze dokumentiert.</w:t>
-      </w:r>
-    </w:p>
-    <w:p>
-      <w:pPr>
-        <w:pStyle w:val="Textbody"/>
-      </w:pPr>
-    </w:p>
-    <w:p>
-      <w:pPr>
-        <w:pStyle w:val="berschrift2"/>
-      </w:pPr>
-      <w:bookmarkStart w:id="8" w:name="_Toc31317216"/>
-      <w:r>
-        <w:t>Aufgabenstellung</w:t>
-      </w:r>
-      <w:bookmarkEnd w:id="8"/>
-    </w:p>
-    <w:p>
-      <w:pPr>
-        <w:pStyle w:val="Textbody"/>
-      </w:pPr>
-      <w:r>
-        <w:t xml:space="preserve">Im Nachdiplomstudium HF Applikationsentwickler wird nach dem ersten Modul eine Semesterarbeit erwartet. Die Semesterarbeit wird in einer Gruppe erarbeitet. Der Umfang der Arbeit beträgt </w:t>
-      </w:r>
-      <w:proofErr w:type="gramStart"/>
-      <w:r>
-        <w:t>pro Student</w:t>
-      </w:r>
-      <w:proofErr w:type="gramEnd"/>
-      <w:r>
-        <w:t xml:space="preserve"> mindestens 20 Arbeitsstunden. Folgende technischen Rahmenbedingungen sind verbindlich für die Semesterarbeit:</w:t>
-      </w:r>
-    </w:p>
-    <w:p>
-      <w:pPr>
-        <w:pStyle w:val="Textbody"/>
-      </w:pPr>
-      <w:r>
-        <w:t>● Entwicklung einer objektorientierten Java Applikation</w:t>
-      </w:r>
-    </w:p>
-    <w:p>
-      <w:pPr>
-        <w:pStyle w:val="Textbody"/>
-      </w:pPr>
-      <w:r>
-        <w:t>● Weitere Technologien möglich (z.B. Datenbank)</w:t>
-      </w:r>
-    </w:p>
-    <w:p>
-      <w:pPr>
-        <w:pStyle w:val="Textbody"/>
-      </w:pPr>
-      <w:r>
-        <w:t xml:space="preserve">● Einsatz von </w:t>
-      </w:r>
-      <w:proofErr w:type="spellStart"/>
-      <w:r>
-        <w:t>Git</w:t>
-      </w:r>
-      <w:proofErr w:type="spellEnd"/>
-    </w:p>
-    <w:p>
-      <w:pPr>
-        <w:pStyle w:val="Textbody"/>
-      </w:pPr>
-      <w:r>
-        <w:t>● Testabdeckung mit Unit Tests</w:t>
-      </w:r>
-    </w:p>
-    <w:p>
-      <w:pPr>
-        <w:pStyle w:val="Textbody"/>
-      </w:pPr>
-    </w:p>
-    <w:p>
-      <w:pPr>
-        <w:pStyle w:val="berschrift2"/>
-      </w:pPr>
-      <w:bookmarkStart w:id="9" w:name="_Toc31317217"/>
-      <w:r>
-        <w:t>Projektidee</w:t>
-      </w:r>
-      <w:bookmarkEnd w:id="9"/>
-    </w:p>
-    <w:p>
-      <w:pPr>
-        <w:pStyle w:val="Textbody"/>
-      </w:pPr>
-      <w:r>
-        <w:t xml:space="preserve">Mit der Aufgabenstellung als Grundlage wurden verschiedene Projektideen gesammelt. Diese Ideen wurden </w:t>
-      </w:r>
-      <w:proofErr w:type="spellStart"/>
-      <w:r>
-        <w:t>anschliessend</w:t>
-      </w:r>
-      <w:proofErr w:type="spellEnd"/>
-      <w:r>
-        <w:t xml:space="preserve"> analysiert und zur Auswahl bereitgestellt. Eines der Projektideen ist es ein kurzes Spiel zu erschaffen, welches man zum Beispiel während </w:t>
-      </w:r>
-      <w:proofErr w:type="gramStart"/>
-      <w:r>
-        <w:t>einer  Arbeitspause</w:t>
-      </w:r>
-      <w:proofErr w:type="gramEnd"/>
-      <w:r>
-        <w:t xml:space="preserve"> spielen kann. In dieser Projektidee werden unterschiedliche Arbeitsbereiche bearbeitet. </w:t>
-      </w:r>
-      <w:proofErr w:type="spellStart"/>
-      <w:r>
-        <w:t>TankWars</w:t>
-      </w:r>
-      <w:proofErr w:type="spellEnd"/>
-      <w:r>
-        <w:t xml:space="preserve"> beinhaltet JavaFX, Client/Server, Threads und Unit </w:t>
-      </w:r>
-      <w:proofErr w:type="spellStart"/>
-      <w:r>
-        <w:t>Testing</w:t>
-      </w:r>
-      <w:proofErr w:type="spellEnd"/>
-      <w:r>
-        <w:t>.</w:t>
-      </w:r>
-    </w:p>
-    <w:p>
-      <w:pPr>
-        <w:pStyle w:val="Textbody"/>
-      </w:pPr>
-      <w:r>
-        <w:t>Nach dem Entscheid wird die Vorgehensweise definiert.</w:t>
+        <w:t xml:space="preserve"> analysiert und zur Auswahl bereitgestellt. </w:t>
+      </w:r>
+      <w:r>
+        <w:t>Die Entscheidung fiel auf ein Spiel genannt “Tank Wars“.</w:t>
+      </w:r>
+      <w:r>
+        <w:t xml:space="preserve"> Nach dem Entscheid wird die Vorgehensweise definiert.</w:t>
       </w:r>
     </w:p>
     <w:p>
@@ -3752,7 +3666,7 @@
       <w:pPr>
         <w:pStyle w:val="berschrift2"/>
       </w:pPr>
-      <w:bookmarkStart w:id="10" w:name="_Toc31317218"/>
+      <w:bookmarkStart w:id="10" w:name="_Toc31389327"/>
       <w:r>
         <w:lastRenderedPageBreak/>
         <w:t>Vorgehensweise</w:t>
@@ -3764,7 +3678,10 @@
     </w:p>
     <w:p>
       <w:r>
-        <w:t xml:space="preserve">Um die ausgewählte Projektidee umzusetzen, wird ein Teil von </w:t>
+        <w:t xml:space="preserve">Um </w:t>
+      </w:r>
+      <w:r>
+        <w:t xml:space="preserve">die Projektidee umzusetzen wird ein Teil von </w:t>
       </w:r>
       <w:proofErr w:type="spellStart"/>
       <w:r>
@@ -3774,77 +3691,60 @@
       <w:r>
         <w:t xml:space="preserve"> angewendet. Es wird ein Use </w:t>
       </w:r>
+      <w:r>
+        <w:t>C</w:t>
+      </w:r>
+      <w:r>
+        <w:t>ase zusammen mit User</w:t>
+      </w:r>
+      <w:r>
+        <w:t xml:space="preserve"> S</w:t>
+      </w:r>
+      <w:r>
+        <w:t>tories erstellt</w:t>
+      </w:r>
+      <w:r>
+        <w:t>. Die User</w:t>
+      </w:r>
+      <w:r>
+        <w:t xml:space="preserve"> S</w:t>
+      </w:r>
+      <w:r>
+        <w:t xml:space="preserve">tories werden im </w:t>
+      </w:r>
       <w:proofErr w:type="spellStart"/>
       <w:r>
-        <w:t>case</w:t>
+        <w:t>Git</w:t>
       </w:r>
       <w:proofErr w:type="spellEnd"/>
       <w:r>
-        <w:t xml:space="preserve"> zusammen mit </w:t>
+        <w:t xml:space="preserve"> Repository auf einem Kanban verteilt. In den User</w:t>
+      </w:r>
+      <w:r>
+        <w:t xml:space="preserve"> S</w:t>
+      </w:r>
+      <w:r>
+        <w:t xml:space="preserve">tories sind die einzelnen Tasks genauer beschrieben. Im </w:t>
       </w:r>
       <w:proofErr w:type="spellStart"/>
       <w:r>
-        <w:t>Userstories</w:t>
+        <w:t>Git</w:t>
       </w:r>
       <w:proofErr w:type="spellEnd"/>
       <w:r>
-        <w:t xml:space="preserve"> erstellt. Die </w:t>
-      </w:r>
-      <w:proofErr w:type="spellStart"/>
-      <w:r>
-        <w:t>Userstories</w:t>
-      </w:r>
-      <w:proofErr w:type="spellEnd"/>
-      <w:r>
-        <w:t xml:space="preserve"> werden im </w:t>
-      </w:r>
-      <w:proofErr w:type="spellStart"/>
-      <w:r>
-        <w:t>Git</w:t>
-      </w:r>
-      <w:proofErr w:type="spellEnd"/>
-      <w:r>
-        <w:t xml:space="preserve"> Repository von </w:t>
-      </w:r>
-      <w:proofErr w:type="spellStart"/>
-      <w:r>
-        <w:t>TankWars</w:t>
-      </w:r>
-      <w:proofErr w:type="spellEnd"/>
-      <w:r>
-        <w:t xml:space="preserve"> auf einem Kanban verteilt. In den </w:t>
-      </w:r>
-      <w:proofErr w:type="spellStart"/>
-      <w:r>
-        <w:t>Userstories</w:t>
-      </w:r>
-      <w:proofErr w:type="spellEnd"/>
-      <w:r>
-        <w:t xml:space="preserve"> sind die einzelnen Tasks genauer beschrieben. Im </w:t>
-      </w:r>
-      <w:proofErr w:type="spellStart"/>
-      <w:r>
-        <w:t>Git</w:t>
-      </w:r>
-      <w:proofErr w:type="spellEnd"/>
-      <w:r>
-        <w:t xml:space="preserve"> Repository im Readme </w:t>
-      </w:r>
-      <w:proofErr w:type="spellStart"/>
-      <w:r>
-        <w:t>file</w:t>
-      </w:r>
-      <w:proofErr w:type="spellEnd"/>
-      <w:r>
-        <w:t xml:space="preserve"> wird definiert, wann ein Task beendet ist. In den Mockups ist die grafische Oberfläche, die im Use </w:t>
-      </w:r>
-      <w:proofErr w:type="spellStart"/>
-      <w:r>
-        <w:t>case</w:t>
-      </w:r>
-      <w:proofErr w:type="spellEnd"/>
-      <w:r>
-        <w:t xml:space="preserve"> erwähnt wird, dargestellt.</w:t>
+        <w:t xml:space="preserve"> Repository im Readme</w:t>
+      </w:r>
+      <w:r>
+        <w:t>-F</w:t>
+      </w:r>
+      <w:r>
+        <w:t xml:space="preserve">ile wird definiert, wann ein Task beendet ist. In den Mockups ist die grafische Oberfläche, die im Use </w:t>
+      </w:r>
+      <w:r>
+        <w:t>C</w:t>
+      </w:r>
+      <w:r>
+        <w:t>ase erwähnt wird, dargestellt.</w:t>
       </w:r>
     </w:p>
     <w:p/>
@@ -3863,7 +3763,7 @@
         <w:pStyle w:val="berschrift2"/>
       </w:pPr>
       <w:bookmarkStart w:id="11" w:name="__RefHeading__324_1922492343"/>
-      <w:bookmarkStart w:id="12" w:name="_Toc31317219"/>
+      <w:bookmarkStart w:id="12" w:name="_Toc31389328"/>
       <w:r>
         <w:t>Gantt-</w:t>
       </w:r>
@@ -3893,9 +3793,9 @@
           <w:noProof/>
         </w:rPr>
         <w:drawing>
-          <wp:inline distT="0" distB="0" distL="0" distR="0" wp14:anchorId="59BFEEAB" wp14:editId="3333FCEC">
-            <wp:extent cx="6242040" cy="2637719"/>
-            <wp:effectExtent l="0" t="0" r="6360" b="0"/>
+          <wp:inline distT="0" distB="0" distL="0" distR="0" wp14:anchorId="59BFEEAB" wp14:editId="3D16B901">
+            <wp:extent cx="5778500" cy="2514600"/>
+            <wp:effectExtent l="0" t="0" r="0" b="0"/>
             <wp:docPr id="5" name="Grafik1"/>
             <wp:cNvGraphicFramePr/>
             <a:graphic xmlns:a="http://schemas.openxmlformats.org/drawingml/2006/main">
@@ -3918,7 +3818,7 @@
                   <pic:spPr>
                     <a:xfrm>
                       <a:off x="0" y="0"/>
-                      <a:ext cx="6242040" cy="2637719"/>
+                      <a:ext cx="5779750" cy="2515144"/>
                     </a:xfrm>
                     <a:prstGeom prst="rect">
                       <a:avLst/>
@@ -3942,7 +3842,7 @@
           <w:color w:val="365F91" w:themeColor="accent1" w:themeShade="BF"/>
         </w:rPr>
       </w:pPr>
-      <w:bookmarkStart w:id="13" w:name="_Toc31318619"/>
+      <w:bookmarkStart w:id="13" w:name="_Toc31377353"/>
       <w:r>
         <w:rPr>
           <w:color w:val="365F91" w:themeColor="accent1" w:themeShade="BF"/>
@@ -3995,31 +3895,33 @@
       <w:r>
         <w:br w:type="page"/>
       </w:r>
+      <w:bookmarkStart w:id="14" w:name="_GoBack"/>
+      <w:bookmarkEnd w:id="14"/>
     </w:p>
     <w:p>
       <w:pPr>
         <w:pStyle w:val="berschrift1"/>
       </w:pPr>
-      <w:bookmarkStart w:id="14" w:name="_Toc29735092"/>
-      <w:bookmarkStart w:id="15" w:name="_Toc31317220"/>
+      <w:bookmarkStart w:id="15" w:name="_Toc29735092"/>
+      <w:bookmarkStart w:id="16" w:name="_Toc31389329"/>
       <w:proofErr w:type="spellStart"/>
       <w:r>
         <w:lastRenderedPageBreak/>
         <w:t>Hauptteil</w:t>
       </w:r>
-      <w:bookmarkEnd w:id="14"/>
       <w:bookmarkEnd w:id="15"/>
+      <w:bookmarkEnd w:id="16"/>
       <w:proofErr w:type="spellEnd"/>
     </w:p>
     <w:p>
       <w:pPr>
         <w:pStyle w:val="berschrift2"/>
       </w:pPr>
-      <w:bookmarkStart w:id="16" w:name="_Toc31317221"/>
+      <w:bookmarkStart w:id="17" w:name="_Toc31389330"/>
       <w:r>
         <w:t>Use Case</w:t>
       </w:r>
-      <w:bookmarkEnd w:id="16"/>
+      <w:bookmarkEnd w:id="17"/>
     </w:p>
     <w:p>
       <w:pPr>
@@ -4042,7 +3944,6 @@
       </w:r>
       <w:r>
         <w:rPr>
-          <w:color w:val="000000" w:themeColor="text1"/>
           <w:szCs w:val="22"/>
           <w:lang w:val="de-CH"/>
         </w:rPr>
@@ -4050,7 +3951,6 @@
       </w:r>
       <w:r>
         <w:rPr>
-          <w:color w:val="000000" w:themeColor="text1"/>
           <w:szCs w:val="22"/>
           <w:lang w:val="en-US"/>
         </w:rPr>
@@ -4058,7 +3958,6 @@
       </w:r>
       <w:r>
         <w:rPr>
-          <w:color w:val="000000" w:themeColor="text1"/>
           <w:szCs w:val="22"/>
           <w:lang w:val="de-CH"/>
         </w:rPr>
@@ -4066,35 +3965,28 @@
       </w:r>
       <w:r>
         <w:rPr>
-          <w:color w:val="000000" w:themeColor="text1"/>
           <w:szCs w:val="22"/>
           <w:lang w:val="en-US"/>
         </w:rPr>
       </w:r>
       <w:r>
         <w:rPr>
-          <w:color w:val="000000" w:themeColor="text1"/>
           <w:szCs w:val="22"/>
           <w:lang w:val="en-US"/>
         </w:rPr>
         <w:fldChar w:fldCharType="separate"/>
       </w:r>
       <w:r>
-        <w:rPr>
-          <w:color w:val="000000" w:themeColor="text1"/>
-        </w:rPr>
         <w:t xml:space="preserve">Abbildung </w:t>
       </w:r>
       <w:r>
         <w:rPr>
           <w:noProof/>
-          <w:color w:val="000000" w:themeColor="text1"/>
         </w:rPr>
         <w:t>2</w:t>
       </w:r>
       <w:r>
         <w:rPr>
-          <w:color w:val="000000" w:themeColor="text1"/>
           <w:szCs w:val="22"/>
           <w:lang w:val="en-US"/>
         </w:rPr>
@@ -4102,7 +3994,6 @@
       </w:r>
       <w:r>
         <w:rPr>
-          <w:color w:val="000000" w:themeColor="text1"/>
           <w:szCs w:val="22"/>
           <w:lang w:val="de-CH"/>
         </w:rPr>
@@ -4563,8 +4454,8 @@
                                 <w:color w:val="365F91" w:themeColor="accent1" w:themeShade="BF"/>
                               </w:rPr>
                             </w:pPr>
-                            <w:bookmarkStart w:id="17" w:name="_Ref29412422"/>
-                            <w:bookmarkStart w:id="18" w:name="_Toc31318620"/>
+                            <w:bookmarkStart w:id="18" w:name="_Ref29412422"/>
+                            <w:bookmarkStart w:id="19" w:name="_Toc31377354"/>
                             <w:r>
                               <w:rPr>
                                 <w:color w:val="365F91" w:themeColor="accent1" w:themeShade="BF"/>
@@ -4602,14 +4493,14 @@
                               </w:rPr>
                               <w:fldChar w:fldCharType="end"/>
                             </w:r>
-                            <w:bookmarkEnd w:id="17"/>
+                            <w:bookmarkEnd w:id="18"/>
                             <w:r>
                               <w:rPr>
                                 <w:color w:val="365F91" w:themeColor="accent1" w:themeShade="BF"/>
                               </w:rPr>
                               <w:t>: Use Case der Applikation Tank Wars</w:t>
                             </w:r>
-                            <w:bookmarkEnd w:id="18"/>
+                            <w:bookmarkEnd w:id="19"/>
                           </w:p>
                         </w:txbxContent>
                       </wps:txbx>
@@ -4703,8 +4594,8 @@
                           <w:color w:val="365F91" w:themeColor="accent1" w:themeShade="BF"/>
                         </w:rPr>
                       </w:pPr>
-                      <w:bookmarkStart w:id="19" w:name="_Ref29412422"/>
-                      <w:bookmarkStart w:id="20" w:name="_Toc31318620"/>
+                      <w:bookmarkStart w:id="20" w:name="_Ref29412422"/>
+                      <w:bookmarkStart w:id="21" w:name="_Toc31377354"/>
                       <w:r>
                         <w:rPr>
                           <w:color w:val="365F91" w:themeColor="accent1" w:themeShade="BF"/>
@@ -4742,14 +4633,14 @@
                         </w:rPr>
                         <w:fldChar w:fldCharType="end"/>
                       </w:r>
-                      <w:bookmarkEnd w:id="19"/>
+                      <w:bookmarkEnd w:id="20"/>
                       <w:r>
                         <w:rPr>
                           <w:color w:val="365F91" w:themeColor="accent1" w:themeShade="BF"/>
                         </w:rPr>
                         <w:t>: Use Case der Applikation Tank Wars</w:t>
                       </w:r>
-                      <w:bookmarkEnd w:id="20"/>
+                      <w:bookmarkEnd w:id="21"/>
                     </w:p>
                   </w:txbxContent>
                 </v:textbox>
@@ -4767,12 +4658,12 @@
       <w:pPr>
         <w:pStyle w:val="berschrift2"/>
       </w:pPr>
-      <w:bookmarkStart w:id="21" w:name="_Toc31317222"/>
+      <w:bookmarkStart w:id="22" w:name="_Toc31389331"/>
       <w:r>
         <w:lastRenderedPageBreak/>
         <w:t>Mockups und Diagramme</w:t>
       </w:r>
-      <w:bookmarkEnd w:id="21"/>
+      <w:bookmarkEnd w:id="22"/>
     </w:p>
     <w:p>
       <w:pPr>
@@ -4863,8 +4754,8 @@
           <w:color w:val="365F91" w:themeColor="accent1" w:themeShade="BF"/>
         </w:rPr>
       </w:pPr>
-      <w:bookmarkStart w:id="22" w:name="_Ref29582821"/>
-      <w:bookmarkStart w:id="23" w:name="_Toc31318621"/>
+      <w:bookmarkStart w:id="23" w:name="_Ref29582821"/>
+      <w:bookmarkStart w:id="24" w:name="_Toc31377355"/>
       <w:r>
         <w:rPr>
           <w:color w:val="365F91" w:themeColor="accent1" w:themeShade="BF"/>
@@ -4902,14 +4793,14 @@
         </w:rPr>
         <w:fldChar w:fldCharType="end"/>
       </w:r>
-      <w:bookmarkEnd w:id="22"/>
+      <w:bookmarkEnd w:id="23"/>
       <w:r>
         <w:rPr>
           <w:color w:val="365F91" w:themeColor="accent1" w:themeShade="BF"/>
         </w:rPr>
         <w:t>: Benutzeroberfläche Spieleinstellungen</w:t>
       </w:r>
-      <w:bookmarkEnd w:id="23"/>
+      <w:bookmarkEnd w:id="24"/>
     </w:p>
     <w:p/>
     <w:p>
@@ -4981,8 +4872,8 @@
           <w:color w:val="365F91" w:themeColor="accent1" w:themeShade="BF"/>
         </w:rPr>
       </w:pPr>
-      <w:bookmarkStart w:id="24" w:name="_Ref29582888"/>
-      <w:bookmarkStart w:id="25" w:name="_Toc31318622"/>
+      <w:bookmarkStart w:id="25" w:name="_Ref29582888"/>
+      <w:bookmarkStart w:id="26" w:name="_Toc31377356"/>
       <w:r>
         <w:rPr>
           <w:color w:val="365F91" w:themeColor="accent1" w:themeShade="BF"/>
@@ -5020,14 +4911,14 @@
         </w:rPr>
         <w:fldChar w:fldCharType="end"/>
       </w:r>
-      <w:bookmarkEnd w:id="24"/>
+      <w:bookmarkEnd w:id="25"/>
       <w:r>
         <w:rPr>
           <w:color w:val="365F91" w:themeColor="accent1" w:themeShade="BF"/>
         </w:rPr>
         <w:t>: Benutzeroberfläche Mehrspieler-Modus (optional)</w:t>
       </w:r>
-      <w:bookmarkEnd w:id="25"/>
+      <w:bookmarkEnd w:id="26"/>
     </w:p>
     <w:p>
       <w:pPr>
@@ -5103,8 +4994,8 @@
           <w:color w:val="365F91" w:themeColor="accent1" w:themeShade="BF"/>
         </w:rPr>
       </w:pPr>
-      <w:bookmarkStart w:id="26" w:name="_Ref29582951"/>
-      <w:bookmarkStart w:id="27" w:name="_Toc31318623"/>
+      <w:bookmarkStart w:id="27" w:name="_Ref29582951"/>
+      <w:bookmarkStart w:id="28" w:name="_Toc31377357"/>
       <w:r>
         <w:rPr>
           <w:color w:val="365F91" w:themeColor="accent1" w:themeShade="BF"/>
@@ -5142,21 +5033,21 @@
         </w:rPr>
         <w:fldChar w:fldCharType="end"/>
       </w:r>
-      <w:bookmarkEnd w:id="26"/>
+      <w:bookmarkEnd w:id="27"/>
       <w:r>
         <w:rPr>
           <w:color w:val="365F91" w:themeColor="accent1" w:themeShade="BF"/>
         </w:rPr>
         <w:t>: Benutzeroberfläche Spielverlauf</w:t>
       </w:r>
-      <w:bookmarkEnd w:id="27"/>
+      <w:bookmarkEnd w:id="28"/>
     </w:p>
     <w:p/>
     <w:p>
       <w:pPr>
         <w:pStyle w:val="berschrift2"/>
       </w:pPr>
-      <w:bookmarkStart w:id="28" w:name="_Toc31317223"/>
+      <w:bookmarkStart w:id="29" w:name="_Toc31389332"/>
       <w:r>
         <w:t>P</w:t>
       </w:r>
@@ -5166,7 +5057,7 @@
       <w:r>
         <w:t>Backlog</w:t>
       </w:r>
-      <w:bookmarkEnd w:id="28"/>
+      <w:bookmarkEnd w:id="29"/>
     </w:p>
     <w:p>
       <w:pPr>
@@ -5343,7 +5234,7 @@
           <w:color w:val="365F91" w:themeColor="accent1" w:themeShade="BF"/>
         </w:rPr>
       </w:pPr>
-      <w:bookmarkStart w:id="29" w:name="_Toc31317249"/>
+      <w:bookmarkStart w:id="30" w:name="_Toc31317249"/>
       <w:r>
         <w:rPr>
           <w:color w:val="365F91" w:themeColor="accent1" w:themeShade="BF"/>
@@ -5388,7 +5279,7 @@
         </w:rPr>
         <w:t>: Funktionale User Stories</w:t>
       </w:r>
-      <w:bookmarkEnd w:id="29"/>
+      <w:bookmarkEnd w:id="30"/>
     </w:p>
     <w:tbl>
       <w:tblPr>
@@ -6409,7 +6300,7 @@
                 <w:rFonts w:cs="Arial"/>
               </w:rPr>
             </w:pPr>
-            <w:bookmarkStart w:id="30" w:name="_Toc27604375"/>
+            <w:bookmarkStart w:id="31" w:name="_Toc27604375"/>
             <w:r>
               <w:rPr>
                 <w:rFonts w:cs="Arial"/>
@@ -6537,7 +6428,7 @@
           <w:color w:val="365F91" w:themeColor="accent1" w:themeShade="BF"/>
         </w:rPr>
       </w:pPr>
-      <w:bookmarkStart w:id="31" w:name="_Toc31317250"/>
+      <w:bookmarkStart w:id="32" w:name="_Toc31317250"/>
       <w:r>
         <w:rPr>
           <w:color w:val="365F91" w:themeColor="accent1" w:themeShade="BF"/>
@@ -6581,7 +6472,7 @@
         </w:rPr>
         <w:t>: Nicht funktionale User Stories</w:t>
       </w:r>
-      <w:bookmarkEnd w:id="31"/>
+      <w:bookmarkEnd w:id="32"/>
     </w:p>
     <w:tbl>
       <w:tblPr>
@@ -6620,7 +6511,7 @@
               <w:right w:w="55" w:type="dxa"/>
             </w:tcMar>
           </w:tcPr>
-          <w:bookmarkEnd w:id="30"/>
+          <w:bookmarkEnd w:id="31"/>
           <w:p>
             <w:pPr>
               <w:pStyle w:val="TableContents"/>
@@ -7183,7 +7074,7 @@
           <w:color w:val="365F91" w:themeColor="accent1" w:themeShade="BF"/>
         </w:rPr>
       </w:pPr>
-      <w:bookmarkStart w:id="32" w:name="_Toc31318624"/>
+      <w:bookmarkStart w:id="33" w:name="_Toc31377358"/>
       <w:r>
         <w:rPr>
           <w:color w:val="365F91" w:themeColor="accent1" w:themeShade="BF"/>
@@ -7227,18 +7118,18 @@
         </w:rPr>
         <w:t>: Kanban-Board auf GitHub Repository</w:t>
       </w:r>
-      <w:bookmarkEnd w:id="32"/>
+      <w:bookmarkEnd w:id="33"/>
     </w:p>
     <w:p/>
     <w:p>
       <w:pPr>
         <w:pStyle w:val="berschrift2"/>
       </w:pPr>
-      <w:bookmarkStart w:id="33" w:name="_Toc31317224"/>
+      <w:bookmarkStart w:id="34" w:name="_Toc31389333"/>
       <w:r>
         <w:t>Versionsverwaltung</w:t>
       </w:r>
-      <w:bookmarkEnd w:id="33"/>
+      <w:bookmarkEnd w:id="34"/>
       <w:r>
         <w:t xml:space="preserve"> </w:t>
       </w:r>
@@ -7285,123 +7176,117 @@
           <w:color w:val="1C1C1C"/>
           <w:szCs w:val="22"/>
         </w:rPr>
-        <w:t xml:space="preserve">, welches die Regeln des </w:t>
-      </w:r>
-      <w:proofErr w:type="spellStart"/>
+        <w:t>, welches die Regeln des Repositor</w:t>
+      </w:r>
       <w:r>
         <w:rPr>
           <w:color w:val="1C1C1C"/>
           <w:szCs w:val="22"/>
         </w:rPr>
-        <w:t>Repositor</w:t>
+        <w:t>y</w:t>
       </w:r>
       <w:r>
         <w:rPr>
           <w:color w:val="1C1C1C"/>
           <w:szCs w:val="22"/>
         </w:rPr>
-        <w:t>y</w:t>
+        <w:t xml:space="preserve"> beschreibt.</w:t>
       </w:r>
       <w:r>
         <w:rPr>
           <w:color w:val="1C1C1C"/>
           <w:szCs w:val="22"/>
         </w:rPr>
-        <w:t>s</w:t>
+        <w:t xml:space="preserve"> </w:t>
+      </w:r>
+      <w:r>
+        <w:t>Gearbeitet wurd</w:t>
+      </w:r>
+      <w:r>
+        <w:t>e</w:t>
+      </w:r>
+      <w:r>
+        <w:t xml:space="preserve"> auf </w:t>
+      </w:r>
+      <w:r>
+        <w:t>dem</w:t>
+      </w:r>
+      <w:r>
+        <w:t xml:space="preserve"> Development Branch</w:t>
+      </w:r>
+      <w:r>
+        <w:t xml:space="preserve">, welcher jeweils die neusten </w:t>
+      </w:r>
+      <w:proofErr w:type="spellStart"/>
+      <w:r>
+        <w:t>Commits</w:t>
       </w:r>
       <w:proofErr w:type="spellEnd"/>
       <w:r>
-        <w:rPr>
-          <w:color w:val="1C1C1C"/>
-          <w:szCs w:val="22"/>
-        </w:rPr>
-        <w:t xml:space="preserve"> beschreibt.</w:t>
-      </w:r>
-      <w:r>
-        <w:rPr>
-          <w:color w:val="1C1C1C"/>
-          <w:szCs w:val="22"/>
-        </w:rPr>
         <w:t xml:space="preserve"> </w:t>
       </w:r>
       <w:r>
-        <w:t>Gearbeitet wurd</w:t>
-      </w:r>
-      <w:r>
-        <w:t>e</w:t>
-      </w:r>
-      <w:r>
-        <w:t xml:space="preserve"> auf </w:t>
-      </w:r>
-      <w:r>
-        <w:t>dem</w:t>
-      </w:r>
-      <w:r>
-        <w:t xml:space="preserve"> Development Branch</w:t>
-      </w:r>
-      <w:r>
-        <w:t xml:space="preserve">, welcher jeweils die neusten </w:t>
+        <w:t>aufweist</w:t>
+      </w:r>
+      <w:r>
+        <w:t>.</w:t>
+      </w:r>
+      <w:r>
+        <w:t xml:space="preserve"> In den Master </w:t>
+      </w:r>
+      <w:r>
+        <w:t xml:space="preserve">Branch </w:t>
+      </w:r>
+      <w:r>
+        <w:t>w</w:t>
+      </w:r>
+      <w:r>
+        <w:t>urde</w:t>
+      </w:r>
+      <w:r>
+        <w:t xml:space="preserve"> erst </w:t>
+      </w:r>
+      <w:r>
+        <w:t>ein Push durchgeführt</w:t>
+      </w:r>
+      <w:r>
+        <w:t xml:space="preserve">, wenn </w:t>
+      </w:r>
+      <w:r>
+        <w:t>eine User Story</w:t>
+      </w:r>
+      <w:r>
+        <w:t xml:space="preserve"> den Status DONE </w:t>
+      </w:r>
+      <w:r>
+        <w:t>erreicht hat</w:t>
+      </w:r>
+      <w:r>
+        <w:t xml:space="preserve">. </w:t>
+      </w:r>
+      <w:r>
+        <w:t xml:space="preserve">DONE </w:t>
+      </w:r>
+      <w:r>
+        <w:t xml:space="preserve">bedeutet, dass bei einer abgeschlossenen User Story ein </w:t>
+      </w:r>
+      <w:r>
+        <w:t>weiteres</w:t>
+      </w:r>
+      <w:r>
+        <w:t xml:space="preserve"> Teammitglied die Funktion im Development Branch und anschliessend </w:t>
+      </w:r>
+      <w:r>
+        <w:t xml:space="preserve">nach dem </w:t>
       </w:r>
       <w:proofErr w:type="spellStart"/>
       <w:r>
-        <w:t>Commits</w:t>
+        <w:t>Merge</w:t>
       </w:r>
       <w:proofErr w:type="spellEnd"/>
       <w:r>
-        <w:t xml:space="preserve"> </w:t>
-      </w:r>
-      <w:r>
-        <w:t>aufweist</w:t>
-      </w:r>
-      <w:r>
-        <w:t>.</w:t>
-      </w:r>
-      <w:r>
-        <w:t xml:space="preserve"> In den Master </w:t>
-      </w:r>
-      <w:r>
-        <w:t xml:space="preserve">Branch </w:t>
-      </w:r>
-      <w:r>
-        <w:t>w</w:t>
-      </w:r>
-      <w:r>
-        <w:t>urde</w:t>
-      </w:r>
-      <w:r>
-        <w:t xml:space="preserve"> erst gepusht, wenn </w:t>
-      </w:r>
-      <w:r>
-        <w:t>eine User Story</w:t>
-      </w:r>
-      <w:r>
-        <w:t xml:space="preserve"> den Status DONE </w:t>
-      </w:r>
-      <w:r>
-        <w:t>erreicht hat</w:t>
-      </w:r>
-      <w:r>
-        <w:t xml:space="preserve">. </w:t>
-      </w:r>
-      <w:r>
-        <w:t xml:space="preserve">DONE </w:t>
-      </w:r>
-      <w:r>
-        <w:t xml:space="preserve">bedeutet, dass bei einer abgeschlossenen User Story ein anderes Teammitglied die Funktion im Development </w:t>
-      </w:r>
-      <w:proofErr w:type="gramStart"/>
-      <w:r>
-        <w:t>Branch  und</w:t>
-      </w:r>
-      <w:proofErr w:type="gramEnd"/>
-      <w:r>
-        <w:t xml:space="preserve"> anschliessend im </w:t>
-      </w:r>
-      <w:proofErr w:type="spellStart"/>
-      <w:r>
-        <w:t>gemergten</w:t>
-      </w:r>
-      <w:proofErr w:type="spellEnd"/>
+        <w:t xml:space="preserve"> in den</w:t>
+      </w:r>
       <w:r>
         <w:t xml:space="preserve"> Master Branch getestet hat.</w:t>
       </w:r>
@@ -7415,135 +7300,25 @@
     </w:p>
     <w:p>
       <w:pPr>
+        <w:spacing w:line="240" w:lineRule="auto"/>
         <w:rPr>
           <w:sz w:val="24"/>
           <w:lang w:eastAsia="de-CH"/>
         </w:rPr>
       </w:pPr>
-    </w:p>
-    <w:p>
-      <w:pPr>
-        <w:keepNext/>
-      </w:pPr>
-      <w:r>
-        <w:rPr>
-          <w:noProof/>
-        </w:rPr>
-        <w:drawing>
-          <wp:inline distT="0" distB="0" distL="0" distR="0" wp14:anchorId="2B99E0C7" wp14:editId="1B8D34CF">
-            <wp:extent cx="5939790" cy="850265"/>
-            <wp:effectExtent l="0" t="0" r="3810" b="6985"/>
-            <wp:docPr id="20" name="Grafik 20"/>
-            <wp:cNvGraphicFramePr>
-              <a:graphicFrameLocks xmlns:a="http://schemas.openxmlformats.org/drawingml/2006/main" noChangeAspect="1"/>
-            </wp:cNvGraphicFramePr>
-            <a:graphic xmlns:a="http://schemas.openxmlformats.org/drawingml/2006/main">
-              <a:graphicData uri="http://schemas.openxmlformats.org/drawingml/2006/picture">
-                <pic:pic xmlns:pic="http://schemas.openxmlformats.org/drawingml/2006/picture">
-                  <pic:nvPicPr>
-                    <pic:cNvPr id="1" name=""/>
-                    <pic:cNvPicPr/>
-                  </pic:nvPicPr>
-                  <pic:blipFill>
-                    <a:blip r:embed="rId15"/>
-                    <a:stretch>
-                      <a:fillRect/>
-                    </a:stretch>
-                  </pic:blipFill>
-                  <pic:spPr>
-                    <a:xfrm>
-                      <a:off x="0" y="0"/>
-                      <a:ext cx="5939790" cy="850265"/>
-                    </a:xfrm>
-                    <a:prstGeom prst="rect">
-                      <a:avLst/>
-                    </a:prstGeom>
-                  </pic:spPr>
-                </pic:pic>
-              </a:graphicData>
-            </a:graphic>
-          </wp:inline>
-        </w:drawing>
-      </w:r>
-    </w:p>
-    <w:p>
-      <w:pPr>
-        <w:pStyle w:val="Beschriftung"/>
-        <w:rPr>
-          <w:color w:val="365F91" w:themeColor="accent1" w:themeShade="BF"/>
-        </w:rPr>
-      </w:pPr>
-      <w:bookmarkStart w:id="34" w:name="_Toc31318625"/>
-      <w:r>
-        <w:rPr>
-          <w:color w:val="365F91" w:themeColor="accent1" w:themeShade="BF"/>
-        </w:rPr>
-        <w:t xml:space="preserve">Abbildung </w:t>
-      </w:r>
-      <w:r>
-        <w:rPr>
-          <w:color w:val="365F91" w:themeColor="accent1" w:themeShade="BF"/>
-        </w:rPr>
-        <w:fldChar w:fldCharType="begin"/>
-      </w:r>
-      <w:r>
-        <w:rPr>
-          <w:color w:val="365F91" w:themeColor="accent1" w:themeShade="BF"/>
-        </w:rPr>
-        <w:instrText xml:space="preserve"> SEQ Abbildung \* ARABIC </w:instrText>
-      </w:r>
-      <w:r>
-        <w:rPr>
-          <w:color w:val="365F91" w:themeColor="accent1" w:themeShade="BF"/>
-        </w:rPr>
-        <w:fldChar w:fldCharType="separate"/>
-      </w:r>
-      <w:r>
-        <w:rPr>
-          <w:noProof/>
-          <w:color w:val="365F91" w:themeColor="accent1" w:themeShade="BF"/>
-        </w:rPr>
-        <w:t>7</w:t>
-      </w:r>
-      <w:r>
-        <w:rPr>
-          <w:color w:val="365F91" w:themeColor="accent1" w:themeShade="BF"/>
-        </w:rPr>
-        <w:fldChar w:fldCharType="end"/>
-      </w:r>
-      <w:r>
-        <w:rPr>
-          <w:color w:val="365F91" w:themeColor="accent1" w:themeShade="BF"/>
-        </w:rPr>
-        <w:t xml:space="preserve">: </w:t>
-      </w:r>
-      <w:r>
-        <w:rPr>
-          <w:color w:val="365F91" w:themeColor="accent1" w:themeShade="BF"/>
-        </w:rPr>
-        <w:t xml:space="preserve">Ausschnitt </w:t>
-      </w:r>
-      <w:proofErr w:type="spellStart"/>
-      <w:r>
-        <w:rPr>
-          <w:color w:val="365F91" w:themeColor="accent1" w:themeShade="BF"/>
-        </w:rPr>
-        <w:t>Branchverlauf</w:t>
-      </w:r>
-      <w:proofErr w:type="spellEnd"/>
-      <w:r>
-        <w:rPr>
-          <w:color w:val="365F91" w:themeColor="accent1" w:themeShade="BF"/>
-        </w:rPr>
-        <w:t xml:space="preserve"> - Master Branch (schwarz), Development Branch (grün), Feature Branch (blau)</w:t>
-      </w:r>
-      <w:bookmarkEnd w:id="34"/>
+      <w:r>
+        <w:rPr>
+          <w:sz w:val="24"/>
+          <w:lang w:eastAsia="de-CH"/>
+        </w:rPr>
+        <w:br w:type="page"/>
+      </w:r>
     </w:p>
     <w:p>
       <w:pPr>
         <w:pStyle w:val="berschrift2"/>
       </w:pPr>
-      <w:bookmarkStart w:id="35" w:name="_Toc31317225"/>
+      <w:bookmarkStart w:id="35" w:name="_Toc31389334"/>
       <w:r>
         <w:lastRenderedPageBreak/>
         <w:t>Code Darstellung UML</w:t>
@@ -7581,7 +7356,7 @@
                     </pic:cNvPicPr>
                   </pic:nvPicPr>
                   <pic:blipFill>
-                    <a:blip r:embed="rId16">
+                    <a:blip r:embed="rId15">
                       <a:extLst>
                         <a:ext uri="{28A0092B-C50C-407E-A947-70E740481C1C}">
                           <a14:useLocalDpi xmlns:a14="http://schemas.microsoft.com/office/drawing/2010/main" val="0"/>
@@ -7620,7 +7395,7 @@
           <w:color w:val="365F91" w:themeColor="accent1" w:themeShade="BF"/>
         </w:rPr>
       </w:pPr>
-      <w:bookmarkStart w:id="36" w:name="_Toc31318626"/>
+      <w:bookmarkStart w:id="36" w:name="_Toc31377359"/>
       <w:r>
         <w:rPr>
           <w:color w:val="365F91" w:themeColor="accent1" w:themeShade="BF"/>
@@ -7650,7 +7425,7 @@
           <w:noProof/>
           <w:color w:val="365F91" w:themeColor="accent1" w:themeShade="BF"/>
         </w:rPr>
-        <w:t>8</w:t>
+        <w:t>7</w:t>
       </w:r>
       <w:r>
         <w:rPr>
@@ -7715,7 +7490,7 @@
                     </pic:cNvPicPr>
                   </pic:nvPicPr>
                   <pic:blipFill>
-                    <a:blip r:embed="rId17">
+                    <a:blip r:embed="rId16">
                       <a:extLst>
                         <a:ext uri="{28A0092B-C50C-407E-A947-70E740481C1C}">
                           <a14:useLocalDpi xmlns:a14="http://schemas.microsoft.com/office/drawing/2010/main" val="0"/>
@@ -7751,31 +7526,18 @@
       <w:pPr>
         <w:pStyle w:val="Beschriftung"/>
       </w:pPr>
-      <w:bookmarkStart w:id="37" w:name="_Toc31318627"/>
+      <w:bookmarkStart w:id="37" w:name="_Toc31377360"/>
       <w:r>
         <w:t xml:space="preserve">Abbildung </w:t>
       </w:r>
-      <w:r>
-        <w:fldChar w:fldCharType="begin"/>
-      </w:r>
-      <w:r>
-        <w:instrText xml:space="preserve"> SEQ Abbildung \* ARABIC </w:instrText>
-      </w:r>
-      <w:r>
-        <w:fldChar w:fldCharType="separate"/>
-      </w:r>
-      <w:r>
-        <w:rPr>
-          <w:noProof/>
-        </w:rPr>
-        <w:t>9</w:t>
-      </w:r>
-      <w:r>
-        <w:rPr>
-          <w:noProof/>
-        </w:rPr>
-        <w:fldChar w:fldCharType="end"/>
-      </w:r>
+      <w:fldSimple w:instr=" SEQ Abbildung \* ARABIC ">
+        <w:r>
+          <w:rPr>
+            <w:noProof/>
+          </w:rPr>
+          <w:t>8</w:t>
+        </w:r>
+      </w:fldSimple>
       <w:r>
         <w:t>: UML Modellierung – Attacke</w:t>
       </w:r>
@@ -7792,11 +7554,29 @@
       </w:r>
       <w:proofErr w:type="spellEnd"/>
       <w:r>
-        <w:t xml:space="preserve">» entworfen, welche die Koordinaten einer Attacke, sowie den Status der Attacke als Attribut implementiert. Wird eine Attacke auf den Gegner ausgeführt, wird die Position der Attacke entsprechend gesetzt und den Status auf «ATTACKING» gesetzt. Der Gegner wertet die </w:t>
+        <w:t xml:space="preserve">» entworfen, welche die Koordinaten einer Attacke, sowie den Status der Attacke als Attribut implementiert. Wird eine Attacke </w:t>
+      </w:r>
+      <w:r>
+        <w:t>auf das gegnerische Spielfeld</w:t>
+      </w:r>
+      <w:r>
+        <w:t xml:space="preserve"> ausgeführt, wird die Position der Attacke entsprechend gesetzt und den Status auf «ATTACKING» gesetzt. Der Gegner wertet </w:t>
       </w:r>
       <w:r>
         <w:lastRenderedPageBreak/>
-        <w:t>Attacke anhand der der Koordinaten aus, verändert anschliessend den Status der Attacke auf «SUCCESSFUL», wenn ein Panzer getroffen wurde oder «UNSUCCESSFUL», falls danebengetroffen wurde. Das veränderte Objekt wird anschliessend wieder zurückgegeben, wodurch der Status der Attacke ausgewertet werden kann. Die Klasse «</w:t>
+        <w:t>die Attacke anhand der Koordinaten aus, verändert anschliessend den Status der Attacke auf «SUCCESSFUL»</w:t>
+      </w:r>
+      <w:r>
+        <w:t xml:space="preserve">, </w:t>
+      </w:r>
+      <w:r>
+        <w:t xml:space="preserve">wenn ein Panzer getroffen wurde oder «UNSUCCESSFUL», falls </w:t>
+      </w:r>
+      <w:r>
+        <w:t>nicht getroffen</w:t>
+      </w:r>
+      <w:r>
+        <w:t xml:space="preserve"> wurde. Das veränderte Objekt wird anschliessend wieder zurückgegeben, wodurch der Status der Attacke ausgewertet werden kann. Die Klasse «</w:t>
       </w:r>
       <w:proofErr w:type="spellStart"/>
       <w:r>
@@ -7812,7 +7592,7 @@
       </w:r>
       <w:proofErr w:type="spellEnd"/>
       <w:r>
-        <w:t xml:space="preserve">», wodurch dieses Objekt auch </w:t>
+        <w:t xml:space="preserve">», wodurch dieses Objekt </w:t>
       </w:r>
       <w:proofErr w:type="gramStart"/>
       <w:r>
@@ -7850,7 +7630,7 @@
                     </pic:cNvPicPr>
                   </pic:nvPicPr>
                   <pic:blipFill>
-                    <a:blip r:embed="rId18">
+                    <a:blip r:embed="rId17">
                       <a:extLst>
                         <a:ext uri="{28A0092B-C50C-407E-A947-70E740481C1C}">
                           <a14:useLocalDpi xmlns:a14="http://schemas.microsoft.com/office/drawing/2010/main" val="0"/>
@@ -7886,31 +7666,18 @@
       <w:pPr>
         <w:pStyle w:val="Beschriftung"/>
       </w:pPr>
-      <w:bookmarkStart w:id="38" w:name="_Toc31318628"/>
+      <w:bookmarkStart w:id="38" w:name="_Toc31377361"/>
       <w:r>
         <w:t xml:space="preserve">Abbildung </w:t>
       </w:r>
-      <w:r>
-        <w:fldChar w:fldCharType="begin"/>
-      </w:r>
-      <w:r>
-        <w:instrText xml:space="preserve"> SEQ Abbildung \* ARABIC </w:instrText>
-      </w:r>
-      <w:r>
-        <w:fldChar w:fldCharType="separate"/>
-      </w:r>
-      <w:r>
-        <w:rPr>
-          <w:noProof/>
-        </w:rPr>
-        <w:t>10</w:t>
-      </w:r>
-      <w:r>
-        <w:rPr>
-          <w:noProof/>
-        </w:rPr>
-        <w:fldChar w:fldCharType="end"/>
-      </w:r>
+      <w:fldSimple w:instr=" SEQ Abbildung \* ARABIC ">
+        <w:r>
+          <w:rPr>
+            <w:noProof/>
+          </w:rPr>
+          <w:t>9</w:t>
+        </w:r>
+      </w:fldSimple>
       <w:r>
         <w:t xml:space="preserve">: Spielverlauf </w:t>
       </w:r>
@@ -7943,7 +7710,13 @@
       </w:r>
       <w:proofErr w:type="spellEnd"/>
       <w:r>
-        <w:t>» angegriffen, prüft der virtuelle Gegner ob dieser Angriff einen Panzer auf seinem Feld triff oder nicht. Dementsprechend wird der Status der Attacke gesetzt und wieder zurückgegeben. Wird eine Attacke des Gegners mit der Methode «</w:t>
+        <w:t>» angegriffen, prüft der virtuelle Gegner ob dieser Angriff einen Panzer auf seinem Feld triff</w:t>
+      </w:r>
+      <w:r>
+        <w:t>t</w:t>
+      </w:r>
+      <w:r>
+        <w:t xml:space="preserve"> oder nicht. Dementsprechend wird der Status der Attacke gesetzt und wieder zurückgegeben. Wird eine Attacke des Gegners mit der Methode «</w:t>
       </w:r>
       <w:proofErr w:type="spellStart"/>
       <w:r>
@@ -7959,7 +7732,19 @@
       </w:r>
       <w:proofErr w:type="spellEnd"/>
       <w:r>
-        <w:t xml:space="preserve">» Methode eine zufällige gewählte Attacke und returniert diese. Anschliessend wird geprüft, ob diese zufällige Attacke einen eigenen Panzer trifft oder nicht. Dementsprechend wird das Ergebnis auf dem GUI angezeigt. </w:t>
+        <w:t>» Methode eine zufällige gewählte Attacke</w:t>
+      </w:r>
+      <w:r>
+        <w:t xml:space="preserve"> (X/Y-Position)</w:t>
+      </w:r>
+      <w:r>
+        <w:t xml:space="preserve"> und returniert diese. </w:t>
+      </w:r>
+      <w:r>
+        <w:t xml:space="preserve">Es wird darauf geachtet, dass nicht zweimal auf das gleiche Feld attackiert werden kann. </w:t>
+      </w:r>
+      <w:r>
+        <w:t xml:space="preserve">Anschliessend wird geprüft, ob diese zufällige Attacke einen eigenen Panzer trifft oder nicht. Dementsprechend wird das Ergebnis auf dem GUI angezeigt. </w:t>
       </w:r>
     </w:p>
     <w:p/>
@@ -7990,7 +7775,7 @@
                     </pic:cNvPicPr>
                   </pic:nvPicPr>
                   <pic:blipFill>
-                    <a:blip r:embed="rId19">
+                    <a:blip r:embed="rId18">
                       <a:extLst>
                         <a:ext uri="{28A0092B-C50C-407E-A947-70E740481C1C}">
                           <a14:useLocalDpi xmlns:a14="http://schemas.microsoft.com/office/drawing/2010/main" val="0"/>
@@ -8026,31 +7811,18 @@
       <w:pPr>
         <w:pStyle w:val="Beschriftung"/>
       </w:pPr>
-      <w:bookmarkStart w:id="39" w:name="_Toc31318629"/>
+      <w:bookmarkStart w:id="39" w:name="_Toc31377362"/>
       <w:r>
         <w:t xml:space="preserve">Abbildung </w:t>
       </w:r>
-      <w:r>
-        <w:fldChar w:fldCharType="begin"/>
-      </w:r>
-      <w:r>
-        <w:instrText xml:space="preserve"> SEQ Abbildung \* ARABIC </w:instrText>
-      </w:r>
-      <w:r>
-        <w:fldChar w:fldCharType="separate"/>
-      </w:r>
-      <w:r>
-        <w:rPr>
-          <w:noProof/>
-        </w:rPr>
-        <w:t>11</w:t>
-      </w:r>
-      <w:r>
-        <w:rPr>
-          <w:noProof/>
-        </w:rPr>
-        <w:fldChar w:fldCharType="end"/>
-      </w:r>
+      <w:fldSimple w:instr=" SEQ Abbildung \* ARABIC ">
+        <w:r>
+          <w:rPr>
+            <w:noProof/>
+          </w:rPr>
+          <w:t>10</w:t>
+        </w:r>
+      </w:fldSimple>
       <w:r>
         <w:t>: Spielverlauf Mehrspieler-Modus</w:t>
       </w:r>
@@ -8063,7 +7835,16 @@
     </w:p>
     <w:p>
       <w:r>
-        <w:t>Sollte das Spiel im Mehrspieler Modus gestartet werden, wird ein realer Gegenspieler erstellt. Wird der reale Gegner mit der Methode «</w:t>
+        <w:t xml:space="preserve">Sollte das Spiel im Mehrspieler Modus gestartet werden, wird ein </w:t>
+      </w:r>
+      <w:r>
+        <w:t>Objekt (</w:t>
+      </w:r>
+      <w:r>
+        <w:t xml:space="preserve">Realer Gegner) </w:t>
+      </w:r>
+      <w:r>
+        <w:t>erstellt. Wird der reale Gegner mit der Methode «</w:t>
       </w:r>
       <w:proofErr w:type="spellStart"/>
       <w:r>
@@ -8114,7 +7895,7 @@
                     </pic:cNvPicPr>
                   </pic:nvPicPr>
                   <pic:blipFill>
-                    <a:blip r:embed="rId20">
+                    <a:blip r:embed="rId19">
                       <a:extLst>
                         <a:ext uri="{28A0092B-C50C-407E-A947-70E740481C1C}">
                           <a14:useLocalDpi xmlns:a14="http://schemas.microsoft.com/office/drawing/2010/main" val="0"/>
@@ -8150,31 +7931,18 @@
       <w:pPr>
         <w:pStyle w:val="Beschriftung"/>
       </w:pPr>
-      <w:bookmarkStart w:id="40" w:name="_Toc31318630"/>
+      <w:bookmarkStart w:id="40" w:name="_Toc31377363"/>
       <w:r>
         <w:t xml:space="preserve">Abbildung </w:t>
       </w:r>
-      <w:r>
-        <w:fldChar w:fldCharType="begin"/>
-      </w:r>
-      <w:r>
-        <w:instrText xml:space="preserve"> SEQ Abbildung \* ARABIC </w:instrText>
-      </w:r>
-      <w:r>
-        <w:fldChar w:fldCharType="separate"/>
-      </w:r>
-      <w:r>
-        <w:rPr>
-          <w:noProof/>
-        </w:rPr>
-        <w:t>12</w:t>
-      </w:r>
-      <w:r>
-        <w:rPr>
-          <w:noProof/>
-        </w:rPr>
-        <w:fldChar w:fldCharType="end"/>
-      </w:r>
+      <w:fldSimple w:instr=" SEQ Abbildung \* ARABIC ">
+        <w:r>
+          <w:rPr>
+            <w:noProof/>
+          </w:rPr>
+          <w:t>11</w:t>
+        </w:r>
+      </w:fldSimple>
       <w:r>
         <w:t xml:space="preserve">: UML-Modellierung </w:t>
       </w:r>
@@ -8191,19 +7959,26 @@
       </w:pPr>
     </w:p>
     <w:p>
-      <w:pPr>
-        <w:spacing w:line="240" w:lineRule="auto"/>
-      </w:pPr>
-      <w:r>
-        <w:t xml:space="preserve">Damit beide Spielmodi ordnungsgemäss funktionieren, ist es wichtig die Reihenfolge der Spielzüge sowie Aktionen während des Spiels einzuhalten. Zudem ist es wichtig für den Mehrspieler Modus, festzulegen </w:t>
+      <w:r>
+        <w:t xml:space="preserve">Damit beide Spielmodi ordnungsgemäss funktionieren, ist es wichtig die Reihenfolge der Spielzüge sowie Aktionen während des Spiels einzuhalten. Zudem ist es wichtig für den Mehrspieler Modus, festzulegen wer den ersten Zug machen darf. Um dies zu garantieren </w:t>
+      </w:r>
+      <w:r>
+        <w:lastRenderedPageBreak/>
+        <w:t>wurde eine Klasse</w:t>
+      </w:r>
+      <w:r>
+        <w:t xml:space="preserve"> «</w:t>
       </w:r>
       <w:proofErr w:type="spellStart"/>
       <w:r>
-        <w:t>wer den</w:t>
+        <w:t>GameLogic</w:t>
       </w:r>
       <w:proofErr w:type="spellEnd"/>
       <w:r>
-        <w:t xml:space="preserve"> nun den ersten Zug machen darf. Um dies zu garantieren wurde eine Klasse entwickelt, welche mit der Methode «</w:t>
+        <w:t>»</w:t>
+      </w:r>
+      <w:r>
+        <w:t xml:space="preserve"> entwickelt, welche mit der Methode «</w:t>
       </w:r>
       <w:proofErr w:type="spellStart"/>
       <w:r>
@@ -8211,11 +7986,7 @@
       </w:r>
       <w:proofErr w:type="spellEnd"/>
       <w:r>
-        <w:t xml:space="preserve">» als eigenständiger </w:t>
-      </w:r>
-      <w:r>
-        <w:lastRenderedPageBreak/>
-        <w:t>Thread gestartet werden kann. Diese «</w:t>
+        <w:t>» als eigenständiger Thread gestartet werden kann. Diese «</w:t>
       </w:r>
       <w:proofErr w:type="spellStart"/>
       <w:r>
@@ -8233,16 +8004,6 @@
       <w:r>
         <w:t xml:space="preserve">» definiert. </w:t>
       </w:r>
-    </w:p>
-    <w:p>
-      <w:pPr>
-        <w:spacing w:line="240" w:lineRule="auto"/>
-      </w:pPr>
-    </w:p>
-    <w:p>
-      <w:pPr>
-        <w:spacing w:line="240" w:lineRule="auto"/>
-      </w:pPr>
     </w:p>
     <w:p>
       <w:pPr>
@@ -8264,8 +8025,8 @@
         <w:tblLook w:val="04A0" w:firstRow="1" w:lastRow="0" w:firstColumn="1" w:lastColumn="0" w:noHBand="0" w:noVBand="1"/>
       </w:tblPr>
       <w:tblGrid>
-        <w:gridCol w:w="4672"/>
-        <w:gridCol w:w="4672"/>
+        <w:gridCol w:w="4716"/>
+        <w:gridCol w:w="4638"/>
       </w:tblGrid>
       <w:tr>
         <w:tc>
@@ -8279,9 +8040,9 @@
                 <w:noProof/>
               </w:rPr>
               <w:drawing>
-                <wp:inline distT="0" distB="0" distL="0" distR="0" wp14:anchorId="5478E775" wp14:editId="3D545908">
-                  <wp:extent cx="2780030" cy="7007860"/>
-                  <wp:effectExtent l="0" t="0" r="1270" b="2540"/>
+                <wp:inline distT="0" distB="0" distL="0" distR="0" wp14:anchorId="5478E775" wp14:editId="612C9FE0">
+                  <wp:extent cx="2849052" cy="7181850"/>
+                  <wp:effectExtent l="0" t="0" r="8890" b="0"/>
                   <wp:docPr id="22" name="Grafik 22"/>
                   <wp:cNvGraphicFramePr>
                     <a:graphicFrameLocks xmlns:a="http://schemas.openxmlformats.org/drawingml/2006/main" noChangeAspect="1"/>
@@ -8296,7 +8057,7 @@
                           </pic:cNvPicPr>
                         </pic:nvPicPr>
                         <pic:blipFill>
-                          <a:blip r:embed="rId21">
+                          <a:blip r:embed="rId20">
                             <a:extLst>
                               <a:ext uri="{28A0092B-C50C-407E-A947-70E740481C1C}">
                                 <a14:useLocalDpi xmlns:a14="http://schemas.microsoft.com/office/drawing/2010/main" val="0"/>
@@ -8311,7 +8072,7 @@
                         <pic:spPr bwMode="auto">
                           <a:xfrm>
                             <a:off x="0" y="0"/>
-                            <a:ext cx="2780030" cy="7007860"/>
+                            <a:ext cx="2867448" cy="7228222"/>
                           </a:xfrm>
                           <a:prstGeom prst="rect">
                             <a:avLst/>
@@ -8739,191 +8500,248 @@
       <w:pPr>
         <w:pStyle w:val="berschrift2"/>
       </w:pPr>
-      <w:bookmarkStart w:id="41" w:name="_Toc31317226"/>
+      <w:bookmarkStart w:id="41" w:name="_Toc31389335"/>
       <w:r>
         <w:lastRenderedPageBreak/>
-        <w:t>Realisierung JavaFX-Darstellung (Stage, Scene, x-</w:t>
+        <w:t>Realisierung JavaFX-Darstellung</w:t>
+      </w:r>
+      <w:bookmarkEnd w:id="41"/>
+      <w:r>
+        <w:t xml:space="preserve"> </w:t>
+      </w:r>
+    </w:p>
+    <w:p>
+      <w:r>
+        <w:t xml:space="preserve">Die grafische Benutzeroberfläche (GUI) ist mit JavaFX umgesetzt. </w:t>
+      </w:r>
+      <w:r>
+        <w:t xml:space="preserve">Dazu werden drei Klassen benötigt: </w:t>
+      </w:r>
+      <w:proofErr w:type="spellStart"/>
+      <w:r>
+        <w:t>StartScreen</w:t>
+      </w:r>
+      <w:proofErr w:type="spellEnd"/>
+      <w:r>
+        <w:t xml:space="preserve">, </w:t>
+      </w:r>
+      <w:proofErr w:type="spellStart"/>
+      <w:r>
+        <w:t>MainWindow</w:t>
+      </w:r>
+      <w:proofErr w:type="spellEnd"/>
+      <w:r>
+        <w:t xml:space="preserve">, </w:t>
+      </w:r>
+      <w:proofErr w:type="spellStart"/>
+      <w:r>
+        <w:t>IpWindow</w:t>
+      </w:r>
+      <w:proofErr w:type="spellEnd"/>
+      <w:r>
+        <w:t>.</w:t>
+      </w:r>
+    </w:p>
+    <w:p>
+      <w:r>
+        <w:t xml:space="preserve">Die drei Klassen müssen von der Klasse </w:t>
+      </w:r>
+      <w:proofErr w:type="spellStart"/>
+      <w:r>
+        <w:t>Application</w:t>
+      </w:r>
+      <w:proofErr w:type="spellEnd"/>
+      <w:r>
+        <w:t xml:space="preserve"> erben, damit die benötigten Methoden benutzt werden können.</w:t>
+      </w:r>
+    </w:p>
+    <w:p>
+      <w:r>
+        <w:t xml:space="preserve">Der </w:t>
+      </w:r>
+      <w:proofErr w:type="spellStart"/>
+      <w:r>
+        <w:t>StartScreen</w:t>
+      </w:r>
+      <w:proofErr w:type="spellEnd"/>
+      <w:r>
+        <w:t xml:space="preserve"> wird mit </w:t>
+      </w:r>
+      <w:proofErr w:type="gramStart"/>
+      <w:r>
+        <w:t>launch(</w:t>
+      </w:r>
+      <w:proofErr w:type="gramEnd"/>
+      <w:r>
+        <w:t xml:space="preserve">) über die </w:t>
+      </w:r>
+      <w:r>
+        <w:t>M</w:t>
+      </w:r>
+      <w:r>
+        <w:t>ain</w:t>
+      </w:r>
+      <w:r>
+        <w:t>-</w:t>
+      </w:r>
+      <w:r>
+        <w:t>Methode gestartet. Diese Methode kann nur einmal in einem Programm ausgeführt werden.</w:t>
+      </w:r>
+    </w:p>
+    <w:p>
+      <w:r>
+        <w:t xml:space="preserve">Um das </w:t>
+      </w:r>
+      <w:proofErr w:type="spellStart"/>
+      <w:r>
+        <w:t>MainWindow</w:t>
+      </w:r>
+      <w:proofErr w:type="spellEnd"/>
+      <w:r>
+        <w:t xml:space="preserve"> oder </w:t>
+      </w:r>
+      <w:proofErr w:type="spellStart"/>
+      <w:r>
+        <w:t>IpWindow</w:t>
+      </w:r>
+      <w:proofErr w:type="spellEnd"/>
+      <w:r>
+        <w:t xml:space="preserve"> aufzurufen, wird ein Objekt der Klasse </w:t>
+      </w:r>
+      <w:proofErr w:type="spellStart"/>
+      <w:r>
+        <w:t>MainWindow</w:t>
+      </w:r>
+      <w:proofErr w:type="spellEnd"/>
+      <w:r>
+        <w:t xml:space="preserve"> oder </w:t>
+      </w:r>
+      <w:proofErr w:type="spellStart"/>
+      <w:r>
+        <w:t>IpWindow</w:t>
+      </w:r>
+      <w:proofErr w:type="spellEnd"/>
+      <w:r>
+        <w:t xml:space="preserve"> erzeugt. Die beiden Klassen übergeben mit der Methode </w:t>
       </w:r>
       <w:proofErr w:type="spellStart"/>
       <w:proofErr w:type="gramStart"/>
       <w:r>
+        <w:t>s</w:t>
+      </w:r>
+      <w:r>
+        <w:t>tart</w:t>
+      </w:r>
+      <w:proofErr w:type="spellEnd"/>
+      <w:r>
+        <w:t>(</w:t>
+      </w:r>
+      <w:proofErr w:type="gramEnd"/>
+      <w:r>
+        <w:t xml:space="preserve">) die </w:t>
+      </w:r>
+      <w:r>
+        <w:t>Stage, in welcher</w:t>
+      </w:r>
+      <w:r>
+        <w:t xml:space="preserve"> eine neue Szene erstellt. In der Szene</w:t>
+      </w:r>
+      <w:r>
+        <w:t xml:space="preserve"> </w:t>
+      </w:r>
+      <w:r>
+        <w:t xml:space="preserve">braucht es zwingend eine Root </w:t>
+      </w:r>
+      <w:proofErr w:type="spellStart"/>
+      <w:r>
+        <w:t>Node</w:t>
+      </w:r>
+      <w:proofErr w:type="spellEnd"/>
+      <w:r>
+        <w:t xml:space="preserve">. Erst aus dem Root </w:t>
+      </w:r>
+      <w:proofErr w:type="spellStart"/>
+      <w:r>
+        <w:t>Node</w:t>
+      </w:r>
+      <w:proofErr w:type="spellEnd"/>
+      <w:r>
+        <w:t xml:space="preserve"> können Parent Nodes erzeugt werden. Ein Root </w:t>
+      </w:r>
+      <w:proofErr w:type="spellStart"/>
+      <w:r>
+        <w:t>Node</w:t>
+      </w:r>
+      <w:proofErr w:type="spellEnd"/>
+      <w:r>
+        <w:t xml:space="preserve"> besteht aus einem ausgewählten </w:t>
+      </w:r>
+      <w:r>
+        <w:t>’’</w:t>
+      </w:r>
+      <w:proofErr w:type="spellStart"/>
+      <w:r>
         <w:t>Pane</w:t>
       </w:r>
       <w:proofErr w:type="spellEnd"/>
       <w:r>
-        <w:t>..</w:t>
-      </w:r>
-      <w:proofErr w:type="gramEnd"/>
+        <w:t>“</w:t>
+      </w:r>
+      <w:r>
+        <w:t xml:space="preserve"> (z.B. </w:t>
+      </w:r>
+      <w:proofErr w:type="spellStart"/>
+      <w:r>
+        <w:t>Gridpane</w:t>
+      </w:r>
+      <w:proofErr w:type="spellEnd"/>
       <w:r>
         <w:t>)</w:t>
       </w:r>
-      <w:bookmarkEnd w:id="41"/>
-    </w:p>
-    <w:p>
-      <w:r>
-        <w:t xml:space="preserve">Die grafische Benutzeroberfläche (GUI) ist mit JavaFX umgesetzt. Die Darstellung besteht aus drei Klassen: </w:t>
-      </w:r>
-      <w:proofErr w:type="spellStart"/>
-      <w:r>
-        <w:t>StartScreen</w:t>
-      </w:r>
-      <w:proofErr w:type="spellEnd"/>
-      <w:r>
-        <w:t xml:space="preserve">, </w:t>
-      </w:r>
-      <w:proofErr w:type="spellStart"/>
-      <w:r>
-        <w:t>MainWindow</w:t>
-      </w:r>
-      <w:proofErr w:type="spellEnd"/>
-      <w:r>
-        <w:t xml:space="preserve">, </w:t>
-      </w:r>
-      <w:proofErr w:type="spellStart"/>
-      <w:r>
-        <w:t>IpWindow</w:t>
-      </w:r>
-      <w:proofErr w:type="spellEnd"/>
-      <w:r>
-        <w:t>.</w:t>
-      </w:r>
-    </w:p>
-    <w:p>
-      <w:r>
-        <w:t xml:space="preserve">Die drei Klassen müssen von der Klasse </w:t>
-      </w:r>
-      <w:proofErr w:type="spellStart"/>
-      <w:r>
-        <w:t>Application</w:t>
-      </w:r>
-      <w:proofErr w:type="spellEnd"/>
-      <w:r>
-        <w:t xml:space="preserve"> erben, damit die benötigten Methoden benutzt werden können.</w:t>
-      </w:r>
-    </w:p>
-    <w:p>
-      <w:r>
-        <w:t xml:space="preserve">Der </w:t>
-      </w:r>
-      <w:proofErr w:type="spellStart"/>
-      <w:r>
-        <w:t>StartScreen</w:t>
-      </w:r>
-      <w:proofErr w:type="spellEnd"/>
-      <w:r>
-        <w:t xml:space="preserve"> wird mit </w:t>
-      </w:r>
-      <w:proofErr w:type="gramStart"/>
-      <w:r>
-        <w:t>launch(</w:t>
-      </w:r>
-      <w:proofErr w:type="gramEnd"/>
-      <w:r>
-        <w:t xml:space="preserve">) über die </w:t>
-      </w:r>
-      <w:proofErr w:type="spellStart"/>
-      <w:r>
-        <w:t>main</w:t>
-      </w:r>
-      <w:proofErr w:type="spellEnd"/>
-      <w:r>
-        <w:t xml:space="preserve"> Methode gestartet. Diese Methode kann nur einmal in einem Programm ausgeführt werden.</w:t>
-      </w:r>
-    </w:p>
-    <w:p>
-      <w:r>
-        <w:t xml:space="preserve">Um das </w:t>
-      </w:r>
-      <w:proofErr w:type="spellStart"/>
-      <w:r>
-        <w:t>MainWindow</w:t>
-      </w:r>
-      <w:proofErr w:type="spellEnd"/>
-      <w:r>
-        <w:t xml:space="preserve"> oder </w:t>
-      </w:r>
-      <w:proofErr w:type="spellStart"/>
-      <w:r>
-        <w:t>IpWindow</w:t>
-      </w:r>
-      <w:proofErr w:type="spellEnd"/>
-      <w:r>
-        <w:t xml:space="preserve"> aufzurufen, wird ein Objekt der Klasse </w:t>
-      </w:r>
-      <w:proofErr w:type="spellStart"/>
-      <w:r>
-        <w:t>MainWindow</w:t>
-      </w:r>
-      <w:proofErr w:type="spellEnd"/>
-      <w:r>
-        <w:t xml:space="preserve"> oder </w:t>
-      </w:r>
-      <w:proofErr w:type="spellStart"/>
-      <w:r>
-        <w:t>IpWindow</w:t>
-      </w:r>
-      <w:proofErr w:type="spellEnd"/>
-      <w:r>
-        <w:t xml:space="preserve"> erzeugt. Die beiden Klassen übergeben mit der </w:t>
-      </w:r>
-      <w:proofErr w:type="gramStart"/>
-      <w:r>
-        <w:t>Methode .</w:t>
-      </w:r>
-      <w:proofErr w:type="spellStart"/>
-      <w:r>
-        <w:t>start</w:t>
-      </w:r>
-      <w:proofErr w:type="spellEnd"/>
-      <w:proofErr w:type="gramEnd"/>
-      <w:r>
-        <w:t xml:space="preserve">() die Stage und in dieser Stage wird eine neue Szene erstellt. In der Szene werden braucht es zwingend eine Root </w:t>
-      </w:r>
-      <w:proofErr w:type="spellStart"/>
-      <w:r>
-        <w:t>Node</w:t>
-      </w:r>
-      <w:proofErr w:type="spellEnd"/>
-      <w:r>
-        <w:t xml:space="preserve">. Erst aus dem Root </w:t>
-      </w:r>
-      <w:proofErr w:type="spellStart"/>
-      <w:r>
-        <w:t>Node</w:t>
-      </w:r>
-      <w:proofErr w:type="spellEnd"/>
-      <w:r>
-        <w:t xml:space="preserve"> können Parent Nodes erzeugt werden. Ein Root </w:t>
-      </w:r>
-      <w:proofErr w:type="spellStart"/>
-      <w:r>
-        <w:t>Node</w:t>
-      </w:r>
-      <w:proofErr w:type="spellEnd"/>
-      <w:r>
-        <w:t xml:space="preserve"> besteht aus einem ausgewählten „</w:t>
-      </w:r>
-      <w:proofErr w:type="spellStart"/>
-      <w:r>
-        <w:t>Pane</w:t>
-      </w:r>
-      <w:proofErr w:type="spellEnd"/>
-      <w:r>
-        <w:t>“. In diesen „</w:t>
-      </w:r>
-      <w:proofErr w:type="spellStart"/>
-      <w:r>
-        <w:t>Panes</w:t>
-      </w:r>
-      <w:proofErr w:type="spellEnd"/>
-      <w:r>
-        <w:t>“ befinden sich die Buttons, Textfelder, Comboboxen und Labels.</w:t>
+      <w:r>
+        <w:t xml:space="preserve">. </w:t>
+      </w:r>
+      <w:r>
+        <w:t>In diesem Root Nodes können die Paren</w:t>
+      </w:r>
+      <w:r>
+        <w:t>t</w:t>
+      </w:r>
+      <w:r>
+        <w:t xml:space="preserve"> Nodes (</w:t>
+      </w:r>
+      <w:r>
+        <w:t>z.B.</w:t>
+      </w:r>
+      <w:r>
+        <w:t xml:space="preserve"> </w:t>
+      </w:r>
+      <w:r>
+        <w:t>B</w:t>
+      </w:r>
+      <w:r>
+        <w:t xml:space="preserve">uttons, </w:t>
+      </w:r>
+      <w:r>
+        <w:t>Textfelder und Label</w:t>
+      </w:r>
+      <w:r>
+        <w:t>) platziert werden.</w:t>
+      </w:r>
+      <w:r>
+        <w:t xml:space="preserve"> </w:t>
       </w:r>
     </w:p>
     <w:p/>
     <w:p>
       <w:r>
-        <w:t>Der Aufbau der grafischen Benutzeroberfläche ist in folgendem Bild dargestellt:</w:t>
+        <w:t>Der Aufbau der grafischen Benutzeroberfläche</w:t>
+      </w:r>
+      <w:r>
+        <w:t>n</w:t>
+      </w:r>
+      <w:r>
+        <w:t xml:space="preserve"> ist in folgendem Bild dargestellt:</w:t>
       </w:r>
     </w:p>
     <w:p>
@@ -8948,7 +8766,7 @@
                     <pic:cNvPicPr/>
                   </pic:nvPicPr>
                   <pic:blipFill>
-                    <a:blip r:embed="rId22">
+                    <a:blip r:embed="rId21">
                       <a:lum/>
                       <a:alphaModFix/>
                       <a:extLst>
@@ -8982,31 +8800,18 @@
       <w:pPr>
         <w:pStyle w:val="Beschriftung"/>
       </w:pPr>
-      <w:bookmarkStart w:id="42" w:name="_Toc31318631"/>
+      <w:bookmarkStart w:id="42" w:name="_Toc31377364"/>
       <w:r>
         <w:t xml:space="preserve">Abbildung </w:t>
       </w:r>
-      <w:r>
-        <w:fldChar w:fldCharType="begin"/>
-      </w:r>
-      <w:r>
-        <w:instrText xml:space="preserve"> SEQ Abbildung \* ARABIC </w:instrText>
-      </w:r>
-      <w:r>
-        <w:fldChar w:fldCharType="separate"/>
-      </w:r>
-      <w:r>
-        <w:rPr>
-          <w:noProof/>
-        </w:rPr>
-        <w:t>13</w:t>
-      </w:r>
-      <w:r>
-        <w:rPr>
-          <w:noProof/>
-        </w:rPr>
-        <w:fldChar w:fldCharType="end"/>
-      </w:r>
+      <w:fldSimple w:instr=" SEQ Abbildung \* ARABIC ">
+        <w:r>
+          <w:rPr>
+            <w:noProof/>
+          </w:rPr>
+          <w:t>12</w:t>
+        </w:r>
+      </w:fldSimple>
       <w:r>
         <w:t>: Aufbau der graphi</w:t>
       </w:r>
@@ -9031,7 +8836,7 @@
       <w:pPr>
         <w:pStyle w:val="berschrift2"/>
       </w:pPr>
-      <w:bookmarkStart w:id="43" w:name="_Toc31317227"/>
+      <w:bookmarkStart w:id="43" w:name="_Toc31389336"/>
       <w:r>
         <w:lastRenderedPageBreak/>
         <w:t>Unit Tests</w:t>
@@ -9040,26 +8845,41 @@
     </w:p>
     <w:p>
       <w:r>
-        <w:t xml:space="preserve">Ziel unserer Unit Tests war es, zu überprüfen ob unsere entwickelten Methoden so arbeiten wie es beabsichtigt war. Da wir zu </w:t>
+        <w:t xml:space="preserve">Ziel </w:t>
+      </w:r>
+      <w:r>
+        <w:t>der</w:t>
+      </w:r>
+      <w:r>
+        <w:t xml:space="preserve"> Unit Tests war</w:t>
+      </w:r>
+      <w:r>
+        <w:t xml:space="preserve">, </w:t>
+      </w:r>
+      <w:r>
+        <w:t xml:space="preserve">zu überprüfen ob unsere entwickelten Methoden arbeiten wie </w:t>
+      </w:r>
+      <w:r>
+        <w:t>beabsichtigt</w:t>
+      </w:r>
+      <w:r>
+        <w:t xml:space="preserve">. Da wir zu </w:t>
+      </w:r>
+      <w:r>
+        <w:t>B</w:t>
+      </w:r>
+      <w:r>
+        <w:t xml:space="preserve">eginn nicht genau wussten, welche Methoden benötigt werden, war es kaum möglich die Testgetriebene Entwicklungsmethode anzuwenden. Aus diesem Grund wurden alle Unit Tests erst geschrieben, nachdem die Klassen/Methode erstellt wurden. Da das </w:t>
       </w:r>
       <w:proofErr w:type="spellStart"/>
       <w:r>
-        <w:t>beginn</w:t>
+        <w:t>JUnit</w:t>
       </w:r>
       <w:proofErr w:type="spellEnd"/>
       <w:r>
-        <w:t xml:space="preserve"> nicht genau wussten, welche Methoden benötigt werden, war es kaum möglich die Testgetriebene Entwicklungsmethode anzuwenden. Aus diesem Grund wurden alle Unit Tests erst geschrieben, nachdem die Klassen/Methode erstellt wurden. Da das </w:t>
-      </w:r>
-      <w:proofErr w:type="spellStart"/>
-      <w:r>
-        <w:t>JUnit</w:t>
-      </w:r>
-      <w:proofErr w:type="spellEnd"/>
-      <w:r>
         <w:t xml:space="preserve"> Framework direkt in Maven integriert war, konnten alle Unit Test auf einmal ausgeführt werden, wodurch diese öfter durchgeführt wurden. Dank Unit Tests konnten kleine Programmierfehler frühzeitig erkannt und behoben werden. </w:t>
       </w:r>
     </w:p>
-    <w:p/>
     <w:p>
       <w:pPr>
         <w:keepNext/>
@@ -9068,11 +8888,17 @@
         <w:rPr>
           <w:noProof/>
         </w:rPr>
+        <w:t xml:space="preserve"> </w:t>
+      </w:r>
+      <w:r>
+        <w:rPr>
+          <w:noProof/>
+        </w:rPr>
         <w:drawing>
-          <wp:inline distT="0" distB="0" distL="0" distR="0" wp14:anchorId="7B718726" wp14:editId="0DAC5856">
-            <wp:extent cx="5934075" cy="1476375"/>
-            <wp:effectExtent l="0" t="0" r="9525" b="9525"/>
-            <wp:docPr id="15" name="Grafik 15"/>
+          <wp:inline distT="0" distB="0" distL="0" distR="0" wp14:anchorId="1A91DC14" wp14:editId="13A26D33">
+            <wp:extent cx="5939790" cy="1296670"/>
+            <wp:effectExtent l="0" t="0" r="3810" b="0"/>
+            <wp:docPr id="9" name="Grafik 9"/>
             <wp:cNvGraphicFramePr>
               <a:graphicFrameLocks xmlns:a="http://schemas.openxmlformats.org/drawingml/2006/main" noChangeAspect="1"/>
             </wp:cNvGraphicFramePr>
@@ -9080,36 +8906,23 @@
               <a:graphicData uri="http://schemas.openxmlformats.org/drawingml/2006/picture">
                 <pic:pic xmlns:pic="http://schemas.openxmlformats.org/drawingml/2006/picture">
                   <pic:nvPicPr>
-                    <pic:cNvPr id="0" name="Grafik 3"/>
-                    <pic:cNvPicPr>
-                      <a:picLocks noChangeAspect="1" noChangeArrowheads="1"/>
-                    </pic:cNvPicPr>
+                    <pic:cNvPr id="1" name=""/>
+                    <pic:cNvPicPr/>
                   </pic:nvPicPr>
                   <pic:blipFill>
-                    <a:blip r:embed="rId23">
-                      <a:extLst>
-                        <a:ext uri="{28A0092B-C50C-407E-A947-70E740481C1C}">
-                          <a14:useLocalDpi xmlns:a14="http://schemas.microsoft.com/office/drawing/2010/main" val="0"/>
-                        </a:ext>
-                      </a:extLst>
-                    </a:blip>
-                    <a:srcRect/>
+                    <a:blip r:embed="rId22"/>
                     <a:stretch>
                       <a:fillRect/>
                     </a:stretch>
                   </pic:blipFill>
-                  <pic:spPr bwMode="auto">
+                  <pic:spPr>
                     <a:xfrm>
                       <a:off x="0" y="0"/>
-                      <a:ext cx="5934075" cy="1476375"/>
+                      <a:ext cx="5939790" cy="1296670"/>
                     </a:xfrm>
                     <a:prstGeom prst="rect">
                       <a:avLst/>
                     </a:prstGeom>
-                    <a:noFill/>
-                    <a:ln>
-                      <a:noFill/>
-                    </a:ln>
                   </pic:spPr>
                 </pic:pic>
               </a:graphicData>
@@ -9122,31 +8935,18 @@
       <w:pPr>
         <w:pStyle w:val="Beschriftung"/>
       </w:pPr>
-      <w:bookmarkStart w:id="44" w:name="_Toc31318632"/>
+      <w:bookmarkStart w:id="44" w:name="_Toc31377365"/>
       <w:r>
         <w:t xml:space="preserve">Abbildung </w:t>
       </w:r>
-      <w:r>
-        <w:fldChar w:fldCharType="begin"/>
-      </w:r>
-      <w:r>
-        <w:instrText xml:space="preserve"> SEQ Abbildung \* ARABIC </w:instrText>
-      </w:r>
-      <w:r>
-        <w:fldChar w:fldCharType="separate"/>
-      </w:r>
-      <w:r>
-        <w:rPr>
-          <w:noProof/>
-        </w:rPr>
-        <w:t>14</w:t>
-      </w:r>
-      <w:r>
-        <w:rPr>
-          <w:noProof/>
-        </w:rPr>
-        <w:fldChar w:fldCharType="end"/>
-      </w:r>
+      <w:fldSimple w:instr=" SEQ Abbildung \* ARABIC ">
+        <w:r>
+          <w:rPr>
+            <w:noProof/>
+          </w:rPr>
+          <w:t>13</w:t>
+        </w:r>
+      </w:fldSimple>
       <w:r>
         <w:t>: Prozentuale Anzeige der UNIT-Test Abdeckung</w:t>
       </w:r>
@@ -9155,7 +8955,19 @@
     <w:p/>
     <w:p>
       <w:r>
-        <w:t>Die Unit Tests sind mit einer Gesamtabdeckung von 29% der Klassen und Methoden, jedoch eher gering ausgefallen und sollte in zukünftigen Projekten höher sein. Die geringe Testabdeckung hat damit zu tun, dass es schwierig war geeignete Tests für die JavaFX Komponente der Applikation zu erstellen.</w:t>
+        <w:t xml:space="preserve">Die Unit Tests sind mit einer Gesamtabdeckung von </w:t>
+      </w:r>
+      <w:r>
+        <w:t>54</w:t>
+      </w:r>
+      <w:r>
+        <w:t>% der Klassen und Methoden</w:t>
+      </w:r>
+      <w:r>
+        <w:t xml:space="preserve"> eher gering ausgefallen, jedoch konnten alle JavaFX Komponenten nicht durch Unit Tests</w:t>
+      </w:r>
+      <w:r>
+        <w:t xml:space="preserve"> getestet werden.</w:t>
       </w:r>
     </w:p>
     <w:p/>
@@ -9163,7 +8975,7 @@
       <w:pPr>
         <w:pStyle w:val="berschrift2"/>
       </w:pPr>
-      <w:bookmarkStart w:id="45" w:name="_Toc31317228"/>
+      <w:bookmarkStart w:id="45" w:name="_Toc31389337"/>
       <w:r>
         <w:t>Code Diverses</w:t>
       </w:r>
@@ -9302,7 +9114,7 @@
         <w:pStyle w:val="berschrift1"/>
       </w:pPr>
       <w:bookmarkStart w:id="46" w:name="_Toc29735094"/>
-      <w:bookmarkStart w:id="47" w:name="_Toc31317229"/>
+      <w:bookmarkStart w:id="47" w:name="_Toc31389338"/>
       <w:proofErr w:type="spellStart"/>
       <w:r>
         <w:lastRenderedPageBreak/>
@@ -9357,24 +9169,36 @@
         <w:t>Stolpersteine in den Weg.</w:t>
       </w:r>
       <w:r>
-        <w:t xml:space="preserve"> Vor allem da</w:t>
-      </w:r>
-      <w:r>
-        <w:t xml:space="preserve"> der Source Code von Beginn an so strukturiert werden</w:t>
-      </w:r>
-      <w:r>
         <w:t xml:space="preserve"> </w:t>
       </w:r>
       <w:r>
-        <w:t>wollte</w:t>
-      </w:r>
-      <w:r>
-        <w:t>, so dass im weiteren Verlauf der Arbeit keine Schwierigkeiten respektive Neumodellierung</w:t>
+        <w:t xml:space="preserve">Das Ziel war </w:t>
+      </w:r>
+      <w:r>
+        <w:t>de</w:t>
+      </w:r>
+      <w:r>
+        <w:t>n</w:t>
+      </w:r>
+      <w:r>
+        <w:t xml:space="preserve"> Source Code von Beginn an so </w:t>
+      </w:r>
+      <w:r>
+        <w:t xml:space="preserve">zu </w:t>
+      </w:r>
+      <w:r>
+        <w:t>strukturier</w:t>
       </w:r>
       <w:r>
         <w:t>en</w:t>
       </w:r>
       <w:r>
+        <w:t>, dass im weiteren Verlauf der Arbeit keine Schwierigkeiten respektive Neumodellierung</w:t>
+      </w:r>
+      <w:r>
+        <w:t>en</w:t>
+      </w:r>
+      <w:r>
         <w:t xml:space="preserve"> stattfinden </w:t>
       </w:r>
       <w:r>
@@ -9466,6 +9290,7 @@
       <w:r>
         <w:t>, können die oben genannten optionalen Features implementiert werden. Dadurch kann die Spielumgebung erweitert und somit der Spassfaktor erhöht werden.</w:t>
       </w:r>
+      <w:bookmarkStart w:id="48" w:name="_Toc29735095"/>
       <w:r>
         <w:t xml:space="preserve"> Im Bereich </w:t>
       </w:r>
@@ -9475,29 +9300,14 @@
       </w:r>
       <w:proofErr w:type="spellEnd"/>
       <w:r>
-        <w:t xml:space="preserve"> wurde gegen das Ende der Code etwas unübersichtlich. Eine Lösung dazu wäre die Variante des </w:t>
-      </w:r>
-      <w:bookmarkStart w:id="48" w:name="_Toc29735095"/>
-      <w:r>
-        <w:t>Model View Controller</w:t>
-      </w:r>
-      <w:r>
-        <w:t>, welcher</w:t>
-      </w:r>
-      <w:r>
-        <w:t xml:space="preserve"> die </w:t>
-      </w:r>
-      <w:r>
-        <w:t>Übersicht des Source Codes deutlich verbessern würde</w:t>
-      </w:r>
-      <w:r>
-        <w:t xml:space="preserve">. Im MVC wird das Modell (die Daten, </w:t>
+        <w:t xml:space="preserve"> wurde gegen das Ende der Code etwas unübersichtlich. Eine Lösung dazu wäre die Variante des Model View Controller, welcher die Übersicht des Source Codes deutlich verbessern würde. Im MVC wird das Modell (die Daten, </w:t>
       </w:r>
       <w:r>
         <w:lastRenderedPageBreak/>
         <w:t>die dargestellt werden sollen), die Präsentation (View, Darstellung) und die Steuerung (Controller, verwaltet das Modell und die Darstellung) aufgeteilt.</w:t>
       </w:r>
     </w:p>
+    <w:p/>
     <w:p>
       <w:pPr>
         <w:spacing w:line="240" w:lineRule="auto"/>
@@ -9515,7 +9325,7 @@
       <w:pPr>
         <w:pStyle w:val="Titel"/>
       </w:pPr>
-      <w:bookmarkStart w:id="49" w:name="_Toc31317230"/>
+      <w:bookmarkStart w:id="49" w:name="_Toc31389339"/>
       <w:r>
         <w:t>Abkürzungsverzeichnis</w:t>
       </w:r>
@@ -9560,12 +9370,7 @@
           <w:p>
             <w:proofErr w:type="spellStart"/>
             <w:r>
-              <w:t>G</w:t>
-            </w:r>
-            <w:bookmarkStart w:id="50" w:name="_GoBack"/>
-            <w:bookmarkEnd w:id="50"/>
-            <w:r>
-              <w:t>raphical</w:t>
+              <w:t>Graphical</w:t>
             </w:r>
             <w:proofErr w:type="spellEnd"/>
             <w:r>
@@ -9652,13 +9457,13 @@
       <w:pPr>
         <w:pStyle w:val="Titel"/>
       </w:pPr>
-      <w:bookmarkStart w:id="51" w:name="_Toc29735096"/>
-      <w:bookmarkStart w:id="52" w:name="_Toc31317231"/>
+      <w:bookmarkStart w:id="50" w:name="_Toc29735096"/>
+      <w:bookmarkStart w:id="51" w:name="_Toc31389340"/>
       <w:r>
         <w:t>Literaturverzeichnis</w:t>
       </w:r>
+      <w:bookmarkEnd w:id="50"/>
       <w:bookmarkEnd w:id="51"/>
-      <w:bookmarkEnd w:id="52"/>
     </w:p>
     <w:p>
       <w:pPr>
@@ -9766,13 +9571,13 @@
       <w:pPr>
         <w:pStyle w:val="Titel"/>
       </w:pPr>
-      <w:bookmarkStart w:id="53" w:name="_Toc29735097"/>
-      <w:bookmarkStart w:id="54" w:name="_Toc31317232"/>
+      <w:bookmarkStart w:id="52" w:name="_Toc29735097"/>
+      <w:bookmarkStart w:id="53" w:name="_Toc31389341"/>
       <w:r>
         <w:t>Abbildungsverzeichnis</w:t>
       </w:r>
+      <w:bookmarkEnd w:id="52"/>
       <w:bookmarkEnd w:id="53"/>
-      <w:bookmarkEnd w:id="54"/>
     </w:p>
     <w:p>
       <w:pPr>
@@ -9805,7 +9610,7 @@
         </w:rPr>
         <w:fldChar w:fldCharType="separate"/>
       </w:r>
-      <w:hyperlink w:anchor="_Toc31318619" w:history="1">
+      <w:hyperlink w:anchor="_Toc31377353" w:history="1">
         <w:r>
           <w:rPr>
             <w:rStyle w:val="Hyperlink"/>
@@ -9832,7 +9637,7 @@
             <w:noProof/>
             <w:webHidden/>
           </w:rPr>
-          <w:instrText xml:space="preserve"> PAGEREF _Toc31318619 \h </w:instrText>
+          <w:instrText xml:space="preserve"> PAGEREF _Toc31377353 \h </w:instrText>
         </w:r>
         <w:r>
           <w:rPr>
@@ -9876,7 +9681,7 @@
           <w:lang w:eastAsia="de-CH"/>
         </w:rPr>
       </w:pPr>
-      <w:hyperlink r:id="rId24" w:anchor="_Toc31318620" w:history="1">
+      <w:hyperlink r:id="rId23" w:anchor="_Toc31377354" w:history="1">
         <w:r>
           <w:rPr>
             <w:rStyle w:val="Hyperlink"/>
@@ -9903,7 +9708,7 @@
             <w:noProof/>
             <w:webHidden/>
           </w:rPr>
-          <w:instrText xml:space="preserve"> PAGEREF _Toc31318620 \h </w:instrText>
+          <w:instrText xml:space="preserve"> PAGEREF _Toc31377354 \h </w:instrText>
         </w:r>
         <w:r>
           <w:rPr>
@@ -9947,7 +9752,7 @@
           <w:lang w:eastAsia="de-CH"/>
         </w:rPr>
       </w:pPr>
-      <w:hyperlink w:anchor="_Toc31318621" w:history="1">
+      <w:hyperlink w:anchor="_Toc31377355" w:history="1">
         <w:r>
           <w:rPr>
             <w:rStyle w:val="Hyperlink"/>
@@ -9974,7 +9779,7 @@
             <w:noProof/>
             <w:webHidden/>
           </w:rPr>
-          <w:instrText xml:space="preserve"> PAGEREF _Toc31318621 \h </w:instrText>
+          <w:instrText xml:space="preserve"> PAGEREF _Toc31377355 \h </w:instrText>
         </w:r>
         <w:r>
           <w:rPr>
@@ -10018,7 +9823,7 @@
           <w:lang w:eastAsia="de-CH"/>
         </w:rPr>
       </w:pPr>
-      <w:hyperlink w:anchor="_Toc31318622" w:history="1">
+      <w:hyperlink w:anchor="_Toc31377356" w:history="1">
         <w:r>
           <w:rPr>
             <w:rStyle w:val="Hyperlink"/>
@@ -10045,7 +9850,7 @@
             <w:noProof/>
             <w:webHidden/>
           </w:rPr>
-          <w:instrText xml:space="preserve"> PAGEREF _Toc31318622 \h </w:instrText>
+          <w:instrText xml:space="preserve"> PAGEREF _Toc31377356 \h </w:instrText>
         </w:r>
         <w:r>
           <w:rPr>
@@ -10089,7 +9894,7 @@
           <w:lang w:eastAsia="de-CH"/>
         </w:rPr>
       </w:pPr>
-      <w:hyperlink w:anchor="_Toc31318623" w:history="1">
+      <w:hyperlink w:anchor="_Toc31377357" w:history="1">
         <w:r>
           <w:rPr>
             <w:rStyle w:val="Hyperlink"/>
@@ -10116,7 +9921,7 @@
             <w:noProof/>
             <w:webHidden/>
           </w:rPr>
-          <w:instrText xml:space="preserve"> PAGEREF _Toc31318623 \h </w:instrText>
+          <w:instrText xml:space="preserve"> PAGEREF _Toc31377357 \h </w:instrText>
         </w:r>
         <w:r>
           <w:rPr>
@@ -10160,7 +9965,7 @@
           <w:lang w:eastAsia="de-CH"/>
         </w:rPr>
       </w:pPr>
-      <w:hyperlink w:anchor="_Toc31318624" w:history="1">
+      <w:hyperlink w:anchor="_Toc31377358" w:history="1">
         <w:r>
           <w:rPr>
             <w:rStyle w:val="Hyperlink"/>
@@ -10187,7 +9992,7 @@
             <w:noProof/>
             <w:webHidden/>
           </w:rPr>
-          <w:instrText xml:space="preserve"> PAGEREF _Toc31318624 \h </w:instrText>
+          <w:instrText xml:space="preserve"> PAGEREF _Toc31377358 \h </w:instrText>
         </w:r>
         <w:r>
           <w:rPr>
@@ -10231,13 +10036,13 @@
           <w:lang w:eastAsia="de-CH"/>
         </w:rPr>
       </w:pPr>
-      <w:hyperlink w:anchor="_Toc31318625" w:history="1">
+      <w:hyperlink w:anchor="_Toc31377359" w:history="1">
         <w:r>
           <w:rPr>
             <w:rStyle w:val="Hyperlink"/>
             <w:noProof/>
           </w:rPr>
-          <w:t>Abbildung 7: Ausschnitt Branchverlauf - Master Branch (schwarz), Development Branch (grün), Feature Branch (blau)</w:t>
+          <w:t>Abbildung 7: UML Modellierung Abstrakte Klasse Player</w:t>
         </w:r>
         <w:r>
           <w:rPr>
@@ -10258,78 +10063,7 @@
             <w:noProof/>
             <w:webHidden/>
           </w:rPr>
-          <w:instrText xml:space="preserve"> PAGEREF _Toc31318625 \h </w:instrText>
-        </w:r>
-        <w:r>
-          <w:rPr>
-            <w:noProof/>
-            <w:webHidden/>
-          </w:rPr>
-        </w:r>
-        <w:r>
-          <w:rPr>
-            <w:noProof/>
-            <w:webHidden/>
-          </w:rPr>
-          <w:fldChar w:fldCharType="separate"/>
-        </w:r>
-        <w:r>
-          <w:rPr>
-            <w:noProof/>
-            <w:webHidden/>
-          </w:rPr>
-          <w:t>11</w:t>
-        </w:r>
-        <w:r>
-          <w:rPr>
-            <w:noProof/>
-            <w:webHidden/>
-          </w:rPr>
-          <w:fldChar w:fldCharType="end"/>
-        </w:r>
-      </w:hyperlink>
-    </w:p>
-    <w:p>
-      <w:pPr>
-        <w:pStyle w:val="Abbildungsverzeichnis"/>
-        <w:tabs>
-          <w:tab w:val="right" w:leader="dot" w:pos="9344"/>
-        </w:tabs>
-        <w:rPr>
-          <w:rFonts w:asciiTheme="minorHAnsi" w:eastAsiaTheme="minorEastAsia" w:hAnsiTheme="minorHAnsi" w:cstheme="minorBidi"/>
-          <w:noProof/>
-          <w:szCs w:val="22"/>
-          <w:lang w:eastAsia="de-CH"/>
-        </w:rPr>
-      </w:pPr>
-      <w:hyperlink w:anchor="_Toc31318626" w:history="1">
-        <w:r>
-          <w:rPr>
-            <w:rStyle w:val="Hyperlink"/>
-            <w:noProof/>
-          </w:rPr>
-          <w:t>Abbildung 8: UML Modellierung Abstrakte Klasse Player</w:t>
-        </w:r>
-        <w:r>
-          <w:rPr>
-            <w:noProof/>
-            <w:webHidden/>
-          </w:rPr>
-          <w:tab/>
-        </w:r>
-        <w:r>
-          <w:rPr>
-            <w:noProof/>
-            <w:webHidden/>
-          </w:rPr>
-          <w:fldChar w:fldCharType="begin"/>
-        </w:r>
-        <w:r>
-          <w:rPr>
-            <w:noProof/>
-            <w:webHidden/>
-          </w:rPr>
-          <w:instrText xml:space="preserve"> PAGEREF _Toc31318626 \h </w:instrText>
+          <w:instrText xml:space="preserve"> PAGEREF _Toc31377359 \h </w:instrText>
         </w:r>
         <w:r>
           <w:rPr>
@@ -10373,13 +10107,13 @@
           <w:lang w:eastAsia="de-CH"/>
         </w:rPr>
       </w:pPr>
-      <w:hyperlink w:anchor="_Toc31318627" w:history="1">
+      <w:hyperlink w:anchor="_Toc31377360" w:history="1">
         <w:r>
           <w:rPr>
             <w:rStyle w:val="Hyperlink"/>
             <w:noProof/>
           </w:rPr>
-          <w:t>Abbildung 9: UML Modellierung – Attacke</w:t>
+          <w:t>Abbildung 8: UML Modellierung – Attacke</w:t>
         </w:r>
         <w:r>
           <w:rPr>
@@ -10400,7 +10134,7 @@
             <w:noProof/>
             <w:webHidden/>
           </w:rPr>
-          <w:instrText xml:space="preserve"> PAGEREF _Toc31318627 \h </w:instrText>
+          <w:instrText xml:space="preserve"> PAGEREF _Toc31377360 \h </w:instrText>
         </w:r>
         <w:r>
           <w:rPr>
@@ -10444,13 +10178,13 @@
           <w:lang w:eastAsia="de-CH"/>
         </w:rPr>
       </w:pPr>
-      <w:hyperlink w:anchor="_Toc31318628" w:history="1">
+      <w:hyperlink w:anchor="_Toc31377361" w:history="1">
         <w:r>
           <w:rPr>
             <w:rStyle w:val="Hyperlink"/>
             <w:noProof/>
           </w:rPr>
-          <w:t>Abbildung 10: Spielverlauf EInzelspieler-Modus</w:t>
+          <w:t>Abbildung 9: Spielverlauf EInzelspieler-Modus</w:t>
         </w:r>
         <w:r>
           <w:rPr>
@@ -10471,7 +10205,7 @@
             <w:noProof/>
             <w:webHidden/>
           </w:rPr>
-          <w:instrText xml:space="preserve"> PAGEREF _Toc31318628 \h </w:instrText>
+          <w:instrText xml:space="preserve"> PAGEREF _Toc31377361 \h </w:instrText>
         </w:r>
         <w:r>
           <w:rPr>
@@ -10515,13 +10249,13 @@
           <w:lang w:eastAsia="de-CH"/>
         </w:rPr>
       </w:pPr>
-      <w:hyperlink w:anchor="_Toc31318629" w:history="1">
+      <w:hyperlink w:anchor="_Toc31377362" w:history="1">
         <w:r>
           <w:rPr>
             <w:rStyle w:val="Hyperlink"/>
             <w:noProof/>
           </w:rPr>
-          <w:t>Abbildung 11: Spielverlauf Mehrspieler-Modus</w:t>
+          <w:t>Abbildung 10: Spielverlauf Mehrspieler-Modus</w:t>
         </w:r>
         <w:r>
           <w:rPr>
@@ -10542,7 +10276,7 @@
             <w:noProof/>
             <w:webHidden/>
           </w:rPr>
-          <w:instrText xml:space="preserve"> PAGEREF _Toc31318629 \h </w:instrText>
+          <w:instrText xml:space="preserve"> PAGEREF _Toc31377362 \h </w:instrText>
         </w:r>
         <w:r>
           <w:rPr>
@@ -10586,13 +10320,13 @@
           <w:lang w:eastAsia="de-CH"/>
         </w:rPr>
       </w:pPr>
-      <w:hyperlink w:anchor="_Toc31318630" w:history="1">
+      <w:hyperlink w:anchor="_Toc31377363" w:history="1">
         <w:r>
           <w:rPr>
             <w:rStyle w:val="Hyperlink"/>
             <w:noProof/>
           </w:rPr>
-          <w:t>Abbildung 12: UML-Modellierung GameSequencer</w:t>
+          <w:t>Abbildung 11: UML-Modellierung GameSequencer</w:t>
         </w:r>
         <w:r>
           <w:rPr>
@@ -10613,7 +10347,7 @@
             <w:noProof/>
             <w:webHidden/>
           </w:rPr>
-          <w:instrText xml:space="preserve"> PAGEREF _Toc31318630 \h </w:instrText>
+          <w:instrText xml:space="preserve"> PAGEREF _Toc31377363 \h </w:instrText>
         </w:r>
         <w:r>
           <w:rPr>
@@ -10657,13 +10391,13 @@
           <w:lang w:eastAsia="de-CH"/>
         </w:rPr>
       </w:pPr>
-      <w:hyperlink w:anchor="_Toc31318631" w:history="1">
+      <w:hyperlink w:anchor="_Toc31377364" w:history="1">
         <w:r>
           <w:rPr>
             <w:rStyle w:val="Hyperlink"/>
             <w:noProof/>
           </w:rPr>
-          <w:t>Abbildung 13: Aufbau der graphischen Benutzeroberflächen</w:t>
+          <w:t>Abbildung 12: Aufbau der graphischen Benutzeroberflächen</w:t>
         </w:r>
         <w:r>
           <w:rPr>
@@ -10684,7 +10418,7 @@
             <w:noProof/>
             <w:webHidden/>
           </w:rPr>
-          <w:instrText xml:space="preserve"> PAGEREF _Toc31318631 \h </w:instrText>
+          <w:instrText xml:space="preserve"> PAGEREF _Toc31377364 \h </w:instrText>
         </w:r>
         <w:r>
           <w:rPr>
@@ -10728,13 +10462,13 @@
           <w:lang w:eastAsia="de-CH"/>
         </w:rPr>
       </w:pPr>
-      <w:hyperlink w:anchor="_Toc31318632" w:history="1">
+      <w:hyperlink w:anchor="_Toc31377365" w:history="1">
         <w:r>
           <w:rPr>
             <w:rStyle w:val="Hyperlink"/>
             <w:noProof/>
           </w:rPr>
-          <w:t>Abbildung 14: Prozentuale Anzeige der UNIT-Test Abdeckung</w:t>
+          <w:t>Abbildung 13: Prozentuale Anzeige der UNIT-Test Abdeckung</w:t>
         </w:r>
         <w:r>
           <w:rPr>
@@ -10755,7 +10489,7 @@
             <w:noProof/>
             <w:webHidden/>
           </w:rPr>
-          <w:instrText xml:space="preserve"> PAGEREF _Toc31318632 \h </w:instrText>
+          <w:instrText xml:space="preserve"> PAGEREF _Toc31377365 \h </w:instrText>
         </w:r>
         <w:r>
           <w:rPr>
@@ -10806,16 +10540,16 @@
           <w:color w:val="000000" w:themeColor="text1"/>
         </w:rPr>
       </w:pPr>
-      <w:bookmarkStart w:id="55" w:name="_Toc29735098"/>
-      <w:bookmarkStart w:id="56" w:name="_Toc31317233"/>
+      <w:bookmarkStart w:id="54" w:name="_Toc29735098"/>
+      <w:bookmarkStart w:id="55" w:name="_Toc31389342"/>
       <w:r>
         <w:rPr>
           <w:color w:val="000000" w:themeColor="text1"/>
         </w:rPr>
         <w:t>Tabellenverzeichnis</w:t>
       </w:r>
+      <w:bookmarkEnd w:id="54"/>
       <w:bookmarkEnd w:id="55"/>
-      <w:bookmarkEnd w:id="56"/>
     </w:p>
     <w:p>
       <w:pPr>
@@ -11002,37 +10736,12 @@
         </w:rPr>
         <w:fldChar w:fldCharType="end"/>
       </w:r>
-    </w:p>
-    <w:p>
-      <w:pPr>
-        <w:pStyle w:val="Titel"/>
-      </w:pPr>
-      <w:bookmarkStart w:id="57" w:name="_Toc29735099"/>
-      <w:bookmarkStart w:id="58" w:name="_Toc31317234"/>
-      <w:commentRangeStart w:id="59"/>
-      <w:r>
-        <w:t>Anhänge</w:t>
-      </w:r>
-      <w:bookmarkEnd w:id="57"/>
-      <w:bookmarkEnd w:id="58"/>
-    </w:p>
-    <w:p>
-      <w:r>
-        <w:t>xxx</w:t>
-      </w:r>
-      <w:commentRangeEnd w:id="59"/>
-      <w:r>
-        <w:rPr>
-          <w:rStyle w:val="Kommentarzeichen"/>
-        </w:rPr>
-        <w:commentReference w:id="59"/>
-      </w:r>
       <w:bookmarkEnd w:id="1"/>
     </w:p>
     <w:sectPr>
-      <w:headerReference w:type="default" r:id="rId28"/>
-      <w:footerReference w:type="default" r:id="rId29"/>
-      <w:footerReference w:type="first" r:id="rId30"/>
+      <w:headerReference w:type="default" r:id="rId24"/>
+      <w:footerReference w:type="default" r:id="rId25"/>
+      <w:footerReference w:type="first" r:id="rId26"/>
       <w:type w:val="continuous"/>
       <w:pgSz w:w="11906" w:h="16838" w:code="9"/>
       <w:pgMar w:top="1134" w:right="1134" w:bottom="1418" w:left="1418" w:header="578" w:footer="459" w:gutter="0"/>
@@ -11043,46 +10752,6 @@
     </w:sectPr>
   </w:body>
 </w:document>
-</file>
-
-<file path=word/comments.xml><?xml version="1.0" encoding="utf-8"?>
-<w:comments xmlns:wpc="http://schemas.microsoft.com/office/word/2010/wordprocessingCanvas" xmlns:cx="http://schemas.microsoft.com/office/drawing/2014/chartex" xmlns:cx1="http://schemas.microsoft.com/office/drawing/2015/9/8/chartex" xmlns:cx2="http://schemas.microsoft.com/office/drawing/2015/10/21/chartex" xmlns:cx3="http://schemas.microsoft.com/office/drawing/2016/5/9/chartex" xmlns:cx4="http://schemas.microsoft.com/office/drawing/2016/5/10/chartex" xmlns:cx5="http://schemas.microsoft.com/office/drawing/2016/5/11/chartex" xmlns:cx6="http://schemas.microsoft.com/office/drawing/2016/5/12/chartex" xmlns:cx7="http://schemas.microsoft.com/office/drawing/2016/5/13/chartex" xmlns:cx8="http://schemas.microsoft.com/office/drawing/2016/5/14/chartex" xmlns:mc="http://schemas.openxmlformats.org/markup-compatibility/2006" xmlns:aink="http://schemas.microsoft.com/office/drawing/2016/ink" xmlns:am3d="http://schemas.microsoft.com/office/drawing/2017/model3d" xmlns:o="urn:schemas-microsoft-com:office:office" xmlns:r="http://schemas.openxmlformats.org/officeDocument/2006/relationships" xmlns:m="http://schemas.openxmlformats.org/officeDocument/2006/math" xmlns:v="urn:schemas-microsoft-com:vml" xmlns:wp14="http://schemas.microsoft.com/office/word/2010/wordprocessingDrawing" xmlns:wp="http://schemas.openxmlformats.org/drawingml/2006/wordprocessingDrawing" xmlns:w10="urn:schemas-microsoft-com:office:word" xmlns:w="http://schemas.openxmlformats.org/wordprocessingml/2006/main" xmlns:w14="http://schemas.microsoft.com/office/word/2010/wordml" xmlns:w15="http://schemas.microsoft.com/office/word/2012/wordml" xmlns:w16cid="http://schemas.microsoft.com/office/word/2016/wordml/cid" xmlns:w16se="http://schemas.microsoft.com/office/word/2015/wordml/symex" xmlns:wpg="http://schemas.microsoft.com/office/word/2010/wordprocessingGroup" xmlns:wpi="http://schemas.microsoft.com/office/word/2010/wordprocessingInk" xmlns:wne="http://schemas.microsoft.com/office/word/2006/wordml" xmlns:wps="http://schemas.microsoft.com/office/word/2010/wordprocessingShape" mc:Ignorable="w14 w15 w16se w16cid wp14">
-  <w:comment w:id="59" w:author="Stefan Hutter" w:date="2020-01-30T22:34:00Z" w:initials="SH">
-    <w:p>
-      <w:pPr>
-        <w:pStyle w:val="Kommentartext"/>
-      </w:pPr>
-      <w:r>
-        <w:rPr>
-          <w:rStyle w:val="Kommentarzeichen"/>
-        </w:rPr>
-        <w:annotationRef/>
-      </w:r>
-      <w:proofErr w:type="spellStart"/>
-      <w:proofErr w:type="gramStart"/>
-      <w:r>
-        <w:t>Useneh</w:t>
-      </w:r>
-      <w:proofErr w:type="spellEnd"/>
-      <w:proofErr w:type="gramEnd"/>
-      <w:r>
-        <w:t xml:space="preserve"> oder?</w:t>
-      </w:r>
-    </w:p>
-  </w:comment>
-</w:comments>
-</file>
-
-<file path=word/commentsExtended.xml><?xml version="1.0" encoding="utf-8"?>
-<w15:commentsEx xmlns:wpc="http://schemas.microsoft.com/office/word/2010/wordprocessingCanvas" xmlns:cx="http://schemas.microsoft.com/office/drawing/2014/chartex" xmlns:cx1="http://schemas.microsoft.com/office/drawing/2015/9/8/chartex" xmlns:cx2="http://schemas.microsoft.com/office/drawing/2015/10/21/chartex" xmlns:cx3="http://schemas.microsoft.com/office/drawing/2016/5/9/chartex" xmlns:cx4="http://schemas.microsoft.com/office/drawing/2016/5/10/chartex" xmlns:cx5="http://schemas.microsoft.com/office/drawing/2016/5/11/chartex" xmlns:cx6="http://schemas.microsoft.com/office/drawing/2016/5/12/chartex" xmlns:cx7="http://schemas.microsoft.com/office/drawing/2016/5/13/chartex" xmlns:cx8="http://schemas.microsoft.com/office/drawing/2016/5/14/chartex" xmlns:mc="http://schemas.openxmlformats.org/markup-compatibility/2006" xmlns:aink="http://schemas.microsoft.com/office/drawing/2016/ink" xmlns:am3d="http://schemas.microsoft.com/office/drawing/2017/model3d" xmlns:o="urn:schemas-microsoft-com:office:office" xmlns:r="http://schemas.openxmlformats.org/officeDocument/2006/relationships" xmlns:m="http://schemas.openxmlformats.org/officeDocument/2006/math" xmlns:v="urn:schemas-microsoft-com:vml" xmlns:wp14="http://schemas.microsoft.com/office/word/2010/wordprocessingDrawing" xmlns:wp="http://schemas.openxmlformats.org/drawingml/2006/wordprocessingDrawing" xmlns:w10="urn:schemas-microsoft-com:office:word" xmlns:w="http://schemas.openxmlformats.org/wordprocessingml/2006/main" xmlns:w14="http://schemas.microsoft.com/office/word/2010/wordml" xmlns:w15="http://schemas.microsoft.com/office/word/2012/wordml" xmlns:w16cid="http://schemas.microsoft.com/office/word/2016/wordml/cid" xmlns:w16se="http://schemas.microsoft.com/office/word/2015/wordml/symex" xmlns:wpg="http://schemas.microsoft.com/office/word/2010/wordprocessingGroup" xmlns:wpi="http://schemas.microsoft.com/office/word/2010/wordprocessingInk" xmlns:wne="http://schemas.microsoft.com/office/word/2006/wordml" xmlns:wps="http://schemas.microsoft.com/office/word/2010/wordprocessingShape" mc:Ignorable="w14 w15 w16se w16cid wp14">
-  <w15:commentEx w15:paraId="20EDBE3A" w15:done="0"/>
-</w15:commentsEx>
-</file>
-
-<file path=word/commentsIds.xml><?xml version="1.0" encoding="utf-8"?>
-<w16cid:commentsIds xmlns:wpc="http://schemas.microsoft.com/office/word/2010/wordprocessingCanvas" xmlns:cx="http://schemas.microsoft.com/office/drawing/2014/chartex" xmlns:cx1="http://schemas.microsoft.com/office/drawing/2015/9/8/chartex" xmlns:cx2="http://schemas.microsoft.com/office/drawing/2015/10/21/chartex" xmlns:cx3="http://schemas.microsoft.com/office/drawing/2016/5/9/chartex" xmlns:cx4="http://schemas.microsoft.com/office/drawing/2016/5/10/chartex" xmlns:cx5="http://schemas.microsoft.com/office/drawing/2016/5/11/chartex" xmlns:cx6="http://schemas.microsoft.com/office/drawing/2016/5/12/chartex" xmlns:cx7="http://schemas.microsoft.com/office/drawing/2016/5/13/chartex" xmlns:cx8="http://schemas.microsoft.com/office/drawing/2016/5/14/chartex" xmlns:mc="http://schemas.openxmlformats.org/markup-compatibility/2006" xmlns:aink="http://schemas.microsoft.com/office/drawing/2016/ink" xmlns:am3d="http://schemas.microsoft.com/office/drawing/2017/model3d" xmlns:o="urn:schemas-microsoft-com:office:office" xmlns:r="http://schemas.openxmlformats.org/officeDocument/2006/relationships" xmlns:m="http://schemas.openxmlformats.org/officeDocument/2006/math" xmlns:v="urn:schemas-microsoft-com:vml" xmlns:wp14="http://schemas.microsoft.com/office/word/2010/wordprocessingDrawing" xmlns:wp="http://schemas.openxmlformats.org/drawingml/2006/wordprocessingDrawing" xmlns:w10="urn:schemas-microsoft-com:office:word" xmlns:w="http://schemas.openxmlformats.org/wordprocessingml/2006/main" xmlns:w14="http://schemas.microsoft.com/office/word/2010/wordml" xmlns:w15="http://schemas.microsoft.com/office/word/2012/wordml" xmlns:w16cid="http://schemas.microsoft.com/office/word/2016/wordml/cid" xmlns:w16se="http://schemas.microsoft.com/office/word/2015/wordml/symex" xmlns:wpg="http://schemas.microsoft.com/office/word/2010/wordprocessingGroup" xmlns:wpi="http://schemas.microsoft.com/office/word/2010/wordprocessingInk" xmlns:wne="http://schemas.microsoft.com/office/word/2006/wordml" xmlns:wps="http://schemas.microsoft.com/office/word/2010/wordprocessingShape" mc:Ignorable="w14 w15 w16se w16cid wp14">
-  <w16cid:commentId w16cid:paraId="20EDBE3A" w16cid:durableId="21DDD88D"/>
-</w16cid:commentsIds>
 </file>
 
 <file path=word/endnotes.xml><?xml version="1.0" encoding="utf-8"?>
@@ -11253,7 +10922,16 @@
               <w:sz w:val="14"/>
               <w:lang w:val="de-DE"/>
             </w:rPr>
-            <w:t xml:space="preserve"> 20</w:t>
+            <w:t xml:space="preserve"> 2</w:t>
+          </w:r>
+          <w:r>
+            <w:rPr>
+              <w:bCs/>
+              <w:color w:val="000000"/>
+              <w:sz w:val="14"/>
+              <w:lang w:val="de-DE"/>
+            </w:rPr>
+            <w:t>0</w:t>
           </w:r>
         </w:p>
       </w:tc>
@@ -13400,14 +13078,6 @@
     <w:abstractNumId w:val="14"/>
   </w:num>
 </w:numbering>
-</file>
-
-<file path=word/people.xml><?xml version="1.0" encoding="utf-8"?>
-<w15:people xmlns:wpc="http://schemas.microsoft.com/office/word/2010/wordprocessingCanvas" xmlns:cx="http://schemas.microsoft.com/office/drawing/2014/chartex" xmlns:cx1="http://schemas.microsoft.com/office/drawing/2015/9/8/chartex" xmlns:cx2="http://schemas.microsoft.com/office/drawing/2015/10/21/chartex" xmlns:cx3="http://schemas.microsoft.com/office/drawing/2016/5/9/chartex" xmlns:cx4="http://schemas.microsoft.com/office/drawing/2016/5/10/chartex" xmlns:cx5="http://schemas.microsoft.com/office/drawing/2016/5/11/chartex" xmlns:cx6="http://schemas.microsoft.com/office/drawing/2016/5/12/chartex" xmlns:cx7="http://schemas.microsoft.com/office/drawing/2016/5/13/chartex" xmlns:cx8="http://schemas.microsoft.com/office/drawing/2016/5/14/chartex" xmlns:mc="http://schemas.openxmlformats.org/markup-compatibility/2006" xmlns:aink="http://schemas.microsoft.com/office/drawing/2016/ink" xmlns:am3d="http://schemas.microsoft.com/office/drawing/2017/model3d" xmlns:o="urn:schemas-microsoft-com:office:office" xmlns:r="http://schemas.openxmlformats.org/officeDocument/2006/relationships" xmlns:m="http://schemas.openxmlformats.org/officeDocument/2006/math" xmlns:v="urn:schemas-microsoft-com:vml" xmlns:wp14="http://schemas.microsoft.com/office/word/2010/wordprocessingDrawing" xmlns:wp="http://schemas.openxmlformats.org/drawingml/2006/wordprocessingDrawing" xmlns:w10="urn:schemas-microsoft-com:office:word" xmlns:w="http://schemas.openxmlformats.org/wordprocessingml/2006/main" xmlns:w14="http://schemas.microsoft.com/office/word/2010/wordml" xmlns:w15="http://schemas.microsoft.com/office/word/2012/wordml" xmlns:w16cid="http://schemas.microsoft.com/office/word/2016/wordml/cid" xmlns:w16se="http://schemas.microsoft.com/office/word/2015/wordml/symex" xmlns:wpg="http://schemas.microsoft.com/office/word/2010/wordprocessingGroup" xmlns:wpi="http://schemas.microsoft.com/office/word/2010/wordprocessingInk" xmlns:wne="http://schemas.microsoft.com/office/word/2006/wordml" xmlns:wps="http://schemas.microsoft.com/office/word/2010/wordprocessingShape" mc:Ignorable="w14 w15 w16se w16cid wp14">
-  <w15:person w15:author="Stefan Hutter">
-    <w15:presenceInfo w15:providerId="Windows Live" w15:userId="d4af336bff19e44a"/>
-  </w15:person>
-</w15:people>
 </file>
 
 <file path=word/styles.xml><?xml version="1.0" encoding="utf-8"?>
@@ -14977,7 +14647,7 @@
 </file>
 
 <file path=customXml/itemProps1.xml><?xml version="1.0" encoding="utf-8"?>
-<ds:datastoreItem xmlns:ds="http://schemas.openxmlformats.org/officeDocument/2006/customXml" ds:itemID="{03FC837C-E3A0-4176-8B94-DFB8CFE6F1FA}">
+<ds:datastoreItem xmlns:ds="http://schemas.openxmlformats.org/officeDocument/2006/customXml" ds:itemID="{1E62D781-2804-4232-A644-135C74E9299A}">
   <ds:schemaRefs>
     <ds:schemaRef ds:uri="http://schemas.openxmlformats.org/officeDocument/2006/bibliography"/>
   </ds:schemaRefs>

</xml_diff>